<commit_message>
[Doc] Ecriture l'analyse préliminaire + journal de travail
</commit_message>
<xml_diff>
--- a/WIP/rapport de projet/Rapport de projet test.docx
+++ b/WIP/rapport de projet/Rapport de projet test.docx
@@ -12,6 +12,9 @@
       </w:sdtPr>
       <w:sdtContent>
         <w:p>
+          <w:pPr>
+            <w:jc w:val="both"/>
+          </w:pPr>
           <w:r>
             <w:rPr>
               <w:noProof/>
@@ -91,7 +94,13 @@
         <w:sdt>
           <w:sdtPr>
             <w:rPr>
-              <w:lang w:val="fr-FR"/>
+              <w:rFonts w:asciiTheme="minorHAnsi" w:eastAsiaTheme="minorHAnsi" w:hAnsiTheme="minorHAnsi" w:cstheme="minorBidi"/>
+              <w:color w:val="auto"/>
+              <w:kern w:val="2"/>
+              <w:sz w:val="22"/>
+              <w:szCs w:val="22"/>
+              <w:lang w:val="fr-FR" w:eastAsia="en-US"/>
+              <w14:ligatures w14:val="standardContextual"/>
             </w:rPr>
             <w:id w:val="42643196"/>
             <w:docPartObj>
@@ -101,21 +110,15 @@
           </w:sdtPr>
           <w:sdtEndPr>
             <w:rPr>
-              <w:rFonts w:asciiTheme="minorHAnsi" w:eastAsiaTheme="minorHAnsi" w:hAnsiTheme="minorHAnsi" w:cstheme="minorBidi"/>
               <w:b/>
               <w:bCs/>
-              <w:color w:val="auto"/>
-              <w:kern w:val="2"/>
-              <w:sz w:val="22"/>
-              <w:szCs w:val="22"/>
-              <w:lang w:eastAsia="en-US"/>
-              <w14:ligatures w14:val="standardContextual"/>
             </w:rPr>
           </w:sdtEndPr>
           <w:sdtContent>
             <w:p>
               <w:pPr>
                 <w:pStyle w:val="En-ttedetabledesmatires"/>
+                <w:jc w:val="both"/>
               </w:pPr>
               <w:r>
                 <w:rPr>
@@ -131,6 +134,7 @@
                   <w:tab w:val="left" w:pos="440"/>
                   <w:tab w:val="right" w:leader="dot" w:pos="9062"/>
                 </w:tabs>
+                <w:jc w:val="both"/>
                 <w:rPr>
                   <w:rFonts w:cstheme="minorBidi"/>
                   <w:noProof/>
@@ -147,10 +151,11 @@
               <w:r>
                 <w:fldChar w:fldCharType="separate"/>
               </w:r>
-              <w:hyperlink w:anchor="_Toc181801036" w:history="1">
+              <w:hyperlink w:anchor="_Toc182814530" w:history="1">
                 <w:r>
                   <w:rPr>
                     <w:rStyle w:val="Lienhypertexte"/>
+                    <w:rFonts w:eastAsiaTheme="minorHAnsi"/>
                     <w:noProof/>
                   </w:rPr>
                   <w:t>1.</w:t>
@@ -190,7 +195,7 @@
                     <w:noProof/>
                     <w:webHidden/>
                   </w:rPr>
-                  <w:instrText xml:space="preserve"> PAGEREF _Toc181801036 \h </w:instrText>
+                  <w:instrText xml:space="preserve"> PAGEREF _Toc182814530 \h </w:instrText>
                 </w:r>
                 <w:r>
                   <w:rPr>
@@ -228,6 +233,7 @@
                   <w:tab w:val="left" w:pos="880"/>
                   <w:tab w:val="right" w:leader="dot" w:pos="9062"/>
                 </w:tabs>
+                <w:jc w:val="both"/>
                 <w:rPr>
                   <w:rFonts w:cstheme="minorBidi"/>
                   <w:noProof/>
@@ -235,7 +241,7 @@
                   <w14:ligatures w14:val="standardContextual"/>
                 </w:rPr>
               </w:pPr>
-              <w:hyperlink w:anchor="_Toc181801037" w:history="1">
+              <w:hyperlink w:anchor="_Toc182814531" w:history="1">
                 <w:r>
                   <w:rPr>
                     <w:rStyle w:val="Lienhypertexte"/>
@@ -278,7 +284,7 @@
                     <w:noProof/>
                     <w:webHidden/>
                   </w:rPr>
-                  <w:instrText xml:space="preserve"> PAGEREF _Toc181801037 \h </w:instrText>
+                  <w:instrText xml:space="preserve"> PAGEREF _Toc182814531 \h </w:instrText>
                 </w:r>
                 <w:r>
                   <w:rPr>
@@ -316,6 +322,7 @@
                   <w:tab w:val="left" w:pos="880"/>
                   <w:tab w:val="right" w:leader="dot" w:pos="9062"/>
                 </w:tabs>
+                <w:jc w:val="both"/>
                 <w:rPr>
                   <w:rFonts w:cstheme="minorBidi"/>
                   <w:noProof/>
@@ -323,7 +330,7 @@
                   <w14:ligatures w14:val="standardContextual"/>
                 </w:rPr>
               </w:pPr>
-              <w:hyperlink w:anchor="_Toc181801038" w:history="1">
+              <w:hyperlink w:anchor="_Toc182814532" w:history="1">
                 <w:r>
                   <w:rPr>
                     <w:rStyle w:val="Lienhypertexte"/>
@@ -366,7 +373,7 @@
                     <w:noProof/>
                     <w:webHidden/>
                   </w:rPr>
-                  <w:instrText xml:space="preserve"> PAGEREF _Toc181801038 \h </w:instrText>
+                  <w:instrText xml:space="preserve"> PAGEREF _Toc182814532 \h </w:instrText>
                 </w:r>
                 <w:r>
                   <w:rPr>
@@ -404,6 +411,7 @@
                   <w:tab w:val="left" w:pos="880"/>
                   <w:tab w:val="right" w:leader="dot" w:pos="9062"/>
                 </w:tabs>
+                <w:jc w:val="both"/>
                 <w:rPr>
                   <w:rFonts w:cstheme="minorBidi"/>
                   <w:noProof/>
@@ -411,7 +419,7 @@
                   <w14:ligatures w14:val="standardContextual"/>
                 </w:rPr>
               </w:pPr>
-              <w:hyperlink w:anchor="_Toc181801039" w:history="1">
+              <w:hyperlink w:anchor="_Toc182814533" w:history="1">
                 <w:r>
                   <w:rPr>
                     <w:rStyle w:val="Lienhypertexte"/>
@@ -454,7 +462,7 @@
                     <w:noProof/>
                     <w:webHidden/>
                   </w:rPr>
-                  <w:instrText xml:space="preserve"> PAGEREF _Toc181801039 \h </w:instrText>
+                  <w:instrText xml:space="preserve"> PAGEREF _Toc182814533 \h </w:instrText>
                 </w:r>
                 <w:r>
                   <w:rPr>
@@ -492,6 +500,7 @@
                   <w:tab w:val="left" w:pos="880"/>
                   <w:tab w:val="right" w:leader="dot" w:pos="9062"/>
                 </w:tabs>
+                <w:jc w:val="both"/>
                 <w:rPr>
                   <w:rFonts w:cstheme="minorBidi"/>
                   <w:noProof/>
@@ -499,7 +508,7 @@
                   <w14:ligatures w14:val="standardContextual"/>
                 </w:rPr>
               </w:pPr>
-              <w:hyperlink w:anchor="_Toc181801040" w:history="1">
+              <w:hyperlink w:anchor="_Toc182814534" w:history="1">
                 <w:r>
                   <w:rPr>
                     <w:rStyle w:val="Lienhypertexte"/>
@@ -542,7 +551,7 @@
                     <w:noProof/>
                     <w:webHidden/>
                   </w:rPr>
-                  <w:instrText xml:space="preserve"> PAGEREF _Toc181801040 \h </w:instrText>
+                  <w:instrText xml:space="preserve"> PAGEREF _Toc182814534 \h </w:instrText>
                 </w:r>
                 <w:r>
                   <w:rPr>
@@ -574,6 +583,9 @@
               </w:hyperlink>
             </w:p>
             <w:p>
+              <w:pPr>
+                <w:jc w:val="both"/>
+              </w:pPr>
               <w:r>
                 <w:rPr>
                   <w:b/>
@@ -585,34 +597,119 @@
             </w:p>
           </w:sdtContent>
         </w:sdt>
-        <w:p/>
+        <w:p>
+          <w:pPr>
+            <w:jc w:val="both"/>
+          </w:pPr>
+        </w:p>
       </w:sdtContent>
     </w:sdt>
-    <w:p/>
-    <w:p/>
-    <w:p/>
-    <w:p/>
-    <w:p/>
-    <w:p/>
-    <w:p/>
-    <w:p/>
-    <w:p/>
-    <w:p/>
-    <w:p/>
-    <w:p/>
-    <w:p/>
-    <w:p/>
-    <w:p/>
-    <w:p/>
-    <w:p/>
-    <w:p/>
-    <w:p/>
-    <w:p/>
+    <w:p>
+      <w:pPr>
+        <w:jc w:val="both"/>
+      </w:pPr>
+    </w:p>
+    <w:p>
+      <w:pPr>
+        <w:jc w:val="both"/>
+      </w:pPr>
+    </w:p>
+    <w:p>
+      <w:pPr>
+        <w:jc w:val="both"/>
+      </w:pPr>
+    </w:p>
+    <w:p>
+      <w:pPr>
+        <w:jc w:val="both"/>
+      </w:pPr>
+    </w:p>
+    <w:p>
+      <w:pPr>
+        <w:jc w:val="both"/>
+      </w:pPr>
+    </w:p>
+    <w:p>
+      <w:pPr>
+        <w:jc w:val="both"/>
+      </w:pPr>
+    </w:p>
+    <w:p>
+      <w:pPr>
+        <w:jc w:val="both"/>
+      </w:pPr>
+    </w:p>
+    <w:p>
+      <w:pPr>
+        <w:jc w:val="both"/>
+      </w:pPr>
+    </w:p>
+    <w:p>
+      <w:pPr>
+        <w:jc w:val="both"/>
+      </w:pPr>
+    </w:p>
+    <w:p>
+      <w:pPr>
+        <w:jc w:val="both"/>
+      </w:pPr>
+    </w:p>
+    <w:p>
+      <w:pPr>
+        <w:jc w:val="both"/>
+      </w:pPr>
+    </w:p>
+    <w:p>
+      <w:pPr>
+        <w:jc w:val="both"/>
+      </w:pPr>
+    </w:p>
+    <w:p>
+      <w:pPr>
+        <w:jc w:val="both"/>
+      </w:pPr>
+    </w:p>
+    <w:p>
+      <w:pPr>
+        <w:jc w:val="both"/>
+      </w:pPr>
+    </w:p>
+    <w:p>
+      <w:pPr>
+        <w:jc w:val="both"/>
+      </w:pPr>
+    </w:p>
+    <w:p>
+      <w:pPr>
+        <w:jc w:val="both"/>
+      </w:pPr>
+    </w:p>
+    <w:p>
+      <w:pPr>
+        <w:jc w:val="both"/>
+      </w:pPr>
+    </w:p>
+    <w:p>
+      <w:pPr>
+        <w:jc w:val="both"/>
+      </w:pPr>
+    </w:p>
+    <w:p>
+      <w:pPr>
+        <w:jc w:val="both"/>
+      </w:pPr>
+    </w:p>
+    <w:p>
+      <w:pPr>
+        <w:jc w:val="both"/>
+      </w:pPr>
+    </w:p>
     <w:p>
       <w:pPr>
         <w:tabs>
           <w:tab w:val="left" w:pos="2400"/>
         </w:tabs>
+        <w:jc w:val="both"/>
       </w:pPr>
       <w:r>
         <w:tab/>
@@ -621,6 +718,7 @@
     <w:p>
       <w:pPr>
         <w:pStyle w:val="Titre2"/>
+        <w:jc w:val="both"/>
       </w:pPr>
       <w:r>
         <w:br w:type="page"/>
@@ -633,8 +731,9 @@
           <w:ilvl w:val="0"/>
           <w:numId w:val="1"/>
         </w:numPr>
-      </w:pPr>
-      <w:bookmarkStart w:id="0" w:name="_Toc181801036"/>
+        <w:jc w:val="both"/>
+      </w:pPr>
+      <w:bookmarkStart w:id="0" w:name="_Toc182814530"/>
       <w:r>
         <w:lastRenderedPageBreak/>
         <w:t>Analyse préliminaire</w:t>
@@ -648,8 +747,9 @@
           <w:ilvl w:val="1"/>
           <w:numId w:val="1"/>
         </w:numPr>
-      </w:pPr>
-      <w:bookmarkStart w:id="1" w:name="_Toc181801037"/>
+        <w:jc w:val="both"/>
+      </w:pPr>
+      <w:bookmarkStart w:id="1" w:name="_Toc182814531"/>
       <w:r>
         <w:t>Introduction</w:t>
       </w:r>
@@ -667,25 +767,58 @@
       <w:r>
         <w:t>P_DevOps</w:t>
       </w:r>
+      <w:r>
+        <w:t>_Test</w:t>
+      </w:r>
       <w:proofErr w:type="spellEnd"/>
       <w:r>
-        <w:t xml:space="preserve"> » est réalisé dans le cadre du module 324, qui a comme thème les processus DevOps. Le but est déployé une application de To Do List en CI/CD avec </w:t>
+        <w:t xml:space="preserve"> » est réalisé dans le cadre du module </w:t>
+      </w:r>
+      <w:r>
+        <w:t>450</w:t>
+      </w:r>
+      <w:r>
+        <w:t>, qui a comme thème les processus DevOps</w:t>
+      </w:r>
+      <w:r>
+        <w:t xml:space="preserve"> et en </w:t>
       </w:r>
       <w:proofErr w:type="spellStart"/>
       <w:r>
-        <w:t>Github</w:t>
+        <w:t>spcilité</w:t>
       </w:r>
       <w:proofErr w:type="spellEnd"/>
       <w:r>
-        <w:t xml:space="preserve"> Action, tout en utilisant les outils et méthodes vue en classe. Le projet utilise GitHub Project pour la gestion des taches et un journal de travail afin de suivre le déroulement du projet. Le chef de projet est Cédric </w:t>
+        <w:t xml:space="preserve"> la mise en place d’un environnement de test automatisé</w:t>
+      </w:r>
+      <w:r>
+        <w:t xml:space="preserve">. Le but est </w:t>
+      </w:r>
+      <w:r>
+        <w:t>de créer un environnement de tests ainsi que des tests unitaires pour</w:t>
+      </w:r>
+      <w:r>
+        <w:t xml:space="preserve"> une application de To Do List, tout en utilisant les outils et méthodes vue en classe. Le projet utilise GitHub Project pour la gestion des taches et un journal de travail afin de suivre le déroulement du projet. Le chef de projet est </w:t>
+      </w:r>
+      <w:r>
+        <w:t xml:space="preserve">Aurélie </w:t>
       </w:r>
       <w:proofErr w:type="spellStart"/>
       <w:r>
-        <w:t>Schaffter</w:t>
+        <w:t>Curchod</w:t>
       </w:r>
       <w:proofErr w:type="spellEnd"/>
       <w:r>
-        <w:t xml:space="preserve"> notre enseignant.</w:t>
+        <w:t xml:space="preserve"> </w:t>
+      </w:r>
+      <w:r>
+        <w:t>notre enseignant</w:t>
+      </w:r>
+      <w:r>
+        <w:t>e</w:t>
+      </w:r>
+      <w:r>
+        <w:t>.</w:t>
       </w:r>
     </w:p>
     <w:p>
@@ -697,7 +830,7 @@
         </w:numPr>
         <w:jc w:val="both"/>
       </w:pPr>
-      <w:bookmarkStart w:id="2" w:name="_Toc181801038"/>
+      <w:bookmarkStart w:id="2" w:name="_Toc182814532"/>
       <w:r>
         <w:t>Objectifs</w:t>
       </w:r>
@@ -714,6 +847,9 @@
       <w:proofErr w:type="spellStart"/>
       <w:r>
         <w:t>P_DevOps</w:t>
+      </w:r>
+      <w:r>
+        <w:t>_Test</w:t>
       </w:r>
       <w:proofErr w:type="spellEnd"/>
       <w:r>
@@ -734,7 +870,15 @@
           <w:bCs/>
           <w:szCs w:val="14"/>
         </w:rPr>
-        <w:t>Mettre en place un workflow CI/CD avec GitHub Actions</w:t>
+        <w:t xml:space="preserve">Mettre en place un </w:t>
+      </w:r>
+      <w:r>
+        <w:rPr>
+          <w:b/>
+          <w:bCs/>
+          <w:szCs w:val="14"/>
+        </w:rPr>
+        <w:t>environnement de Test automatisé</w:t>
       </w:r>
       <w:r>
         <w:rPr>
@@ -767,7 +911,13 @@
         <w:rPr>
           <w:szCs w:val="14"/>
         </w:rPr>
-        <w:t>Déploiement de test déclenché automatiquement sur chaque « push » vers la branche principale (« main »).</w:t>
+        <w:t xml:space="preserve">Mise en place de test </w:t>
+      </w:r>
+      <w:r>
+        <w:rPr>
+          <w:szCs w:val="14"/>
+        </w:rPr>
+        <w:t>unitaires.</w:t>
       </w:r>
     </w:p>
     <w:p>
@@ -786,7 +936,13 @@
         <w:rPr>
           <w:szCs w:val="14"/>
         </w:rPr>
-        <w:t>Déploiement de production déclenché manuellement.</w:t>
+        <w:t>Mise en place de test End to End</w:t>
+      </w:r>
+      <w:r>
+        <w:rPr>
+          <w:szCs w:val="14"/>
+        </w:rPr>
+        <w:t>.</w:t>
       </w:r>
     </w:p>
     <w:p>
@@ -805,7 +961,15 @@
           <w:bCs/>
           <w:szCs w:val="14"/>
         </w:rPr>
-        <w:t>Actions à inclure pour le frontend et backend :</w:t>
+        <w:t>Mettre en place une politique et une stratégie de test incluant</w:t>
+      </w:r>
+      <w:r>
+        <w:rPr>
+          <w:b/>
+          <w:bCs/>
+          <w:szCs w:val="14"/>
+        </w:rPr>
+        <w:t xml:space="preserve"> :</w:t>
       </w:r>
     </w:p>
     <w:p>
@@ -813,7 +977,7 @@
         <w:pStyle w:val="Paragraphedeliste"/>
         <w:numPr>
           <w:ilvl w:val="0"/>
-          <w:numId w:val="4"/>
+          <w:numId w:val="15"/>
         </w:numPr>
         <w:jc w:val="both"/>
         <w:rPr>
@@ -824,7 +988,13 @@
         <w:rPr>
           <w:szCs w:val="14"/>
         </w:rPr>
-        <w:t>Audit des packages pour détecter et éviter les vulnérabilités dans les dépendances.</w:t>
+        <w:t>Les types de tests effectués</w:t>
+      </w:r>
+      <w:r>
+        <w:rPr>
+          <w:szCs w:val="14"/>
+        </w:rPr>
+        <w:t>.</w:t>
       </w:r>
     </w:p>
     <w:p>
@@ -832,45 +1002,30 @@
         <w:pStyle w:val="Paragraphedeliste"/>
         <w:numPr>
           <w:ilvl w:val="0"/>
-          <w:numId w:val="4"/>
+          <w:numId w:val="15"/>
         </w:numPr>
         <w:jc w:val="both"/>
         <w:rPr>
           <w:szCs w:val="14"/>
         </w:rPr>
       </w:pPr>
-      <w:proofErr w:type="spellStart"/>
-      <w:r>
-        <w:rPr>
-          <w:szCs w:val="14"/>
-        </w:rPr>
-        <w:t>Linting</w:t>
-      </w:r>
-      <w:proofErr w:type="spellEnd"/>
-      <w:r>
-        <w:rPr>
-          <w:szCs w:val="14"/>
-        </w:rPr>
-        <w:t xml:space="preserve"> pour détecter les erreurs potentielles dans le code.</w:t>
-      </w:r>
-    </w:p>
-    <w:p>
-      <w:pPr>
-        <w:ind w:left="600"/>
-        <w:jc w:val="both"/>
-        <w:rPr>
-          <w:b/>
-          <w:bCs/>
-          <w:szCs w:val="14"/>
-        </w:rPr>
-      </w:pPr>
-      <w:r>
-        <w:rPr>
-          <w:b/>
-          <w:bCs/>
-          <w:szCs w:val="14"/>
-        </w:rPr>
-        <w:t>Optimisation du workflow :</w:t>
+      <w:r>
+        <w:rPr>
+          <w:szCs w:val="14"/>
+        </w:rPr>
+        <w:t>L</w:t>
+      </w:r>
+      <w:r>
+        <w:rPr>
+          <w:szCs w:val="14"/>
+        </w:rPr>
+        <w:t>es outils utilisés</w:t>
+      </w:r>
+      <w:r>
+        <w:rPr>
+          <w:szCs w:val="14"/>
+        </w:rPr>
+        <w:t>.</w:t>
       </w:r>
     </w:p>
     <w:p>
@@ -878,7 +1033,7 @@
         <w:pStyle w:val="Paragraphedeliste"/>
         <w:numPr>
           <w:ilvl w:val="0"/>
-          <w:numId w:val="4"/>
+          <w:numId w:val="15"/>
         </w:numPr>
         <w:jc w:val="both"/>
         <w:rPr>
@@ -889,7 +1044,7 @@
         <w:rPr>
           <w:szCs w:val="14"/>
         </w:rPr>
-        <w:t>Exécution parallèle de certaines tâches pour gagner en efficacité.</w:t>
+        <w:t>L’environnement de test utilisé.</w:t>
       </w:r>
     </w:p>
     <w:p>
@@ -897,7 +1052,7 @@
         <w:pStyle w:val="Paragraphedeliste"/>
         <w:numPr>
           <w:ilvl w:val="0"/>
-          <w:numId w:val="4"/>
+          <w:numId w:val="15"/>
         </w:numPr>
         <w:jc w:val="both"/>
         <w:rPr>
@@ -908,7 +1063,13 @@
         <w:rPr>
           <w:szCs w:val="14"/>
         </w:rPr>
-        <w:t>Mise en cache pour réduire les temps de déploiement.</w:t>
+        <w:t>Les critères de succès des tests</w:t>
+      </w:r>
+      <w:r>
+        <w:rPr>
+          <w:szCs w:val="14"/>
+        </w:rPr>
+        <w:t>.</w:t>
       </w:r>
     </w:p>
     <w:p>
@@ -927,7 +1088,15 @@
           <w:bCs/>
           <w:szCs w:val="14"/>
         </w:rPr>
-        <w:t>Environnement de déploiement :</w:t>
+        <w:t>Mettre en place un plan de test pour les fonctionnalités suivantes</w:t>
+      </w:r>
+      <w:r>
+        <w:rPr>
+          <w:b/>
+          <w:bCs/>
+          <w:szCs w:val="14"/>
+        </w:rPr>
+        <w:t xml:space="preserve"> :</w:t>
       </w:r>
     </w:p>
     <w:p>
@@ -935,7 +1104,7 @@
         <w:pStyle w:val="Paragraphedeliste"/>
         <w:numPr>
           <w:ilvl w:val="0"/>
-          <w:numId w:val="4"/>
+          <w:numId w:val="16"/>
         </w:numPr>
         <w:jc w:val="both"/>
         <w:rPr>
@@ -946,7 +1115,122 @@
         <w:rPr>
           <w:szCs w:val="14"/>
         </w:rPr>
-        <w:t>Les déploiements de test et de production se feront sur un serveur dédié.</w:t>
+        <w:t>Création du profil</w:t>
+      </w:r>
+      <w:r>
+        <w:rPr>
+          <w:szCs w:val="14"/>
+        </w:rPr>
+        <w:t>.</w:t>
+      </w:r>
+    </w:p>
+    <w:p>
+      <w:pPr>
+        <w:pStyle w:val="Paragraphedeliste"/>
+        <w:numPr>
+          <w:ilvl w:val="0"/>
+          <w:numId w:val="16"/>
+        </w:numPr>
+        <w:jc w:val="both"/>
+        <w:rPr>
+          <w:szCs w:val="14"/>
+        </w:rPr>
+      </w:pPr>
+      <w:r>
+        <w:rPr>
+          <w:szCs w:val="14"/>
+        </w:rPr>
+        <w:t>Authentification</w:t>
+      </w:r>
+      <w:r>
+        <w:rPr>
+          <w:szCs w:val="14"/>
+        </w:rPr>
+        <w:t>.</w:t>
+      </w:r>
+    </w:p>
+    <w:p>
+      <w:pPr>
+        <w:pStyle w:val="Paragraphedeliste"/>
+        <w:numPr>
+          <w:ilvl w:val="0"/>
+          <w:numId w:val="16"/>
+        </w:numPr>
+        <w:jc w:val="both"/>
+        <w:rPr>
+          <w:szCs w:val="14"/>
+        </w:rPr>
+      </w:pPr>
+      <w:r>
+        <w:rPr>
+          <w:szCs w:val="14"/>
+        </w:rPr>
+        <w:t>Gestion du profil.</w:t>
+      </w:r>
+    </w:p>
+    <w:p>
+      <w:pPr>
+        <w:pStyle w:val="Paragraphedeliste"/>
+        <w:numPr>
+          <w:ilvl w:val="0"/>
+          <w:numId w:val="16"/>
+        </w:numPr>
+        <w:jc w:val="both"/>
+        <w:rPr>
+          <w:szCs w:val="14"/>
+        </w:rPr>
+      </w:pPr>
+      <w:r>
+        <w:rPr>
+          <w:szCs w:val="14"/>
+        </w:rPr>
+        <w:t>Ajout d’un TODO</w:t>
+      </w:r>
+    </w:p>
+    <w:p>
+      <w:pPr>
+        <w:pStyle w:val="Paragraphedeliste"/>
+        <w:numPr>
+          <w:ilvl w:val="0"/>
+          <w:numId w:val="16"/>
+        </w:numPr>
+        <w:jc w:val="both"/>
+        <w:rPr>
+          <w:szCs w:val="14"/>
+        </w:rPr>
+      </w:pPr>
+      <w:r>
+        <w:rPr>
+          <w:szCs w:val="14"/>
+        </w:rPr>
+        <w:t>Gestion des TODO</w:t>
+      </w:r>
+    </w:p>
+    <w:p>
+      <w:pPr>
+        <w:ind w:left="600"/>
+        <w:jc w:val="both"/>
+        <w:rPr>
+          <w:b/>
+          <w:bCs/>
+          <w:szCs w:val="14"/>
+        </w:rPr>
+      </w:pPr>
+      <w:r>
+        <w:rPr>
+          <w:b/>
+          <w:bCs/>
+          <w:szCs w:val="14"/>
+        </w:rPr>
+        <w:t>Mise en place des rapports de test associés</w:t>
+      </w:r>
+      <w:r>
+        <w:rPr>
+          <w:b/>
+          <w:bCs/>
+          <w:szCs w:val="14"/>
+        </w:rPr>
+        <w:t xml:space="preserve"> :</w:t>
       </w:r>
     </w:p>
     <w:p>
@@ -958,7 +1242,7 @@
         </w:numPr>
         <w:jc w:val="both"/>
       </w:pPr>
-      <w:bookmarkStart w:id="3" w:name="_Toc181801039"/>
+      <w:bookmarkStart w:id="3" w:name="_Toc182814533"/>
       <w:r>
         <w:t>Gestion de projet</w:t>
       </w:r>
@@ -1016,7 +1300,7 @@
         </w:numPr>
         <w:jc w:val="both"/>
       </w:pPr>
-      <w:bookmarkStart w:id="4" w:name="_Toc181801040"/>
+      <w:bookmarkStart w:id="4" w:name="_Toc182814534"/>
       <w:r>
         <w:t>Planification initiale</w:t>
       </w:r>
@@ -1034,7 +1318,106 @@
         <w:rPr>
           <w:szCs w:val="14"/>
         </w:rPr>
-        <w:t xml:space="preserve">Dans ce projet, nous partons sans base en DevOps car nous n’avons pas encore eu la théorie du module 324. Nous nous sommes donc concentrés sur ce qui nous était spécifiquement demandé et avons cherché à comprendre le </w:t>
+        <w:t>Dans ce projet, nous partons</w:t>
+      </w:r>
+      <w:r>
+        <w:rPr>
+          <w:szCs w:val="14"/>
+        </w:rPr>
+        <w:t xml:space="preserve"> avec une toute </w:t>
+      </w:r>
+      <w:r>
+        <w:rPr>
+          <w:szCs w:val="14"/>
+        </w:rPr>
+        <w:t>petite expérience</w:t>
+      </w:r>
+      <w:r>
+        <w:rPr>
+          <w:szCs w:val="14"/>
+        </w:rPr>
+        <w:t xml:space="preserve"> de test d</w:t>
+      </w:r>
+      <w:r>
+        <w:rPr>
+          <w:szCs w:val="14"/>
+        </w:rPr>
+        <w:t>û à la création de test unitaire en C#</w:t>
+      </w:r>
+      <w:r>
+        <w:rPr>
+          <w:szCs w:val="14"/>
+        </w:rPr>
+        <w:t xml:space="preserve"> </w:t>
+      </w:r>
+      <w:r>
+        <w:rPr>
+          <w:szCs w:val="14"/>
+        </w:rPr>
+        <w:t>Cependant c’est bien la première fois que nous allons effectuer ce type de test en Web de plus il est important de noter que mise à part un peu de théorie nous n’avons jamais utilisé des outils tel que</w:t>
+      </w:r>
+      <w:proofErr w:type="gramStart"/>
+      <w:r>
+        <w:rPr>
+          <w:szCs w:val="14"/>
+        </w:rPr>
+        <w:t xml:space="preserve"> «</w:t>
+      </w:r>
+      <w:proofErr w:type="spellStart"/>
+      <w:r>
+        <w:rPr>
+          <w:szCs w:val="14"/>
+        </w:rPr>
+        <w:t>Jest</w:t>
+      </w:r>
+      <w:proofErr w:type="spellEnd"/>
+      <w:proofErr w:type="gramEnd"/>
+      <w:r>
+        <w:rPr>
+          <w:szCs w:val="14"/>
+        </w:rPr>
+        <w:t> » « </w:t>
+      </w:r>
+      <w:proofErr w:type="spellStart"/>
+      <w:r>
+        <w:rPr>
+          <w:szCs w:val="14"/>
+        </w:rPr>
+        <w:t>supertest</w:t>
+      </w:r>
+      <w:proofErr w:type="spellEnd"/>
+      <w:r>
+        <w:rPr>
+          <w:szCs w:val="14"/>
+        </w:rPr>
+        <w:t> » et « </w:t>
+      </w:r>
+      <w:proofErr w:type="spellStart"/>
+      <w:r>
+        <w:rPr>
+          <w:szCs w:val="14"/>
+        </w:rPr>
+        <w:t>cypress</w:t>
+      </w:r>
+      <w:proofErr w:type="spellEnd"/>
+      <w:r>
+        <w:rPr>
+          <w:szCs w:val="14"/>
+        </w:rPr>
+        <w:t> »  .</w:t>
+      </w:r>
+      <w:r>
+        <w:rPr>
+          <w:szCs w:val="14"/>
+        </w:rPr>
+        <w:t xml:space="preserve"> Nous nous sommes donc concentrés sur ce </w:t>
+      </w:r>
+      <w:r>
+        <w:rPr>
+          <w:szCs w:val="14"/>
+        </w:rPr>
+        <w:lastRenderedPageBreak/>
+        <w:t xml:space="preserve">qui nous était spécifiquement demandé et avons cherché à comprendre le </w:t>
       </w:r>
       <w:r>
         <w:rPr>
@@ -1074,19 +1457,57 @@
       </w:pPr>
       <w:r>
         <w:rPr>
+          <w:szCs w:val="14"/>
+        </w:rPr>
+        <w:t>Nous n’allons pas directement commencer par l</w:t>
+      </w:r>
+      <w:r>
+        <w:rPr>
+          <w:szCs w:val="14"/>
+        </w:rPr>
+        <w:t>a mise en place des tests dans le code</w:t>
+      </w:r>
+      <w:r>
+        <w:rPr>
+          <w:szCs w:val="14"/>
+        </w:rPr>
+        <w:t xml:space="preserve">, mais d'abord </w:t>
+      </w:r>
+      <w:r>
+        <w:rPr>
+          <w:szCs w:val="14"/>
+        </w:rPr>
+        <w:t>par l’écriture de la politique, la stratégie et le plan de test</w:t>
+      </w:r>
+      <w:r>
+        <w:rPr>
+          <w:szCs w:val="14"/>
+        </w:rPr>
+        <w:t xml:space="preserve"> :</w:t>
+      </w:r>
+    </w:p>
+    <w:p>
+      <w:pPr>
+        <w:ind w:left="360"/>
+        <w:jc w:val="both"/>
+        <w:rPr>
+          <w:szCs w:val="14"/>
+        </w:rPr>
+      </w:pPr>
+      <w:r>
+        <w:rPr>
           <w:noProof/>
         </w:rPr>
-        <w:lastRenderedPageBreak/>
         <mc:AlternateContent>
           <mc:Choice Requires="wps">
             <w:drawing>
-              <wp:anchor distT="0" distB="0" distL="114300" distR="114300" simplePos="0" relativeHeight="251661312" behindDoc="0" locked="0" layoutInCell="1" allowOverlap="1" wp14:anchorId="1D0F1B64" wp14:editId="4EAB4E2D">
+              <wp:anchor distT="0" distB="0" distL="114300" distR="114300" simplePos="0" relativeHeight="251661312" behindDoc="0" locked="0" layoutInCell="1" allowOverlap="1" wp14:anchorId="1D0F1B64" wp14:editId="3A135373">
                 <wp:simplePos x="0" y="0"/>
-                <wp:positionH relativeFrom="column">
-                  <wp:posOffset>128905</wp:posOffset>
+                <wp:positionH relativeFrom="margin">
+                  <wp:align>right</wp:align>
                 </wp:positionH>
                 <wp:positionV relativeFrom="paragraph">
-                  <wp:posOffset>5223510</wp:posOffset>
+                  <wp:posOffset>4270531</wp:posOffset>
                 </wp:positionV>
                 <wp:extent cx="5760720" cy="635"/>
                 <wp:effectExtent l="0" t="0" r="0" b="0"/>
@@ -1118,38 +1539,12 @@
                             <w:pPr>
                               <w:pStyle w:val="Lgende"/>
                               <w:jc w:val="center"/>
-                              <w:rPr>
-                                <w:szCs w:val="14"/>
-                              </w:rPr>
                             </w:pPr>
                             <w:r>
-                              <w:t xml:space="preserve">To do </w:t>
-                            </w:r>
-                            <w:proofErr w:type="spellStart"/>
-                            <w:r>
-                              <w:t>list</w:t>
-                            </w:r>
-                            <w:proofErr w:type="spellEnd"/>
-                            <w:r>
-                              <w:t xml:space="preserve"> </w:t>
+                              <w:t>P</w:t>
                             </w:r>
                             <w:r>
-                              <w:fldChar w:fldCharType="begin"/>
-                            </w:r>
-                            <w:r>
-                              <w:instrText xml:space="preserve"> SEQ To_do_list \* ARABIC </w:instrText>
-                            </w:r>
-                            <w:r>
-                              <w:fldChar w:fldCharType="separate"/>
-                            </w:r>
-                            <w:r>
-                              <w:rPr>
-                                <w:noProof/>
-                              </w:rPr>
-                              <w:t>1</w:t>
-                            </w:r>
-                            <w:r>
-                              <w:fldChar w:fldCharType="end"/>
+                              <w:t>lanification</w:t>
                             </w:r>
                           </w:p>
                         </w:txbxContent>
@@ -1172,50 +1567,24 @@
                 <v:stroke joinstyle="miter"/>
                 <v:path gradientshapeok="t" o:connecttype="rect"/>
               </v:shapetype>
-              <v:shape id="Zone de texte 5" o:spid="_x0000_s1026" type="#_x0000_t202" style="position:absolute;left:0;text-align:left;margin-left:10.15pt;margin-top:411.3pt;width:453.6pt;height:.05pt;z-index:251661312;visibility:visible;mso-wrap-style:square;mso-wrap-distance-left:9pt;mso-wrap-distance-top:0;mso-wrap-distance-right:9pt;mso-wrap-distance-bottom:0;mso-position-horizontal:absolute;mso-position-horizontal-relative:text;mso-position-vertical:absolute;mso-position-vertical-relative:text;v-text-anchor:top" o:gfxdata="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" stroked="f">
+              <v:shape id="Zone de texte 5" o:spid="_x0000_s1026" type="#_x0000_t202" style="position:absolute;left:0;text-align:left;margin-left:402.4pt;margin-top:336.25pt;width:453.6pt;height:.05pt;z-index:251661312;visibility:visible;mso-wrap-style:square;mso-wrap-distance-left:9pt;mso-wrap-distance-top:0;mso-wrap-distance-right:9pt;mso-wrap-distance-bottom:0;mso-position-horizontal:right;mso-position-horizontal-relative:margin;mso-position-vertical:absolute;mso-position-vertical-relative:text;v-text-anchor:top" o:gfxdata="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" stroked="f">
                 <v:textbox style="mso-fit-shape-to-text:t" inset="0,0,0,0">
                   <w:txbxContent>
                     <w:p>
                       <w:pPr>
                         <w:pStyle w:val="Lgende"/>
                         <w:jc w:val="center"/>
-                        <w:rPr>
-                          <w:szCs w:val="14"/>
-                        </w:rPr>
                       </w:pPr>
                       <w:r>
-                        <w:t xml:space="preserve">To do </w:t>
-                      </w:r>
-                      <w:proofErr w:type="spellStart"/>
-                      <w:r>
-                        <w:t>list</w:t>
-                      </w:r>
-                      <w:proofErr w:type="spellEnd"/>
-                      <w:r>
-                        <w:t xml:space="preserve"> </w:t>
+                        <w:t>P</w:t>
                       </w:r>
                       <w:r>
-                        <w:fldChar w:fldCharType="begin"/>
-                      </w:r>
-                      <w:r>
-                        <w:instrText xml:space="preserve"> SEQ To_do_list \* ARABIC </w:instrText>
-                      </w:r>
-                      <w:r>
-                        <w:fldChar w:fldCharType="separate"/>
-                      </w:r>
-                      <w:r>
-                        <w:rPr>
-                          <w:noProof/>
-                        </w:rPr>
-                        <w:t>1</w:t>
-                      </w:r>
-                      <w:r>
-                        <w:fldChar w:fldCharType="end"/>
+                        <w:t>lanification</w:t>
                       </w:r>
                     </w:p>
                   </w:txbxContent>
                 </v:textbox>
-                <w10:wrap type="square"/>
+                <w10:wrap type="square" anchorx="margin"/>
               </v:shape>
             </w:pict>
           </mc:Fallback>
@@ -1226,17 +1595,9 @@
           <w:szCs w:val="14"/>
         </w:rPr>
         <w:drawing>
-          <wp:anchor distT="0" distB="0" distL="114300" distR="114300" simplePos="0" relativeHeight="251659264" behindDoc="0" locked="0" layoutInCell="1" allowOverlap="1" wp14:anchorId="2D470C1B" wp14:editId="1EF549BE">
-            <wp:simplePos x="0" y="0"/>
-            <wp:positionH relativeFrom="column">
-              <wp:posOffset>128905</wp:posOffset>
-            </wp:positionH>
-            <wp:positionV relativeFrom="paragraph">
-              <wp:posOffset>462280</wp:posOffset>
-            </wp:positionV>
-            <wp:extent cx="5760720" cy="4704080"/>
-            <wp:effectExtent l="0" t="0" r="0" b="1270"/>
-            <wp:wrapSquare wrapText="bothSides"/>
+          <wp:inline distT="0" distB="0" distL="0" distR="0" wp14:anchorId="1F3ED49F" wp14:editId="79054F50">
+            <wp:extent cx="5098212" cy="4223783"/>
+            <wp:effectExtent l="0" t="0" r="7620" b="5715"/>
             <wp:docPr id="1" name="Image 1"/>
             <wp:cNvGraphicFramePr>
               <a:graphicFrameLocks xmlns:a="http://schemas.openxmlformats.org/drawingml/2006/main" noChangeAspect="1"/>
@@ -1249,13 +1610,7 @@
                     <pic:cNvPicPr/>
                   </pic:nvPicPr>
                   <pic:blipFill>
-                    <a:blip r:embed="rId9">
-                      <a:extLst>
-                        <a:ext uri="{28A0092B-C50C-407E-A947-70E740481C1C}">
-                          <a14:useLocalDpi xmlns:a14="http://schemas.microsoft.com/office/drawing/2010/main" val="0"/>
-                        </a:ext>
-                      </a:extLst>
-                    </a:blip>
+                    <a:blip r:embed="rId9"/>
                     <a:stretch>
                       <a:fillRect/>
                     </a:stretch>
@@ -1263,7 +1618,7 @@
                   <pic:spPr>
                     <a:xfrm>
                       <a:off x="0" y="0"/>
-                      <a:ext cx="5760720" cy="4704080"/>
+                      <a:ext cx="5099169" cy="4224576"/>
                     </a:xfrm>
                     <a:prstGeom prst="rect">
                       <a:avLst/>
@@ -1272,35 +1627,39 @@
                 </pic:pic>
               </a:graphicData>
             </a:graphic>
-          </wp:anchor>
+          </wp:inline>
         </w:drawing>
       </w:r>
-      <w:r>
-        <w:rPr>
-          <w:szCs w:val="14"/>
-        </w:rPr>
-        <w:t xml:space="preserve">Nous </w:t>
-      </w:r>
-      <w:r>
-        <w:rPr>
-          <w:szCs w:val="14"/>
-        </w:rPr>
-        <w:t>n’allons</w:t>
-      </w:r>
-      <w:r>
-        <w:rPr>
-          <w:szCs w:val="14"/>
-        </w:rPr>
-        <w:t xml:space="preserve"> pas directement commencer par le CI/CD, mais d'abord déployer l'application petit à petit, ce qui donne les tâches ci-dessous :</w:t>
-      </w:r>
-    </w:p>
-    <w:p>
-      <w:pPr>
-        <w:ind w:left="360"/>
-        <w:jc w:val="both"/>
-        <w:rPr>
-          <w:szCs w:val="14"/>
-        </w:rPr>
+    </w:p>
+    <w:p>
+      <w:pPr>
+        <w:pStyle w:val="Titre1"/>
+        <w:numPr>
+          <w:ilvl w:val="0"/>
+          <w:numId w:val="1"/>
+        </w:numPr>
+        <w:jc w:val="both"/>
+      </w:pPr>
+      <w:r>
+        <w:t>Test</w:t>
+      </w:r>
+    </w:p>
+    <w:p>
+      <w:pPr>
+        <w:pStyle w:val="Titre2"/>
+        <w:numPr>
+          <w:ilvl w:val="1"/>
+          <w:numId w:val="1"/>
+        </w:numPr>
+        <w:jc w:val="both"/>
+      </w:pPr>
+      <w:r>
+        <w:t>Politique de Test</w:t>
+      </w:r>
+    </w:p>
+    <w:p>
+      <w:pPr>
+        <w:jc w:val="both"/>
       </w:pPr>
     </w:p>
     <w:sectPr>
@@ -1592,6 +1951,95 @@
 <file path=word/numbering.xml><?xml version="1.0" encoding="utf-8"?>
 <w:numbering xmlns:wpc="http://schemas.microsoft.com/office/word/2010/wordprocessingCanvas" xmlns:cx="http://schemas.microsoft.com/office/drawing/2014/chartex" xmlns:cx1="http://schemas.microsoft.com/office/drawing/2015/9/8/chartex" xmlns:cx2="http://schemas.microsoft.com/office/drawing/2015/10/21/chartex" xmlns:cx3="http://schemas.microsoft.com/office/drawing/2016/5/9/chartex" xmlns:cx4="http://schemas.microsoft.com/office/drawing/2016/5/10/chartex" xmlns:cx5="http://schemas.microsoft.com/office/drawing/2016/5/11/chartex" xmlns:cx6="http://schemas.microsoft.com/office/drawing/2016/5/12/chartex" xmlns:cx7="http://schemas.microsoft.com/office/drawing/2016/5/13/chartex" xmlns:cx8="http://schemas.microsoft.com/office/drawing/2016/5/14/chartex" xmlns:mc="http://schemas.openxmlformats.org/markup-compatibility/2006" xmlns:aink="http://schemas.microsoft.com/office/drawing/2016/ink" xmlns:am3d="http://schemas.microsoft.com/office/drawing/2017/model3d" xmlns:o="urn:schemas-microsoft-com:office:office" xmlns:oel="http://schemas.microsoft.com/office/2019/extlst" xmlns:r="http://schemas.openxmlformats.org/officeDocument/2006/relationships" xmlns:m="http://schemas.openxmlformats.org/officeDocument/2006/math" xmlns:v="urn:schemas-microsoft-com:vml" xmlns:wp14="http://schemas.microsoft.com/office/word/2010/wordprocessingDrawing" xmlns:wp="http://schemas.openxmlformats.org/drawingml/2006/wordprocessingDrawing" xmlns:w10="urn:schemas-microsoft-com:office:word" xmlns:w="http://schemas.openxmlformats.org/wordprocessingml/2006/main" xmlns:w14="http://schemas.microsoft.com/office/word/2010/wordml" xmlns:w15="http://schemas.microsoft.com/office/word/2012/wordml" xmlns:w16cex="http://schemas.microsoft.com/office/word/2018/wordml/cex" xmlns:w16cid="http://schemas.microsoft.com/office/word/2016/wordml/cid" xmlns:w16="http://schemas.microsoft.com/office/word/2018/wordml" xmlns:w16sdtdh="http://schemas.microsoft.com/office/word/2020/wordml/sdtdatahash" xmlns:w16se="http://schemas.microsoft.com/office/word/2015/wordml/symex" xmlns:wpg="http://schemas.microsoft.com/office/word/2010/wordprocessingGroup" xmlns:wpi="http://schemas.microsoft.com/office/word/2010/wordprocessingInk" xmlns:wne="http://schemas.microsoft.com/office/word/2006/wordml" xmlns:wps="http://schemas.microsoft.com/office/word/2010/wordprocessingShape" mc:Ignorable="w14 w15 w16se w16cid w16 w16cex w16sdtdh wp14">
   <w:abstractNum w:abstractNumId="0" w15:restartNumberingAfterBreak="0">
+    <w:nsid w:val="01A0158A"/>
+    <w:multiLevelType w:val="hybridMultilevel"/>
+    <w:tmpl w:val="8E34D574"/>
+    <w:lvl w:ilvl="0" w:tplc="2668B168">
+      <w:start w:val="1"/>
+      <w:numFmt w:val="decimal"/>
+      <w:lvlText w:val="%1."/>
+      <w:lvlJc w:val="left"/>
+      <w:pPr>
+        <w:ind w:left="960" w:hanging="360"/>
+      </w:pPr>
+      <w:rPr>
+        <w:rFonts w:hint="default"/>
+      </w:rPr>
+    </w:lvl>
+    <w:lvl w:ilvl="1" w:tplc="100C0019" w:tentative="1">
+      <w:start w:val="1"/>
+      <w:numFmt w:val="lowerLetter"/>
+      <w:lvlText w:val="%2."/>
+      <w:lvlJc w:val="left"/>
+      <w:pPr>
+        <w:ind w:left="1680" w:hanging="360"/>
+      </w:pPr>
+    </w:lvl>
+    <w:lvl w:ilvl="2" w:tplc="100C001B" w:tentative="1">
+      <w:start w:val="1"/>
+      <w:numFmt w:val="lowerRoman"/>
+      <w:lvlText w:val="%3."/>
+      <w:lvlJc w:val="right"/>
+      <w:pPr>
+        <w:ind w:left="2400" w:hanging="180"/>
+      </w:pPr>
+    </w:lvl>
+    <w:lvl w:ilvl="3" w:tplc="100C000F" w:tentative="1">
+      <w:start w:val="1"/>
+      <w:numFmt w:val="decimal"/>
+      <w:lvlText w:val="%4."/>
+      <w:lvlJc w:val="left"/>
+      <w:pPr>
+        <w:ind w:left="3120" w:hanging="360"/>
+      </w:pPr>
+    </w:lvl>
+    <w:lvl w:ilvl="4" w:tplc="100C0019" w:tentative="1">
+      <w:start w:val="1"/>
+      <w:numFmt w:val="lowerLetter"/>
+      <w:lvlText w:val="%5."/>
+      <w:lvlJc w:val="left"/>
+      <w:pPr>
+        <w:ind w:left="3840" w:hanging="360"/>
+      </w:pPr>
+    </w:lvl>
+    <w:lvl w:ilvl="5" w:tplc="100C001B" w:tentative="1">
+      <w:start w:val="1"/>
+      <w:numFmt w:val="lowerRoman"/>
+      <w:lvlText w:val="%6."/>
+      <w:lvlJc w:val="right"/>
+      <w:pPr>
+        <w:ind w:left="4560" w:hanging="180"/>
+      </w:pPr>
+    </w:lvl>
+    <w:lvl w:ilvl="6" w:tplc="100C000F" w:tentative="1">
+      <w:start w:val="1"/>
+      <w:numFmt w:val="decimal"/>
+      <w:lvlText w:val="%7."/>
+      <w:lvlJc w:val="left"/>
+      <w:pPr>
+        <w:ind w:left="5280" w:hanging="360"/>
+      </w:pPr>
+    </w:lvl>
+    <w:lvl w:ilvl="7" w:tplc="100C0019" w:tentative="1">
+      <w:start w:val="1"/>
+      <w:numFmt w:val="lowerLetter"/>
+      <w:lvlText w:val="%8."/>
+      <w:lvlJc w:val="left"/>
+      <w:pPr>
+        <w:ind w:left="6000" w:hanging="360"/>
+      </w:pPr>
+    </w:lvl>
+    <w:lvl w:ilvl="8" w:tplc="100C001B" w:tentative="1">
+      <w:start w:val="1"/>
+      <w:numFmt w:val="lowerRoman"/>
+      <w:lvlText w:val="%9."/>
+      <w:lvlJc w:val="right"/>
+      <w:pPr>
+        <w:ind w:left="6720" w:hanging="180"/>
+      </w:pPr>
+    </w:lvl>
+  </w:abstractNum>
+  <w:abstractNum w:abstractNumId="1" w15:restartNumberingAfterBreak="0">
     <w:nsid w:val="07B855A3"/>
     <w:multiLevelType w:val="hybridMultilevel"/>
     <w:tmpl w:val="3B2EA474"/>
@@ -1681,7 +2129,96 @@
       </w:pPr>
     </w:lvl>
   </w:abstractNum>
-  <w:abstractNum w:abstractNumId="1" w15:restartNumberingAfterBreak="0">
+  <w:abstractNum w:abstractNumId="2" w15:restartNumberingAfterBreak="0">
+    <w:nsid w:val="1FA546E2"/>
+    <w:multiLevelType w:val="hybridMultilevel"/>
+    <w:tmpl w:val="27AA0648"/>
+    <w:lvl w:ilvl="0" w:tplc="FC06110A">
+      <w:start w:val="1"/>
+      <w:numFmt w:val="decimal"/>
+      <w:lvlText w:val="%1."/>
+      <w:lvlJc w:val="left"/>
+      <w:pPr>
+        <w:ind w:left="960" w:hanging="360"/>
+      </w:pPr>
+      <w:rPr>
+        <w:rFonts w:hint="default"/>
+      </w:rPr>
+    </w:lvl>
+    <w:lvl w:ilvl="1" w:tplc="100C0019" w:tentative="1">
+      <w:start w:val="1"/>
+      <w:numFmt w:val="lowerLetter"/>
+      <w:lvlText w:val="%2."/>
+      <w:lvlJc w:val="left"/>
+      <w:pPr>
+        <w:ind w:left="1680" w:hanging="360"/>
+      </w:pPr>
+    </w:lvl>
+    <w:lvl w:ilvl="2" w:tplc="100C001B" w:tentative="1">
+      <w:start w:val="1"/>
+      <w:numFmt w:val="lowerRoman"/>
+      <w:lvlText w:val="%3."/>
+      <w:lvlJc w:val="right"/>
+      <w:pPr>
+        <w:ind w:left="2400" w:hanging="180"/>
+      </w:pPr>
+    </w:lvl>
+    <w:lvl w:ilvl="3" w:tplc="100C000F" w:tentative="1">
+      <w:start w:val="1"/>
+      <w:numFmt w:val="decimal"/>
+      <w:lvlText w:val="%4."/>
+      <w:lvlJc w:val="left"/>
+      <w:pPr>
+        <w:ind w:left="3120" w:hanging="360"/>
+      </w:pPr>
+    </w:lvl>
+    <w:lvl w:ilvl="4" w:tplc="100C0019" w:tentative="1">
+      <w:start w:val="1"/>
+      <w:numFmt w:val="lowerLetter"/>
+      <w:lvlText w:val="%5."/>
+      <w:lvlJc w:val="left"/>
+      <w:pPr>
+        <w:ind w:left="3840" w:hanging="360"/>
+      </w:pPr>
+    </w:lvl>
+    <w:lvl w:ilvl="5" w:tplc="100C001B" w:tentative="1">
+      <w:start w:val="1"/>
+      <w:numFmt w:val="lowerRoman"/>
+      <w:lvlText w:val="%6."/>
+      <w:lvlJc w:val="right"/>
+      <w:pPr>
+        <w:ind w:left="4560" w:hanging="180"/>
+      </w:pPr>
+    </w:lvl>
+    <w:lvl w:ilvl="6" w:tplc="100C000F" w:tentative="1">
+      <w:start w:val="1"/>
+      <w:numFmt w:val="decimal"/>
+      <w:lvlText w:val="%7."/>
+      <w:lvlJc w:val="left"/>
+      <w:pPr>
+        <w:ind w:left="5280" w:hanging="360"/>
+      </w:pPr>
+    </w:lvl>
+    <w:lvl w:ilvl="7" w:tplc="100C0019" w:tentative="1">
+      <w:start w:val="1"/>
+      <w:numFmt w:val="lowerLetter"/>
+      <w:lvlText w:val="%8."/>
+      <w:lvlJc w:val="left"/>
+      <w:pPr>
+        <w:ind w:left="6000" w:hanging="360"/>
+      </w:pPr>
+    </w:lvl>
+    <w:lvl w:ilvl="8" w:tplc="100C001B" w:tentative="1">
+      <w:start w:val="1"/>
+      <w:numFmt w:val="lowerRoman"/>
+      <w:lvlText w:val="%9."/>
+      <w:lvlJc w:val="right"/>
+      <w:pPr>
+        <w:ind w:left="6720" w:hanging="180"/>
+      </w:pPr>
+    </w:lvl>
+  </w:abstractNum>
+  <w:abstractNum w:abstractNumId="3" w15:restartNumberingAfterBreak="0">
     <w:nsid w:val="3DE24D8C"/>
     <w:multiLevelType w:val="hybridMultilevel"/>
     <w:tmpl w:val="FF425546"/>
@@ -1770,7 +2307,7 @@
       </w:pPr>
     </w:lvl>
   </w:abstractNum>
-  <w:abstractNum w:abstractNumId="2" w15:restartNumberingAfterBreak="0">
+  <w:abstractNum w:abstractNumId="4" w15:restartNumberingAfterBreak="0">
     <w:nsid w:val="409D0152"/>
     <w:multiLevelType w:val="hybridMultilevel"/>
     <w:tmpl w:val="ECCAA098"/>
@@ -1859,7 +2396,7 @@
       </w:pPr>
     </w:lvl>
   </w:abstractNum>
-  <w:abstractNum w:abstractNumId="3" w15:restartNumberingAfterBreak="0">
+  <w:abstractNum w:abstractNumId="5" w15:restartNumberingAfterBreak="0">
     <w:nsid w:val="40F656A2"/>
     <w:multiLevelType w:val="hybridMultilevel"/>
     <w:tmpl w:val="6C8EE962"/>
@@ -1948,7 +2485,7 @@
       </w:pPr>
     </w:lvl>
   </w:abstractNum>
-  <w:abstractNum w:abstractNumId="4" w15:restartNumberingAfterBreak="0">
+  <w:abstractNum w:abstractNumId="6" w15:restartNumberingAfterBreak="0">
     <w:nsid w:val="435A14FD"/>
     <w:multiLevelType w:val="hybridMultilevel"/>
     <w:tmpl w:val="12024242"/>
@@ -2037,7 +2574,7 @@
       </w:pPr>
     </w:lvl>
   </w:abstractNum>
-  <w:abstractNum w:abstractNumId="5" w15:restartNumberingAfterBreak="0">
+  <w:abstractNum w:abstractNumId="7" w15:restartNumberingAfterBreak="0">
     <w:nsid w:val="52FE2E9D"/>
     <w:multiLevelType w:val="hybridMultilevel"/>
     <w:tmpl w:val="59CE9F8A"/>
@@ -2126,7 +2663,7 @@
       </w:pPr>
     </w:lvl>
   </w:abstractNum>
-  <w:abstractNum w:abstractNumId="6" w15:restartNumberingAfterBreak="0">
+  <w:abstractNum w:abstractNumId="8" w15:restartNumberingAfterBreak="0">
     <w:nsid w:val="54F575DD"/>
     <w:multiLevelType w:val="hybridMultilevel"/>
     <w:tmpl w:val="72187D18"/>
@@ -2215,7 +2752,7 @@
       </w:pPr>
     </w:lvl>
   </w:abstractNum>
-  <w:abstractNum w:abstractNumId="7" w15:restartNumberingAfterBreak="0">
+  <w:abstractNum w:abstractNumId="9" w15:restartNumberingAfterBreak="0">
     <w:nsid w:val="592C3193"/>
     <w:multiLevelType w:val="hybridMultilevel"/>
     <w:tmpl w:val="3B38282A"/>
@@ -2304,7 +2841,7 @@
       </w:pPr>
     </w:lvl>
   </w:abstractNum>
-  <w:abstractNum w:abstractNumId="8" w15:restartNumberingAfterBreak="0">
+  <w:abstractNum w:abstractNumId="10" w15:restartNumberingAfterBreak="0">
     <w:nsid w:val="5A4F4CA5"/>
     <w:multiLevelType w:val="hybridMultilevel"/>
     <w:tmpl w:val="1CA08AB8"/>
@@ -2393,7 +2930,7 @@
       </w:pPr>
     </w:lvl>
   </w:abstractNum>
-  <w:abstractNum w:abstractNumId="9" w15:restartNumberingAfterBreak="0">
+  <w:abstractNum w:abstractNumId="11" w15:restartNumberingAfterBreak="0">
     <w:nsid w:val="5A6C2FB3"/>
     <w:multiLevelType w:val="hybridMultilevel"/>
     <w:tmpl w:val="E7A0842C"/>
@@ -2482,11 +3019,11 @@
       </w:pPr>
     </w:lvl>
   </w:abstractNum>
-  <w:abstractNum w:abstractNumId="10" w15:restartNumberingAfterBreak="0">
+  <w:abstractNum w:abstractNumId="12" w15:restartNumberingAfterBreak="0">
     <w:nsid w:val="6B3F167A"/>
-    <w:multiLevelType w:val="hybridMultilevel"/>
-    <w:tmpl w:val="B3204C64"/>
-    <w:lvl w:ilvl="0" w:tplc="92D2F758">
+    <w:multiLevelType w:val="multilevel"/>
+    <w:tmpl w:val="C39A5F60"/>
+    <w:lvl w:ilvl="0">
       <w:start w:val="1"/>
       <w:numFmt w:val="decimal"/>
       <w:lvlText w:val="%1."/>
@@ -2498,201 +3035,233 @@
         <w:rFonts w:hint="default"/>
       </w:rPr>
     </w:lvl>
-    <w:lvl w:ilvl="1" w:tplc="100C0019" w:tentative="1">
-      <w:start w:val="1"/>
-      <w:numFmt w:val="lowerLetter"/>
-      <w:lvlText w:val="%2."/>
-      <w:lvlJc w:val="left"/>
-      <w:pPr>
-        <w:ind w:left="1680" w:hanging="360"/>
-      </w:pPr>
-    </w:lvl>
-    <w:lvl w:ilvl="2" w:tplc="100C001B" w:tentative="1">
-      <w:start w:val="1"/>
-      <w:numFmt w:val="lowerRoman"/>
-      <w:lvlText w:val="%3."/>
-      <w:lvlJc w:val="right"/>
-      <w:pPr>
-        <w:ind w:left="2400" w:hanging="180"/>
-      </w:pPr>
-    </w:lvl>
-    <w:lvl w:ilvl="3" w:tplc="100C000F" w:tentative="1">
-      <w:start w:val="1"/>
-      <w:numFmt w:val="decimal"/>
-      <w:lvlText w:val="%4."/>
-      <w:lvlJc w:val="left"/>
-      <w:pPr>
-        <w:ind w:left="3120" w:hanging="360"/>
-      </w:pPr>
-    </w:lvl>
-    <w:lvl w:ilvl="4" w:tplc="100C0019" w:tentative="1">
-      <w:start w:val="1"/>
-      <w:numFmt w:val="lowerLetter"/>
-      <w:lvlText w:val="%5."/>
-      <w:lvlJc w:val="left"/>
-      <w:pPr>
-        <w:ind w:left="3840" w:hanging="360"/>
-      </w:pPr>
-    </w:lvl>
-    <w:lvl w:ilvl="5" w:tplc="100C001B" w:tentative="1">
-      <w:start w:val="1"/>
-      <w:numFmt w:val="lowerRoman"/>
-      <w:lvlText w:val="%6."/>
-      <w:lvlJc w:val="right"/>
-      <w:pPr>
-        <w:ind w:left="4560" w:hanging="180"/>
-      </w:pPr>
-    </w:lvl>
-    <w:lvl w:ilvl="6" w:tplc="100C000F" w:tentative="1">
-      <w:start w:val="1"/>
-      <w:numFmt w:val="decimal"/>
-      <w:lvlText w:val="%7."/>
-      <w:lvlJc w:val="left"/>
-      <w:pPr>
-        <w:ind w:left="5280" w:hanging="360"/>
-      </w:pPr>
-    </w:lvl>
-    <w:lvl w:ilvl="7" w:tplc="100C0019" w:tentative="1">
-      <w:start w:val="1"/>
-      <w:numFmt w:val="lowerLetter"/>
-      <w:lvlText w:val="%8."/>
-      <w:lvlJc w:val="left"/>
-      <w:pPr>
-        <w:ind w:left="6000" w:hanging="360"/>
-      </w:pPr>
-    </w:lvl>
-    <w:lvl w:ilvl="8" w:tplc="100C001B" w:tentative="1">
-      <w:start w:val="1"/>
-      <w:numFmt w:val="lowerRoman"/>
-      <w:lvlText w:val="%9."/>
-      <w:lvlJc w:val="right"/>
-      <w:pPr>
-        <w:ind w:left="6720" w:hanging="180"/>
-      </w:pPr>
-    </w:lvl>
-  </w:abstractNum>
-  <w:abstractNum w:abstractNumId="11" w15:restartNumberingAfterBreak="0">
-    <w:nsid w:val="70BF0E87"/>
-    <w:multiLevelType w:val="multilevel"/>
-    <w:tmpl w:val="D5944422"/>
-    <w:lvl w:ilvl="0">
-      <w:start w:val="1"/>
-      <w:numFmt w:val="decimal"/>
-      <w:lvlText w:val="%1."/>
-      <w:lvlJc w:val="left"/>
-      <w:pPr>
-        <w:ind w:left="720" w:hanging="360"/>
+    <w:lvl w:ilvl="1">
+      <w:start w:val="1"/>
+      <w:numFmt w:val="decimal"/>
+      <w:isLgl/>
+      <w:lvlText w:val="%1.%2."/>
+      <w:lvlJc w:val="left"/>
+      <w:pPr>
+        <w:ind w:left="960" w:hanging="360"/>
       </w:pPr>
       <w:rPr>
         <w:rFonts w:hint="default"/>
       </w:rPr>
     </w:lvl>
-    <w:lvl w:ilvl="1">
+    <w:lvl w:ilvl="2">
       <w:start w:val="1"/>
       <w:numFmt w:val="decimal"/>
       <w:isLgl/>
-      <w:lvlText w:val="%1.%2"/>
-      <w:lvlJc w:val="left"/>
-      <w:pPr>
-        <w:ind w:left="750" w:hanging="390"/>
+      <w:lvlText w:val="%1.%2.%3."/>
+      <w:lvlJc w:val="left"/>
+      <w:pPr>
+        <w:ind w:left="1320" w:hanging="720"/>
       </w:pPr>
       <w:rPr>
         <w:rFonts w:hint="default"/>
       </w:rPr>
     </w:lvl>
-    <w:lvl w:ilvl="2">
+    <w:lvl w:ilvl="3">
       <w:start w:val="1"/>
       <w:numFmt w:val="decimal"/>
       <w:isLgl/>
-      <w:lvlText w:val="%1.%2.%3"/>
-      <w:lvlJc w:val="left"/>
-      <w:pPr>
-        <w:ind w:left="1080" w:hanging="720"/>
+      <w:lvlText w:val="%1.%2.%3.%4."/>
+      <w:lvlJc w:val="left"/>
+      <w:pPr>
+        <w:ind w:left="1320" w:hanging="720"/>
       </w:pPr>
       <w:rPr>
         <w:rFonts w:hint="default"/>
       </w:rPr>
     </w:lvl>
-    <w:lvl w:ilvl="3">
+    <w:lvl w:ilvl="4">
       <w:start w:val="1"/>
       <w:numFmt w:val="decimal"/>
       <w:isLgl/>
-      <w:lvlText w:val="%1.%2.%3.%4"/>
-      <w:lvlJc w:val="left"/>
-      <w:pPr>
-        <w:ind w:left="1080" w:hanging="720"/>
+      <w:lvlText w:val="%1.%2.%3.%4.%5."/>
+      <w:lvlJc w:val="left"/>
+      <w:pPr>
+        <w:ind w:left="1680" w:hanging="1080"/>
       </w:pPr>
       <w:rPr>
         <w:rFonts w:hint="default"/>
       </w:rPr>
     </w:lvl>
-    <w:lvl w:ilvl="4">
+    <w:lvl w:ilvl="5">
       <w:start w:val="1"/>
       <w:numFmt w:val="decimal"/>
       <w:isLgl/>
-      <w:lvlText w:val="%1.%2.%3.%4.%5"/>
-      <w:lvlJc w:val="left"/>
-      <w:pPr>
-        <w:ind w:left="1440" w:hanging="1080"/>
+      <w:lvlText w:val="%1.%2.%3.%4.%5.%6."/>
+      <w:lvlJc w:val="left"/>
+      <w:pPr>
+        <w:ind w:left="1680" w:hanging="1080"/>
       </w:pPr>
       <w:rPr>
         <w:rFonts w:hint="default"/>
       </w:rPr>
     </w:lvl>
-    <w:lvl w:ilvl="5">
+    <w:lvl w:ilvl="6">
       <w:start w:val="1"/>
       <w:numFmt w:val="decimal"/>
       <w:isLgl/>
-      <w:lvlText w:val="%1.%2.%3.%4.%5.%6"/>
-      <w:lvlJc w:val="left"/>
-      <w:pPr>
-        <w:ind w:left="1440" w:hanging="1080"/>
+      <w:lvlText w:val="%1.%2.%3.%4.%5.%6.%7."/>
+      <w:lvlJc w:val="left"/>
+      <w:pPr>
+        <w:ind w:left="2040" w:hanging="1440"/>
       </w:pPr>
       <w:rPr>
         <w:rFonts w:hint="default"/>
       </w:rPr>
     </w:lvl>
-    <w:lvl w:ilvl="6">
+    <w:lvl w:ilvl="7">
       <w:start w:val="1"/>
       <w:numFmt w:val="decimal"/>
       <w:isLgl/>
-      <w:lvlText w:val="%1.%2.%3.%4.%5.%6.%7"/>
-      <w:lvlJc w:val="left"/>
-      <w:pPr>
-        <w:ind w:left="1800" w:hanging="1440"/>
+      <w:lvlText w:val="%1.%2.%3.%4.%5.%6.%7.%8."/>
+      <w:lvlJc w:val="left"/>
+      <w:pPr>
+        <w:ind w:left="2040" w:hanging="1440"/>
       </w:pPr>
       <w:rPr>
         <w:rFonts w:hint="default"/>
       </w:rPr>
     </w:lvl>
-    <w:lvl w:ilvl="7">
+    <w:lvl w:ilvl="8">
       <w:start w:val="1"/>
       <w:numFmt w:val="decimal"/>
       <w:isLgl/>
-      <w:lvlText w:val="%1.%2.%3.%4.%5.%6.%7.%8"/>
-      <w:lvlJc w:val="left"/>
-      <w:pPr>
-        <w:ind w:left="1800" w:hanging="1440"/>
+      <w:lvlText w:val="%1.%2.%3.%4.%5.%6.%7.%8.%9."/>
+      <w:lvlJc w:val="left"/>
+      <w:pPr>
+        <w:ind w:left="2400" w:hanging="1800"/>
       </w:pPr>
       <w:rPr>
         <w:rFonts w:hint="default"/>
       </w:rPr>
     </w:lvl>
-    <w:lvl w:ilvl="8">
+  </w:abstractNum>
+  <w:abstractNum w:abstractNumId="13" w15:restartNumberingAfterBreak="0">
+    <w:nsid w:val="70BF0E87"/>
+    <w:multiLevelType w:val="multilevel"/>
+    <w:tmpl w:val="0BEE03FA"/>
+    <w:lvl w:ilvl="0">
+      <w:start w:val="1"/>
+      <w:numFmt w:val="decimal"/>
+      <w:lvlText w:val="%1."/>
+      <w:lvlJc w:val="left"/>
+      <w:pPr>
+        <w:ind w:left="720" w:hanging="360"/>
+      </w:pPr>
+      <w:rPr>
+        <w:rFonts w:asciiTheme="minorHAnsi" w:eastAsiaTheme="minorHAnsi" w:hAnsiTheme="minorHAnsi" w:cstheme="minorBidi"/>
+      </w:rPr>
+    </w:lvl>
+    <w:lvl w:ilvl="1">
       <w:start w:val="1"/>
       <w:numFmt w:val="decimal"/>
       <w:isLgl/>
-      <w:lvlText w:val="%1.%2.%3.%4.%5.%6.%7.%8.%9"/>
-      <w:lvlJc w:val="left"/>
-      <w:pPr>
-        <w:ind w:left="1800" w:hanging="1440"/>
+      <w:lvlText w:val="%1.%2"/>
+      <w:lvlJc w:val="left"/>
+      <w:pPr>
+        <w:ind w:left="750" w:hanging="390"/>
       </w:pPr>
       <w:rPr>
         <w:rFonts w:hint="default"/>
       </w:rPr>
     </w:lvl>
+    <w:lvl w:ilvl="2">
+      <w:start w:val="1"/>
+      <w:numFmt w:val="decimal"/>
+      <w:isLgl/>
+      <w:lvlText w:val="%1.%2.%3"/>
+      <w:lvlJc w:val="left"/>
+      <w:pPr>
+        <w:ind w:left="1080" w:hanging="720"/>
+      </w:pPr>
+      <w:rPr>
+        <w:rFonts w:hint="default"/>
+      </w:rPr>
+    </w:lvl>
+    <w:lvl w:ilvl="3">
+      <w:start w:val="1"/>
+      <w:numFmt w:val="decimal"/>
+      <w:isLgl/>
+      <w:lvlText w:val="%1.%2.%3.%4"/>
+      <w:lvlJc w:val="left"/>
+      <w:pPr>
+        <w:ind w:left="1080" w:hanging="720"/>
+      </w:pPr>
+      <w:rPr>
+        <w:rFonts w:hint="default"/>
+      </w:rPr>
+    </w:lvl>
+    <w:lvl w:ilvl="4">
+      <w:start w:val="1"/>
+      <w:numFmt w:val="decimal"/>
+      <w:isLgl/>
+      <w:lvlText w:val="%1.%2.%3.%4.%5"/>
+      <w:lvlJc w:val="left"/>
+      <w:pPr>
+        <w:ind w:left="1440" w:hanging="1080"/>
+      </w:pPr>
+      <w:rPr>
+        <w:rFonts w:hint="default"/>
+      </w:rPr>
+    </w:lvl>
+    <w:lvl w:ilvl="5">
+      <w:start w:val="1"/>
+      <w:numFmt w:val="decimal"/>
+      <w:isLgl/>
+      <w:lvlText w:val="%1.%2.%3.%4.%5.%6"/>
+      <w:lvlJc w:val="left"/>
+      <w:pPr>
+        <w:ind w:left="1440" w:hanging="1080"/>
+      </w:pPr>
+      <w:rPr>
+        <w:rFonts w:hint="default"/>
+      </w:rPr>
+    </w:lvl>
+    <w:lvl w:ilvl="6">
+      <w:start w:val="1"/>
+      <w:numFmt w:val="decimal"/>
+      <w:isLgl/>
+      <w:lvlText w:val="%1.%2.%3.%4.%5.%6.%7"/>
+      <w:lvlJc w:val="left"/>
+      <w:pPr>
+        <w:ind w:left="1800" w:hanging="1440"/>
+      </w:pPr>
+      <w:rPr>
+        <w:rFonts w:hint="default"/>
+      </w:rPr>
+    </w:lvl>
+    <w:lvl w:ilvl="7">
+      <w:start w:val="1"/>
+      <w:numFmt w:val="decimal"/>
+      <w:isLgl/>
+      <w:lvlText w:val="%1.%2.%3.%4.%5.%6.%7.%8"/>
+      <w:lvlJc w:val="left"/>
+      <w:pPr>
+        <w:ind w:left="1800" w:hanging="1440"/>
+      </w:pPr>
+      <w:rPr>
+        <w:rFonts w:hint="default"/>
+      </w:rPr>
+    </w:lvl>
+    <w:lvl w:ilvl="8">
+      <w:start w:val="1"/>
+      <w:numFmt w:val="decimal"/>
+      <w:isLgl/>
+      <w:lvlText w:val="%1.%2.%3.%4.%5.%6.%7.%8.%9"/>
+      <w:lvlJc w:val="left"/>
+      <w:pPr>
+        <w:ind w:left="1800" w:hanging="1440"/>
+      </w:pPr>
+      <w:rPr>
+        <w:rFonts w:hint="default"/>
+      </w:rPr>
+    </w:lvl>
   </w:abstractNum>
-  <w:abstractNum w:abstractNumId="12" w15:restartNumberingAfterBreak="0">
+  <w:abstractNum w:abstractNumId="14" w15:restartNumberingAfterBreak="0">
     <w:nsid w:val="7CB45ADD"/>
     <w:multiLevelType w:val="hybridMultilevel"/>
     <w:tmpl w:val="F7DAF148"/>
@@ -2781,7 +3350,7 @@
       </w:pPr>
     </w:lvl>
   </w:abstractNum>
-  <w:abstractNum w:abstractNumId="13" w15:restartNumberingAfterBreak="0">
+  <w:abstractNum w:abstractNumId="15" w15:restartNumberingAfterBreak="0">
     <w:nsid w:val="7D161309"/>
     <w:multiLevelType w:val="hybridMultilevel"/>
     <w:tmpl w:val="2C46CF0C"/>
@@ -2871,46 +3440,52 @@
     </w:lvl>
   </w:abstractNum>
   <w:num w:numId="1" w16cid:durableId="886915133">
+    <w:abstractNumId w:val="13"/>
+  </w:num>
+  <w:num w:numId="2" w16cid:durableId="260184172">
+    <w:abstractNumId w:val="15"/>
+  </w:num>
+  <w:num w:numId="3" w16cid:durableId="1738160831">
+    <w:abstractNumId w:val="1"/>
+  </w:num>
+  <w:num w:numId="4" w16cid:durableId="2002734290">
+    <w:abstractNumId w:val="12"/>
+  </w:num>
+  <w:num w:numId="5" w16cid:durableId="1966042056">
+    <w:abstractNumId w:val="10"/>
+  </w:num>
+  <w:num w:numId="6" w16cid:durableId="250549568">
     <w:abstractNumId w:val="11"/>
   </w:num>
-  <w:num w:numId="2" w16cid:durableId="260184172">
-    <w:abstractNumId w:val="13"/>
+  <w:num w:numId="7" w16cid:durableId="1322662321">
+    <w:abstractNumId w:val="5"/>
   </w:num>
-  <w:num w:numId="3" w16cid:durableId="1738160831">
+  <w:num w:numId="8" w16cid:durableId="1139374756">
+    <w:abstractNumId w:val="8"/>
+  </w:num>
+  <w:num w:numId="9" w16cid:durableId="1418283196">
+    <w:abstractNumId w:val="9"/>
+  </w:num>
+  <w:num w:numId="10" w16cid:durableId="317924423">
+    <w:abstractNumId w:val="3"/>
+  </w:num>
+  <w:num w:numId="11" w16cid:durableId="1052847847">
+    <w:abstractNumId w:val="7"/>
+  </w:num>
+  <w:num w:numId="12" w16cid:durableId="752707573">
+    <w:abstractNumId w:val="4"/>
+  </w:num>
+  <w:num w:numId="13" w16cid:durableId="728310756">
+    <w:abstractNumId w:val="14"/>
+  </w:num>
+  <w:num w:numId="14" w16cid:durableId="1184242767">
+    <w:abstractNumId w:val="6"/>
+  </w:num>
+  <w:num w:numId="15" w16cid:durableId="559942666">
     <w:abstractNumId w:val="0"/>
   </w:num>
-  <w:num w:numId="4" w16cid:durableId="2002734290">
-    <w:abstractNumId w:val="10"/>
-  </w:num>
-  <w:num w:numId="5" w16cid:durableId="1966042056">
-    <w:abstractNumId w:val="8"/>
-  </w:num>
-  <w:num w:numId="6" w16cid:durableId="250549568">
-    <w:abstractNumId w:val="9"/>
-  </w:num>
-  <w:num w:numId="7" w16cid:durableId="1322662321">
-    <w:abstractNumId w:val="3"/>
-  </w:num>
-  <w:num w:numId="8" w16cid:durableId="1139374756">
-    <w:abstractNumId w:val="6"/>
-  </w:num>
-  <w:num w:numId="9" w16cid:durableId="1418283196">
-    <w:abstractNumId w:val="7"/>
-  </w:num>
-  <w:num w:numId="10" w16cid:durableId="317924423">
-    <w:abstractNumId w:val="1"/>
-  </w:num>
-  <w:num w:numId="11" w16cid:durableId="1052847847">
-    <w:abstractNumId w:val="5"/>
-  </w:num>
-  <w:num w:numId="12" w16cid:durableId="752707573">
+  <w:num w:numId="16" w16cid:durableId="737827485">
     <w:abstractNumId w:val="2"/>
-  </w:num>
-  <w:num w:numId="13" w16cid:durableId="728310756">
-    <w:abstractNumId w:val="12"/>
-  </w:num>
-  <w:num w:numId="14" w16cid:durableId="1184242767">
-    <w:abstractNumId w:val="4"/>
   </w:num>
 </w:numbering>
 </file>

</xml_diff>

<commit_message>
[doc] Ecriture de la politique de test
</commit_message>
<xml_diff>
--- a/WIP/rapport de projet/Rapport de projet test.docx
+++ b/WIP/rapport de projet/Rapport de projet test.docx
@@ -1657,9 +1657,174 @@
         <w:t>Politique de Test</w:t>
       </w:r>
     </w:p>
-    <w:p>
-      <w:pPr>
-        <w:jc w:val="both"/>
+    <w:p/>
+    <w:p>
+      <w:pPr>
+        <w:ind w:left="360"/>
+        <w:rPr>
+          <w:b/>
+          <w:bCs/>
+          <w:i/>
+          <w:iCs/>
+          <w:sz w:val="26"/>
+          <w:szCs w:val="26"/>
+          <w:u w:val="single"/>
+        </w:rPr>
+      </w:pPr>
+      <w:r>
+        <w:rPr>
+          <w:b/>
+          <w:bCs/>
+          <w:i/>
+          <w:iCs/>
+          <w:sz w:val="26"/>
+          <w:szCs w:val="26"/>
+          <w:u w:val="single"/>
+        </w:rPr>
+        <w:t>Introduction</w:t>
+      </w:r>
+    </w:p>
+    <w:p>
+      <w:pPr>
+        <w:ind w:left="360"/>
+      </w:pPr>
+      <w:r>
+        <w:t xml:space="preserve">Cette politique de test définit les approches, les outils et les méthodologies pour assurer la qualité de l'application </w:t>
+      </w:r>
+      <w:proofErr w:type="spellStart"/>
+      <w:r>
+        <w:t>Todo</w:t>
+      </w:r>
+      <w:proofErr w:type="spellEnd"/>
+      <w:r>
+        <w:t xml:space="preserve">, qui comprend un frontend Vue.js, un backend Node.js/Express, et une base de données MongoDB. </w:t>
+      </w:r>
+    </w:p>
+    <w:p>
+      <w:pPr>
+        <w:ind w:left="360"/>
+        <w:rPr>
+          <w:b/>
+          <w:bCs/>
+          <w:i/>
+          <w:iCs/>
+          <w:sz w:val="26"/>
+          <w:szCs w:val="26"/>
+          <w:u w:val="single"/>
+        </w:rPr>
+      </w:pPr>
+      <w:r>
+        <w:rPr>
+          <w:b/>
+          <w:bCs/>
+          <w:i/>
+          <w:iCs/>
+          <w:sz w:val="26"/>
+          <w:szCs w:val="26"/>
+          <w:u w:val="single"/>
+        </w:rPr>
+        <w:t>Objectifs</w:t>
+      </w:r>
+    </w:p>
+    <w:p>
+      <w:pPr>
+        <w:pStyle w:val="Paragraphedeliste"/>
+        <w:numPr>
+          <w:ilvl w:val="0"/>
+          <w:numId w:val="17"/>
+        </w:numPr>
+        <w:rPr>
+          <w:b/>
+          <w:bCs/>
+          <w:i/>
+          <w:iCs/>
+          <w:sz w:val="26"/>
+          <w:szCs w:val="26"/>
+          <w:u w:val="single"/>
+        </w:rPr>
+      </w:pPr>
+      <w:r>
+        <w:t>Valider le fonctionnement des fonctionnalité prioritaire (</w:t>
+      </w:r>
+      <w:r>
+        <w:t>création de profil, authentification, gestion de profil, gestion des tâches</w:t>
+      </w:r>
+      <w:r>
+        <w:t>).</w:t>
+      </w:r>
+    </w:p>
+    <w:p>
+      <w:pPr>
+        <w:pStyle w:val="Paragraphedeliste"/>
+        <w:numPr>
+          <w:ilvl w:val="0"/>
+          <w:numId w:val="17"/>
+        </w:numPr>
+        <w:rPr>
+          <w:b/>
+          <w:bCs/>
+          <w:i/>
+          <w:iCs/>
+          <w:sz w:val="26"/>
+          <w:szCs w:val="26"/>
+          <w:u w:val="single"/>
+        </w:rPr>
+      </w:pPr>
+      <w:r>
+        <w:t>Identifier les potentiels problèmes des fonctionnalités déjà codé</w:t>
+      </w:r>
+    </w:p>
+    <w:p>
+      <w:pPr>
+        <w:pStyle w:val="Paragraphedeliste"/>
+        <w:numPr>
+          <w:ilvl w:val="0"/>
+          <w:numId w:val="17"/>
+        </w:numPr>
+        <w:rPr>
+          <w:b/>
+          <w:bCs/>
+          <w:i/>
+          <w:iCs/>
+          <w:sz w:val="26"/>
+          <w:szCs w:val="26"/>
+          <w:u w:val="single"/>
+        </w:rPr>
+      </w:pPr>
+      <w:r>
+        <w:lastRenderedPageBreak/>
+        <w:t>Vérifier le bon fonctionnement complet du code via des test unitaire pour le backend et le frontend.</w:t>
+      </w:r>
+    </w:p>
+    <w:p>
+      <w:pPr>
+        <w:pStyle w:val="Titre2"/>
+        <w:numPr>
+          <w:ilvl w:val="1"/>
+          <w:numId w:val="1"/>
+        </w:numPr>
+        <w:jc w:val="both"/>
+      </w:pPr>
+      <w:r>
+        <w:t>Politique de Test</w:t>
+      </w:r>
+    </w:p>
+    <w:p>
+      <w:pPr>
+        <w:ind w:left="360"/>
+      </w:pPr>
+    </w:p>
+    <w:p>
+      <w:pPr>
+        <w:rPr>
+          <w:b/>
+          <w:bCs/>
+          <w:i/>
+          <w:iCs/>
+          <w:sz w:val="26"/>
+          <w:szCs w:val="26"/>
+          <w:u w:val="single"/>
+        </w:rPr>
       </w:pPr>
     </w:p>
     <w:sectPr>
@@ -3262,6 +3427,119 @@
     </w:lvl>
   </w:abstractNum>
   <w:abstractNum w:abstractNumId="14" w15:restartNumberingAfterBreak="0">
+    <w:nsid w:val="76CD79AE"/>
+    <w:multiLevelType w:val="hybridMultilevel"/>
+    <w:tmpl w:val="2E72289E"/>
+    <w:lvl w:ilvl="0" w:tplc="AE9E925A">
+      <w:start w:val="2"/>
+      <w:numFmt w:val="bullet"/>
+      <w:lvlText w:val="-"/>
+      <w:lvlJc w:val="left"/>
+      <w:pPr>
+        <w:ind w:left="720" w:hanging="360"/>
+      </w:pPr>
+      <w:rPr>
+        <w:rFonts w:ascii="Calibri" w:eastAsiaTheme="minorHAnsi" w:hAnsi="Calibri" w:cs="Calibri" w:hint="default"/>
+      </w:rPr>
+    </w:lvl>
+    <w:lvl w:ilvl="1" w:tplc="100C0003" w:tentative="1">
+      <w:start w:val="1"/>
+      <w:numFmt w:val="bullet"/>
+      <w:lvlText w:val="o"/>
+      <w:lvlJc w:val="left"/>
+      <w:pPr>
+        <w:ind w:left="1440" w:hanging="360"/>
+      </w:pPr>
+      <w:rPr>
+        <w:rFonts w:ascii="Courier New" w:hAnsi="Courier New" w:cs="Courier New" w:hint="default"/>
+      </w:rPr>
+    </w:lvl>
+    <w:lvl w:ilvl="2" w:tplc="100C0005" w:tentative="1">
+      <w:start w:val="1"/>
+      <w:numFmt w:val="bullet"/>
+      <w:lvlText w:val=""/>
+      <w:lvlJc w:val="left"/>
+      <w:pPr>
+        <w:ind w:left="2160" w:hanging="360"/>
+      </w:pPr>
+      <w:rPr>
+        <w:rFonts w:ascii="Wingdings" w:hAnsi="Wingdings" w:hint="default"/>
+      </w:rPr>
+    </w:lvl>
+    <w:lvl w:ilvl="3" w:tplc="100C0001" w:tentative="1">
+      <w:start w:val="1"/>
+      <w:numFmt w:val="bullet"/>
+      <w:lvlText w:val=""/>
+      <w:lvlJc w:val="left"/>
+      <w:pPr>
+        <w:ind w:left="2880" w:hanging="360"/>
+      </w:pPr>
+      <w:rPr>
+        <w:rFonts w:ascii="Symbol" w:hAnsi="Symbol" w:hint="default"/>
+      </w:rPr>
+    </w:lvl>
+    <w:lvl w:ilvl="4" w:tplc="100C0003" w:tentative="1">
+      <w:start w:val="1"/>
+      <w:numFmt w:val="bullet"/>
+      <w:lvlText w:val="o"/>
+      <w:lvlJc w:val="left"/>
+      <w:pPr>
+        <w:ind w:left="3600" w:hanging="360"/>
+      </w:pPr>
+      <w:rPr>
+        <w:rFonts w:ascii="Courier New" w:hAnsi="Courier New" w:cs="Courier New" w:hint="default"/>
+      </w:rPr>
+    </w:lvl>
+    <w:lvl w:ilvl="5" w:tplc="100C0005" w:tentative="1">
+      <w:start w:val="1"/>
+      <w:numFmt w:val="bullet"/>
+      <w:lvlText w:val=""/>
+      <w:lvlJc w:val="left"/>
+      <w:pPr>
+        <w:ind w:left="4320" w:hanging="360"/>
+      </w:pPr>
+      <w:rPr>
+        <w:rFonts w:ascii="Wingdings" w:hAnsi="Wingdings" w:hint="default"/>
+      </w:rPr>
+    </w:lvl>
+    <w:lvl w:ilvl="6" w:tplc="100C0001" w:tentative="1">
+      <w:start w:val="1"/>
+      <w:numFmt w:val="bullet"/>
+      <w:lvlText w:val=""/>
+      <w:lvlJc w:val="left"/>
+      <w:pPr>
+        <w:ind w:left="5040" w:hanging="360"/>
+      </w:pPr>
+      <w:rPr>
+        <w:rFonts w:ascii="Symbol" w:hAnsi="Symbol" w:hint="default"/>
+      </w:rPr>
+    </w:lvl>
+    <w:lvl w:ilvl="7" w:tplc="100C0003" w:tentative="1">
+      <w:start w:val="1"/>
+      <w:numFmt w:val="bullet"/>
+      <w:lvlText w:val="o"/>
+      <w:lvlJc w:val="left"/>
+      <w:pPr>
+        <w:ind w:left="5760" w:hanging="360"/>
+      </w:pPr>
+      <w:rPr>
+        <w:rFonts w:ascii="Courier New" w:hAnsi="Courier New" w:cs="Courier New" w:hint="default"/>
+      </w:rPr>
+    </w:lvl>
+    <w:lvl w:ilvl="8" w:tplc="100C0005" w:tentative="1">
+      <w:start w:val="1"/>
+      <w:numFmt w:val="bullet"/>
+      <w:lvlText w:val=""/>
+      <w:lvlJc w:val="left"/>
+      <w:pPr>
+        <w:ind w:left="6480" w:hanging="360"/>
+      </w:pPr>
+      <w:rPr>
+        <w:rFonts w:ascii="Wingdings" w:hAnsi="Wingdings" w:hint="default"/>
+      </w:rPr>
+    </w:lvl>
+  </w:abstractNum>
+  <w:abstractNum w:abstractNumId="15" w15:restartNumberingAfterBreak="0">
     <w:nsid w:val="7CB45ADD"/>
     <w:multiLevelType w:val="hybridMultilevel"/>
     <w:tmpl w:val="F7DAF148"/>
@@ -3350,7 +3628,7 @@
       </w:pPr>
     </w:lvl>
   </w:abstractNum>
-  <w:abstractNum w:abstractNumId="15" w15:restartNumberingAfterBreak="0">
+  <w:abstractNum w:abstractNumId="16" w15:restartNumberingAfterBreak="0">
     <w:nsid w:val="7D161309"/>
     <w:multiLevelType w:val="hybridMultilevel"/>
     <w:tmpl w:val="2C46CF0C"/>
@@ -3443,7 +3721,7 @@
     <w:abstractNumId w:val="13"/>
   </w:num>
   <w:num w:numId="2" w16cid:durableId="260184172">
-    <w:abstractNumId w:val="15"/>
+    <w:abstractNumId w:val="16"/>
   </w:num>
   <w:num w:numId="3" w16cid:durableId="1738160831">
     <w:abstractNumId w:val="1"/>
@@ -3476,7 +3754,7 @@
     <w:abstractNumId w:val="4"/>
   </w:num>
   <w:num w:numId="13" w16cid:durableId="728310756">
-    <w:abstractNumId w:val="14"/>
+    <w:abstractNumId w:val="15"/>
   </w:num>
   <w:num w:numId="14" w16cid:durableId="1184242767">
     <w:abstractNumId w:val="6"/>
@@ -3486,6 +3764,9 @@
   </w:num>
   <w:num w:numId="16" w16cid:durableId="737827485">
     <w:abstractNumId w:val="2"/>
+  </w:num>
+  <w:num w:numId="17" w16cid:durableId="1322198190">
+    <w:abstractNumId w:val="14"/>
   </w:num>
 </w:numbering>
 </file>

</xml_diff>

<commit_message>
[Doc] Ecriture de la stratégie de test
</commit_message>
<xml_diff>
--- a/WIP/rapport de projet/Rapport de projet test.docx
+++ b/WIP/rapport de projet/Rapport de projet test.docx
@@ -99,7 +99,7 @@
               <w:kern w:val="2"/>
               <w:sz w:val="22"/>
               <w:szCs w:val="22"/>
-              <w:lang w:val="fr-FR" w:eastAsia="en-US"/>
+              <w:lang w:eastAsia="en-US"/>
               <w14:ligatures w14:val="standardContextual"/>
             </w:rPr>
             <w:id w:val="42643196"/>
@@ -121,9 +121,6 @@
                 <w:jc w:val="both"/>
               </w:pPr>
               <w:r>
-                <w:rPr>
-                  <w:lang w:val="fr-FR"/>
-                </w:rPr>
                 <w:t>Table des matières</w:t>
               </w:r>
             </w:p>
@@ -590,7 +587,6 @@
                 <w:rPr>
                   <w:b/>
                   <w:bCs/>
-                  <w:lang w:val="fr-FR"/>
                 </w:rPr>
                 <w:fldChar w:fldCharType="end"/>
               </w:r>
@@ -1013,13 +1009,7 @@
         <w:rPr>
           <w:szCs w:val="14"/>
         </w:rPr>
-        <w:t>L</w:t>
-      </w:r>
-      <w:r>
-        <w:rPr>
-          <w:szCs w:val="14"/>
-        </w:rPr>
-        <w:t>es outils utilisés</w:t>
+        <w:t>Les outils utilisés</w:t>
       </w:r>
       <w:r>
         <w:rPr>
@@ -1088,15 +1078,7 @@
           <w:bCs/>
           <w:szCs w:val="14"/>
         </w:rPr>
-        <w:t>Mettre en place un plan de test pour les fonctionnalités suivantes</w:t>
-      </w:r>
-      <w:r>
-        <w:rPr>
-          <w:b/>
-          <w:bCs/>
-          <w:szCs w:val="14"/>
-        </w:rPr>
-        <w:t xml:space="preserve"> :</w:t>
+        <w:t>Mettre en place un plan de test pour les fonctionnalités suivantes :</w:t>
       </w:r>
     </w:p>
     <w:p>
@@ -1417,19 +1399,7 @@
           <w:szCs w:val="14"/>
         </w:rPr>
         <w:lastRenderedPageBreak/>
-        <w:t xml:space="preserve">qui nous était spécifiquement demandé et avons cherché à comprendre le </w:t>
-      </w:r>
-      <w:r>
-        <w:rPr>
-          <w:szCs w:val="14"/>
-        </w:rPr>
-        <w:t xml:space="preserve">CDC </w:t>
-      </w:r>
-      <w:r>
-        <w:rPr>
-          <w:szCs w:val="14"/>
-        </w:rPr>
-        <w:t xml:space="preserve">afin de pouvoir au mieux planifier les tâches principales. </w:t>
+        <w:t xml:space="preserve">qui nous était spécifiquement demandé et avons cherché à comprendre le CDC afin de pouvoir au mieux planifier les tâches principales. </w:t>
       </w:r>
     </w:p>
     <w:p>
@@ -1806,7 +1776,405 @@
         <w:jc w:val="both"/>
       </w:pPr>
       <w:r>
-        <w:t>Politique de Test</w:t>
+        <w:t>Stratégie de test</w:t>
+      </w:r>
+    </w:p>
+    <w:p>
+      <w:pPr>
+        <w:ind w:left="360"/>
+      </w:pPr>
+    </w:p>
+    <w:p>
+      <w:pPr>
+        <w:ind w:left="360"/>
+        <w:rPr>
+          <w:b/>
+          <w:bCs/>
+          <w:i/>
+          <w:iCs/>
+          <w:sz w:val="26"/>
+          <w:szCs w:val="26"/>
+          <w:u w:val="single"/>
+        </w:rPr>
+      </w:pPr>
+      <w:r>
+        <w:rPr>
+          <w:b/>
+          <w:bCs/>
+          <w:i/>
+          <w:iCs/>
+          <w:sz w:val="26"/>
+          <w:szCs w:val="26"/>
+          <w:u w:val="single"/>
+        </w:rPr>
+        <w:t>Type de tests</w:t>
+      </w:r>
+    </w:p>
+    <w:p>
+      <w:pPr>
+        <w:pStyle w:val="Paragraphedeliste"/>
+        <w:numPr>
+          <w:ilvl w:val="0"/>
+          <w:numId w:val="17"/>
+        </w:numPr>
+        <w:rPr>
+          <w:b/>
+          <w:bCs/>
+          <w:i/>
+          <w:iCs/>
+          <w:sz w:val="26"/>
+          <w:szCs w:val="26"/>
+          <w:u w:val="single"/>
+        </w:rPr>
+      </w:pPr>
+      <w:r>
+        <w:t xml:space="preserve">Tests unitaires pour le </w:t>
+      </w:r>
+      <w:proofErr w:type="spellStart"/>
+      <w:r>
+        <w:t>BackEnd</w:t>
+      </w:r>
+      <w:proofErr w:type="spellEnd"/>
+      <w:r>
+        <w:t>.</w:t>
+      </w:r>
+    </w:p>
+    <w:p>
+      <w:pPr>
+        <w:pStyle w:val="Paragraphedeliste"/>
+        <w:numPr>
+          <w:ilvl w:val="0"/>
+          <w:numId w:val="17"/>
+        </w:numPr>
+        <w:rPr>
+          <w:b/>
+          <w:bCs/>
+          <w:i/>
+          <w:iCs/>
+          <w:sz w:val="26"/>
+          <w:szCs w:val="26"/>
+          <w:u w:val="single"/>
+        </w:rPr>
+      </w:pPr>
+      <w:r>
+        <w:t xml:space="preserve">Test End to End pour le </w:t>
+      </w:r>
+      <w:proofErr w:type="spellStart"/>
+      <w:r>
+        <w:t>FrontEnd</w:t>
+      </w:r>
+      <w:proofErr w:type="spellEnd"/>
+      <w:r>
+        <w:t>.</w:t>
+      </w:r>
+    </w:p>
+    <w:p>
+      <w:pPr>
+        <w:pStyle w:val="Paragraphedeliste"/>
+        <w:numPr>
+          <w:ilvl w:val="0"/>
+          <w:numId w:val="17"/>
+        </w:numPr>
+        <w:rPr>
+          <w:b/>
+          <w:bCs/>
+          <w:i/>
+          <w:iCs/>
+          <w:sz w:val="26"/>
+          <w:szCs w:val="26"/>
+          <w:u w:val="single"/>
+        </w:rPr>
+      </w:pPr>
+      <w:r>
+        <w:t xml:space="preserve">Test </w:t>
+      </w:r>
+      <w:proofErr w:type="spellStart"/>
+      <w:r>
+        <w:t>integrations</w:t>
+      </w:r>
+      <w:proofErr w:type="spellEnd"/>
+    </w:p>
+    <w:p>
+      <w:pPr>
+        <w:ind w:left="360"/>
+        <w:rPr>
+          <w:b/>
+          <w:bCs/>
+          <w:i/>
+          <w:iCs/>
+          <w:sz w:val="26"/>
+          <w:szCs w:val="26"/>
+          <w:u w:val="single"/>
+        </w:rPr>
+      </w:pPr>
+      <w:r>
+        <w:rPr>
+          <w:b/>
+          <w:bCs/>
+          <w:i/>
+          <w:iCs/>
+          <w:sz w:val="26"/>
+          <w:szCs w:val="26"/>
+          <w:u w:val="single"/>
+        </w:rPr>
+        <w:t xml:space="preserve">Tests unitaires </w:t>
+      </w:r>
+    </w:p>
+    <w:p>
+      <w:pPr>
+        <w:ind w:left="360"/>
+        <w:rPr>
+          <w:sz w:val="26"/>
+          <w:szCs w:val="26"/>
+        </w:rPr>
+      </w:pPr>
+      <w:r>
+        <w:rPr>
+          <w:sz w:val="26"/>
+          <w:szCs w:val="26"/>
+        </w:rPr>
+        <w:t>Outils :</w:t>
+      </w:r>
+    </w:p>
+    <w:p>
+      <w:pPr>
+        <w:pStyle w:val="Paragraphedeliste"/>
+        <w:numPr>
+          <w:ilvl w:val="0"/>
+          <w:numId w:val="17"/>
+        </w:numPr>
+      </w:pPr>
+      <w:proofErr w:type="spellStart"/>
+      <w:r>
+        <w:t>Jest</w:t>
+      </w:r>
+      <w:proofErr w:type="spellEnd"/>
+      <w:r>
+        <w:t>.</w:t>
+      </w:r>
+    </w:p>
+    <w:p>
+      <w:pPr>
+        <w:pStyle w:val="Paragraphedeliste"/>
+        <w:numPr>
+          <w:ilvl w:val="0"/>
+          <w:numId w:val="17"/>
+        </w:numPr>
+      </w:pPr>
+      <w:proofErr w:type="spellStart"/>
+      <w:r>
+        <w:t>Supertest</w:t>
+      </w:r>
+      <w:proofErr w:type="spellEnd"/>
+    </w:p>
+    <w:p>
+      <w:pPr>
+        <w:ind w:left="360"/>
+        <w:rPr>
+          <w:b/>
+          <w:bCs/>
+          <w:i/>
+          <w:iCs/>
+          <w:sz w:val="26"/>
+          <w:szCs w:val="26"/>
+          <w:u w:val="single"/>
+        </w:rPr>
+      </w:pPr>
+      <w:r>
+        <w:rPr>
+          <w:b/>
+          <w:bCs/>
+          <w:i/>
+          <w:iCs/>
+          <w:sz w:val="26"/>
+          <w:szCs w:val="26"/>
+          <w:u w:val="single"/>
+        </w:rPr>
+        <w:t>Test End to End</w:t>
+      </w:r>
+    </w:p>
+    <w:p>
+      <w:pPr>
+        <w:ind w:left="360"/>
+        <w:rPr>
+          <w:sz w:val="26"/>
+          <w:szCs w:val="26"/>
+        </w:rPr>
+      </w:pPr>
+      <w:r>
+        <w:rPr>
+          <w:sz w:val="26"/>
+          <w:szCs w:val="26"/>
+        </w:rPr>
+        <w:t>Outils :</w:t>
+      </w:r>
+      <w:r>
+        <w:rPr>
+          <w:sz w:val="26"/>
+          <w:szCs w:val="26"/>
+        </w:rPr>
+        <w:t xml:space="preserve"> </w:t>
+      </w:r>
+    </w:p>
+    <w:p>
+      <w:pPr>
+        <w:pStyle w:val="Paragraphedeliste"/>
+        <w:numPr>
+          <w:ilvl w:val="0"/>
+          <w:numId w:val="17"/>
+        </w:numPr>
+      </w:pPr>
+      <w:proofErr w:type="spellStart"/>
+      <w:r>
+        <w:t>Cypress</w:t>
+      </w:r>
+      <w:proofErr w:type="spellEnd"/>
+    </w:p>
+    <w:p>
+      <w:pPr>
+        <w:ind w:left="360"/>
+        <w:rPr>
+          <w:b/>
+          <w:bCs/>
+          <w:i/>
+          <w:iCs/>
+          <w:sz w:val="26"/>
+          <w:szCs w:val="26"/>
+          <w:u w:val="single"/>
+        </w:rPr>
+      </w:pPr>
+      <w:r>
+        <w:rPr>
+          <w:b/>
+          <w:bCs/>
+          <w:i/>
+          <w:iCs/>
+          <w:sz w:val="26"/>
+          <w:szCs w:val="26"/>
+          <w:u w:val="single"/>
+        </w:rPr>
+        <w:t>Environnement</w:t>
+      </w:r>
+    </w:p>
+    <w:p>
+      <w:pPr>
+        <w:pStyle w:val="Paragraphedeliste"/>
+        <w:numPr>
+          <w:ilvl w:val="0"/>
+          <w:numId w:val="17"/>
+        </w:numPr>
+        <w:rPr>
+          <w:b/>
+          <w:bCs/>
+          <w:i/>
+          <w:iCs/>
+          <w:sz w:val="26"/>
+          <w:szCs w:val="26"/>
+          <w:u w:val="single"/>
+        </w:rPr>
+      </w:pPr>
+      <w:r>
+        <w:t xml:space="preserve">Environnement de développement </w:t>
+      </w:r>
+      <w:r>
+        <w:t>local</w:t>
+      </w:r>
+      <w:r>
+        <w:t>.</w:t>
+      </w:r>
+    </w:p>
+    <w:p>
+      <w:pPr>
+        <w:pStyle w:val="Paragraphedeliste"/>
+        <w:numPr>
+          <w:ilvl w:val="0"/>
+          <w:numId w:val="17"/>
+        </w:numPr>
+        <w:rPr>
+          <w:b/>
+          <w:bCs/>
+          <w:i/>
+          <w:iCs/>
+          <w:sz w:val="26"/>
+          <w:szCs w:val="26"/>
+          <w:u w:val="single"/>
+        </w:rPr>
+      </w:pPr>
+      <w:r>
+        <w:t>Environnement intégration</w:t>
+      </w:r>
+      <w:r>
+        <w:t xml:space="preserve"> (CI/CD, </w:t>
+      </w:r>
+      <w:proofErr w:type="spellStart"/>
+      <w:r>
+        <w:t>GithubAction</w:t>
+      </w:r>
+      <w:proofErr w:type="spellEnd"/>
+      <w:r>
+        <w:t>).</w:t>
+      </w:r>
+    </w:p>
+    <w:p>
+      <w:pPr>
+        <w:pStyle w:val="Paragraphedeliste"/>
+        <w:numPr>
+          <w:ilvl w:val="0"/>
+          <w:numId w:val="17"/>
+        </w:numPr>
+        <w:rPr>
+          <w:b/>
+          <w:bCs/>
+          <w:i/>
+          <w:iCs/>
+          <w:sz w:val="26"/>
+          <w:szCs w:val="26"/>
+          <w:u w:val="single"/>
+        </w:rPr>
+      </w:pPr>
+      <w:r>
+        <w:t>Environnement production</w:t>
+      </w:r>
+      <w:r>
+        <w:t>.</w:t>
+      </w:r>
+    </w:p>
+    <w:p>
+      <w:pPr>
+        <w:ind w:left="360"/>
+        <w:rPr>
+          <w:b/>
+          <w:bCs/>
+          <w:i/>
+          <w:iCs/>
+          <w:sz w:val="26"/>
+          <w:szCs w:val="26"/>
+          <w:u w:val="single"/>
+        </w:rPr>
+      </w:pPr>
+      <w:r>
+        <w:rPr>
+          <w:b/>
+          <w:bCs/>
+          <w:i/>
+          <w:iCs/>
+          <w:sz w:val="26"/>
+          <w:szCs w:val="26"/>
+          <w:u w:val="single"/>
+        </w:rPr>
+        <w:t>Critères de succès</w:t>
+      </w:r>
+    </w:p>
+    <w:p>
+      <w:pPr>
+        <w:pStyle w:val="Paragraphedeliste"/>
+        <w:numPr>
+          <w:ilvl w:val="0"/>
+          <w:numId w:val="17"/>
+        </w:numPr>
+      </w:pPr>
+      <w:r>
+        <w:t>100% des test unitaire réussis</w:t>
       </w:r>
     </w:p>
     <w:p>

</xml_diff>

<commit_message>
[doc]: (rapport de projet) Ajout des environnement de test dans les test unitaire et E2E
</commit_message>
<xml_diff>
--- a/WIP/rapport de projet/Rapport de projet test.docx
+++ b/WIP/rapport de projet/Rapport de projet test.docx
@@ -757,16 +757,11 @@
         <w:jc w:val="both"/>
       </w:pPr>
       <w:r>
-        <w:t>Le projet « </w:t>
-      </w:r>
-      <w:proofErr w:type="spellStart"/>
-      <w:r>
-        <w:t>P_DevOps</w:t>
+        <w:t>Le projet « P_DevOps</w:t>
       </w:r>
       <w:r>
         <w:t>_Test</w:t>
       </w:r>
-      <w:proofErr w:type="spellEnd"/>
       <w:r>
         <w:t xml:space="preserve"> » est réalisé dans le cadre du module </w:t>
       </w:r>
@@ -777,15 +772,7 @@
         <w:t>, qui a comme thème les processus DevOps</w:t>
       </w:r>
       <w:r>
-        <w:t xml:space="preserve"> et en </w:t>
-      </w:r>
-      <w:proofErr w:type="spellStart"/>
-      <w:r>
-        <w:t>spcilité</w:t>
-      </w:r>
-      <w:proofErr w:type="spellEnd"/>
-      <w:r>
-        <w:t xml:space="preserve"> la mise en place d’un environnement de test automatisé</w:t>
+        <w:t xml:space="preserve"> et en spcilité la mise en place d’un environnement de test automatisé</w:t>
       </w:r>
       <w:r>
         <w:t xml:space="preserve">. Le but est </w:t>
@@ -797,15 +784,7 @@
         <w:t xml:space="preserve"> une application de To Do List, tout en utilisant les outils et méthodes vue en classe. Le projet utilise GitHub Project pour la gestion des taches et un journal de travail afin de suivre le déroulement du projet. Le chef de projet est </w:t>
       </w:r>
       <w:r>
-        <w:t xml:space="preserve">Aurélie </w:t>
-      </w:r>
-      <w:proofErr w:type="spellStart"/>
-      <w:r>
-        <w:t>Curchod</w:t>
-      </w:r>
-      <w:proofErr w:type="spellEnd"/>
-      <w:r>
-        <w:t xml:space="preserve"> </w:t>
+        <w:t xml:space="preserve">Aurélie Curchod </w:t>
       </w:r>
       <w:r>
         <w:t>notre enseignant</w:t>
@@ -838,16 +817,11 @@
         <w:jc w:val="both"/>
       </w:pPr>
       <w:r>
-        <w:t xml:space="preserve">Les objectifs du projet « </w:t>
-      </w:r>
-      <w:proofErr w:type="spellStart"/>
-      <w:r>
-        <w:t>P_DevOps</w:t>
+        <w:t>Les objectifs du projet « P_DevOps</w:t>
       </w:r>
       <w:r>
         <w:t>_Test</w:t>
       </w:r>
-      <w:proofErr w:type="spellEnd"/>
       <w:r>
         <w:t> » sont les suivants :</w:t>
       </w:r>
@@ -1236,15 +1210,7 @@
         <w:jc w:val="both"/>
       </w:pPr>
       <w:r>
-        <w:t xml:space="preserve">Ce projet est effectué en groupe de deux. Pour cela, nous utilisons l'outil GitHub Project afin de lister les tâches et attribuer les tâches à réaliser. Nous utilisons également GitHub Desktop ainsi que des </w:t>
-      </w:r>
-      <w:proofErr w:type="spellStart"/>
-      <w:r>
-        <w:t>commits</w:t>
-      </w:r>
-      <w:proofErr w:type="spellEnd"/>
-      <w:r>
-        <w:t xml:space="preserve"> pour que chacun puisse voir une version du projet à jour. </w:t>
+        <w:t xml:space="preserve">Ce projet est effectué en groupe de deux. Pour cela, nous utilisons l'outil GitHub Project afin de lister les tâches et attribuer les tâches à réaliser. Nous utilisons également GitHub Desktop ainsi que des commits pour que chacun puisse voir une version du projet à jour. </w:t>
       </w:r>
     </w:p>
     <w:p>
@@ -1262,15 +1228,7 @@
         <w:jc w:val="both"/>
       </w:pPr>
       <w:r>
-        <w:t xml:space="preserve">Le nommage des </w:t>
-      </w:r>
-      <w:proofErr w:type="spellStart"/>
-      <w:r>
-        <w:t>commits</w:t>
-      </w:r>
-      <w:proofErr w:type="spellEnd"/>
-      <w:r>
-        <w:t xml:space="preserve"> est également un point important, car il permet au professeur d'évaluer le projet à 80 % et d'obtenir un retour.</w:t>
+        <w:t>Le nommage des commits est également un point important, car il permet au professeur d'évaluer le projet à 80 % et d'obtenir un retour.</w:t>
       </w:r>
     </w:p>
     <w:p>
@@ -1336,57 +1294,7 @@
         <w:rPr>
           <w:szCs w:val="14"/>
         </w:rPr>
-        <w:t>Cependant c’est bien la première fois que nous allons effectuer ce type de test en Web de plus il est important de noter que mise à part un peu de théorie nous n’avons jamais utilisé des outils tel que</w:t>
-      </w:r>
-      <w:proofErr w:type="gramStart"/>
-      <w:r>
-        <w:rPr>
-          <w:szCs w:val="14"/>
-        </w:rPr>
-        <w:t xml:space="preserve"> «</w:t>
-      </w:r>
-      <w:proofErr w:type="spellStart"/>
-      <w:r>
-        <w:rPr>
-          <w:szCs w:val="14"/>
-        </w:rPr>
-        <w:t>Jest</w:t>
-      </w:r>
-      <w:proofErr w:type="spellEnd"/>
-      <w:proofErr w:type="gramEnd"/>
-      <w:r>
-        <w:rPr>
-          <w:szCs w:val="14"/>
-        </w:rPr>
-        <w:t> » « </w:t>
-      </w:r>
-      <w:proofErr w:type="spellStart"/>
-      <w:r>
-        <w:rPr>
-          <w:szCs w:val="14"/>
-        </w:rPr>
-        <w:t>supertest</w:t>
-      </w:r>
-      <w:proofErr w:type="spellEnd"/>
-      <w:r>
-        <w:rPr>
-          <w:szCs w:val="14"/>
-        </w:rPr>
-        <w:t> » et « </w:t>
-      </w:r>
-      <w:proofErr w:type="spellStart"/>
-      <w:r>
-        <w:rPr>
-          <w:szCs w:val="14"/>
-        </w:rPr>
-        <w:t>cypress</w:t>
-      </w:r>
-      <w:proofErr w:type="spellEnd"/>
-      <w:r>
-        <w:rPr>
-          <w:szCs w:val="14"/>
-        </w:rPr>
-        <w:t> »  .</w:t>
+        <w:t>Cependant c’est bien la première fois que nous allons effectuer ce type de test en Web de plus il est important de noter que mise à part un peu de théorie nous n’avons jamais utilisé des outils tel que «Jest » « supertest » et « cypress »  .</w:t>
       </w:r>
       <w:r>
         <w:rPr>
@@ -1511,10 +1419,7 @@
                               <w:jc w:val="center"/>
                             </w:pPr>
                             <w:r>
-                              <w:t>P</w:t>
-                            </w:r>
-                            <w:r>
-                              <w:t>lanification</w:t>
+                              <w:t>Planification</w:t>
                             </w:r>
                           </w:p>
                         </w:txbxContent>
@@ -1546,10 +1451,7 @@
                         <w:jc w:val="center"/>
                       </w:pPr>
                       <w:r>
-                        <w:t>P</w:t>
-                      </w:r>
-                      <w:r>
-                        <w:t>lanification</w:t>
+                        <w:t>Planification</w:t>
                       </w:r>
                     </w:p>
                   </w:txbxContent>
@@ -1562,6 +1464,7 @@
       </w:r>
       <w:r>
         <w:rPr>
+          <w:noProof/>
           <w:szCs w:val="14"/>
         </w:rPr>
         <w:drawing>
@@ -1659,15 +1562,7 @@
         <w:ind w:left="360"/>
       </w:pPr>
       <w:r>
-        <w:t xml:space="preserve">Cette politique de test définit les approches, les outils et les méthodologies pour assurer la qualité de l'application </w:t>
-      </w:r>
-      <w:proofErr w:type="spellStart"/>
-      <w:r>
-        <w:t>Todo</w:t>
-      </w:r>
-      <w:proofErr w:type="spellEnd"/>
-      <w:r>
-        <w:t xml:space="preserve">, qui comprend un frontend Vue.js, un backend Node.js/Express, et une base de données MongoDB. </w:t>
+        <w:t xml:space="preserve">Cette politique de test définit les approches, les outils et les méthodologies pour assurer la qualité de l'application Todo, qui comprend un frontend Vue.js, un backend Node.js/Express, et une base de données MongoDB. </w:t>
       </w:r>
     </w:p>
     <w:p>
@@ -1714,13 +1609,7 @@
         </w:rPr>
       </w:pPr>
       <w:r>
-        <w:t>Valider le fonctionnement des fonctionnalité prioritaire (</w:t>
-      </w:r>
-      <w:r>
-        <w:t>création de profil, authentification, gestion de profil, gestion des tâches</w:t>
-      </w:r>
-      <w:r>
-        <w:t>).</w:t>
+        <w:t>Valider le fonctionnement des fonctionnalité prioritaire (création de profil, authentification, gestion de profil, gestion des tâches).</w:t>
       </w:r>
     </w:p>
     <w:p>
@@ -1763,7 +1652,7 @@
       </w:pPr>
       <w:r>
         <w:lastRenderedPageBreak/>
-        <w:t>Vérifier le bon fonctionnement complet du code via des test unitaire pour le backend et le frontend.</w:t>
+        <w:t>Vérifier le bon fonctionnement complet du code via des test unitaire pour le backend.</w:t>
       </w:r>
     </w:p>
     <w:p>
@@ -1828,15 +1717,7 @@
         </w:rPr>
       </w:pPr>
       <w:r>
-        <w:t xml:space="preserve">Tests unitaires pour le </w:t>
-      </w:r>
-      <w:proofErr w:type="spellStart"/>
-      <w:r>
-        <w:t>BackEnd</w:t>
-      </w:r>
-      <w:proofErr w:type="spellEnd"/>
-      <w:r>
-        <w:t>.</w:t>
+        <w:t>Tests unitaires pour le BackEnd.</w:t>
       </w:r>
     </w:p>
     <w:p>
@@ -1857,24 +1738,12 @@
         </w:rPr>
       </w:pPr>
       <w:r>
-        <w:t xml:space="preserve">Test End to End pour le </w:t>
-      </w:r>
-      <w:proofErr w:type="spellStart"/>
-      <w:r>
-        <w:t>FrontEnd</w:t>
-      </w:r>
-      <w:proofErr w:type="spellEnd"/>
-      <w:r>
-        <w:t>.</w:t>
-      </w:r>
-    </w:p>
-    <w:p>
-      <w:pPr>
-        <w:pStyle w:val="Paragraphedeliste"/>
-        <w:numPr>
-          <w:ilvl w:val="0"/>
-          <w:numId w:val="17"/>
-        </w:numPr>
+        <w:t>Test End to End pour le FrontEnd.</w:t>
+      </w:r>
+    </w:p>
+    <w:p>
+      <w:pPr>
+        <w:ind w:firstLine="360"/>
         <w:rPr>
           <w:b/>
           <w:bCs/>
@@ -1886,17 +1755,6 @@
         </w:rPr>
       </w:pPr>
       <w:r>
-        <w:t xml:space="preserve">Test </w:t>
-      </w:r>
-      <w:proofErr w:type="spellStart"/>
-      <w:r>
-        <w:t>integrations</w:t>
-      </w:r>
-      <w:proofErr w:type="spellEnd"/>
-    </w:p>
-    <w:p>
-      <w:pPr>
-        <w:ind w:left="360"/>
         <w:rPr>
           <w:b/>
           <w:bCs/>
@@ -1906,8 +1764,107 @@
           <w:szCs w:val="26"/>
           <w:u w:val="single"/>
         </w:rPr>
-      </w:pPr>
-      <w:r>
+        <w:t xml:space="preserve">Tests unitaires </w:t>
+      </w:r>
+    </w:p>
+    <w:p>
+      <w:pPr>
+        <w:ind w:left="360"/>
+        <w:rPr>
+          <w:sz w:val="26"/>
+          <w:szCs w:val="26"/>
+        </w:rPr>
+      </w:pPr>
+      <w:r>
+        <w:rPr>
+          <w:sz w:val="26"/>
+          <w:szCs w:val="26"/>
+        </w:rPr>
+        <w:t>Outils :</w:t>
+      </w:r>
+    </w:p>
+    <w:p>
+      <w:pPr>
+        <w:pStyle w:val="Paragraphedeliste"/>
+        <w:numPr>
+          <w:ilvl w:val="0"/>
+          <w:numId w:val="17"/>
+        </w:numPr>
+      </w:pPr>
+      <w:r>
+        <w:t>Jest.</w:t>
+      </w:r>
+    </w:p>
+    <w:p>
+      <w:pPr>
+        <w:pStyle w:val="Paragraphedeliste"/>
+        <w:numPr>
+          <w:ilvl w:val="0"/>
+          <w:numId w:val="17"/>
+        </w:numPr>
+      </w:pPr>
+      <w:r>
+        <w:t>Supertest</w:t>
+      </w:r>
+    </w:p>
+    <w:p>
+      <w:pPr>
+        <w:ind w:left="360"/>
+        <w:rPr>
+          <w:sz w:val="26"/>
+          <w:szCs w:val="26"/>
+        </w:rPr>
+      </w:pPr>
+      <w:r>
+        <w:rPr>
+          <w:sz w:val="26"/>
+          <w:szCs w:val="26"/>
+        </w:rPr>
+        <w:t>Environnements</w:t>
+      </w:r>
+      <w:r>
+        <w:rPr>
+          <w:sz w:val="26"/>
+          <w:szCs w:val="26"/>
+        </w:rPr>
+        <w:t xml:space="preserve"> :</w:t>
+      </w:r>
+    </w:p>
+    <w:p>
+      <w:pPr>
+        <w:pStyle w:val="Paragraphedeliste"/>
+        <w:numPr>
+          <w:ilvl w:val="0"/>
+          <w:numId w:val="17"/>
+        </w:numPr>
+        <w:rPr>
+          <w:sz w:val="26"/>
+          <w:szCs w:val="26"/>
+        </w:rPr>
+      </w:pPr>
+      <w:r>
+        <w:t>Local</w:t>
+      </w:r>
+    </w:p>
+    <w:p>
+      <w:pPr>
+        <w:pStyle w:val="Paragraphedeliste"/>
+        <w:numPr>
+          <w:ilvl w:val="0"/>
+          <w:numId w:val="17"/>
+        </w:numPr>
+        <w:rPr>
+          <w:sz w:val="26"/>
+          <w:szCs w:val="26"/>
+        </w:rPr>
+      </w:pPr>
+      <w:r>
+        <w:t>Intégration</w:t>
+      </w:r>
+    </w:p>
+    <w:p>
+      <w:pPr>
+        <w:ind w:left="360"/>
         <w:rPr>
           <w:b/>
           <w:bCs/>
@@ -1917,59 +1874,8 @@
           <w:szCs w:val="26"/>
           <w:u w:val="single"/>
         </w:rPr>
-        <w:t xml:space="preserve">Tests unitaires </w:t>
-      </w:r>
-    </w:p>
-    <w:p>
-      <w:pPr>
-        <w:ind w:left="360"/>
-        <w:rPr>
-          <w:sz w:val="26"/>
-          <w:szCs w:val="26"/>
-        </w:rPr>
-      </w:pPr>
-      <w:r>
-        <w:rPr>
-          <w:sz w:val="26"/>
-          <w:szCs w:val="26"/>
-        </w:rPr>
-        <w:t>Outils :</w:t>
-      </w:r>
-    </w:p>
-    <w:p>
-      <w:pPr>
-        <w:pStyle w:val="Paragraphedeliste"/>
-        <w:numPr>
-          <w:ilvl w:val="0"/>
-          <w:numId w:val="17"/>
-        </w:numPr>
-      </w:pPr>
-      <w:proofErr w:type="spellStart"/>
-      <w:r>
-        <w:t>Jest</w:t>
-      </w:r>
-      <w:proofErr w:type="spellEnd"/>
-      <w:r>
-        <w:t>.</w:t>
-      </w:r>
-    </w:p>
-    <w:p>
-      <w:pPr>
-        <w:pStyle w:val="Paragraphedeliste"/>
-        <w:numPr>
-          <w:ilvl w:val="0"/>
-          <w:numId w:val="17"/>
-        </w:numPr>
-      </w:pPr>
-      <w:proofErr w:type="spellStart"/>
-      <w:r>
-        <w:t>Supertest</w:t>
-      </w:r>
-      <w:proofErr w:type="spellEnd"/>
-    </w:p>
-    <w:p>
-      <w:pPr>
-        <w:ind w:left="360"/>
+      </w:pPr>
+      <w:r>
         <w:rPr>
           <w:b/>
           <w:bCs/>
@@ -1979,8 +1885,86 @@
           <w:szCs w:val="26"/>
           <w:u w:val="single"/>
         </w:rPr>
-      </w:pPr>
-      <w:r>
+        <w:t>Test End to End</w:t>
+      </w:r>
+    </w:p>
+    <w:p>
+      <w:pPr>
+        <w:ind w:left="360"/>
+        <w:rPr>
+          <w:sz w:val="26"/>
+          <w:szCs w:val="26"/>
+        </w:rPr>
+      </w:pPr>
+      <w:r>
+        <w:rPr>
+          <w:sz w:val="26"/>
+          <w:szCs w:val="26"/>
+        </w:rPr>
+        <w:t>Outils :</w:t>
+      </w:r>
+      <w:r>
+        <w:rPr>
+          <w:sz w:val="26"/>
+          <w:szCs w:val="26"/>
+        </w:rPr>
+        <w:t xml:space="preserve"> </w:t>
+      </w:r>
+    </w:p>
+    <w:p>
+      <w:pPr>
+        <w:pStyle w:val="Paragraphedeliste"/>
+        <w:numPr>
+          <w:ilvl w:val="0"/>
+          <w:numId w:val="17"/>
+        </w:numPr>
+      </w:pPr>
+      <w:r>
+        <w:t>Cypress</w:t>
+      </w:r>
+    </w:p>
+    <w:p>
+      <w:pPr>
+        <w:ind w:left="360"/>
+        <w:rPr>
+          <w:sz w:val="26"/>
+          <w:szCs w:val="26"/>
+        </w:rPr>
+      </w:pPr>
+      <w:r>
+        <w:rPr>
+          <w:sz w:val="26"/>
+          <w:szCs w:val="26"/>
+        </w:rPr>
+        <w:t>Environnements</w:t>
+      </w:r>
+      <w:r>
+        <w:rPr>
+          <w:sz w:val="26"/>
+          <w:szCs w:val="26"/>
+        </w:rPr>
+        <w:t xml:space="preserve"> :</w:t>
+      </w:r>
+    </w:p>
+    <w:p>
+      <w:pPr>
+        <w:pStyle w:val="Paragraphedeliste"/>
+        <w:numPr>
+          <w:ilvl w:val="0"/>
+          <w:numId w:val="17"/>
+        </w:numPr>
+        <w:rPr>
+          <w:sz w:val="26"/>
+          <w:szCs w:val="26"/>
+        </w:rPr>
+      </w:pPr>
+      <w:r>
+        <w:t>Production</w:t>
+      </w:r>
+    </w:p>
+    <w:p>
+      <w:pPr>
+        <w:ind w:left="360"/>
         <w:rPr>
           <w:b/>
           <w:bCs/>
@@ -1990,49 +1974,8 @@
           <w:szCs w:val="26"/>
           <w:u w:val="single"/>
         </w:rPr>
-        <w:t>Test End to End</w:t>
-      </w:r>
-    </w:p>
-    <w:p>
-      <w:pPr>
-        <w:ind w:left="360"/>
-        <w:rPr>
-          <w:sz w:val="26"/>
-          <w:szCs w:val="26"/>
-        </w:rPr>
-      </w:pPr>
-      <w:r>
-        <w:rPr>
-          <w:sz w:val="26"/>
-          <w:szCs w:val="26"/>
-        </w:rPr>
-        <w:t>Outils :</w:t>
-      </w:r>
-      <w:r>
-        <w:rPr>
-          <w:sz w:val="26"/>
-          <w:szCs w:val="26"/>
-        </w:rPr>
-        <w:t xml:space="preserve"> </w:t>
-      </w:r>
-    </w:p>
-    <w:p>
-      <w:pPr>
-        <w:pStyle w:val="Paragraphedeliste"/>
-        <w:numPr>
-          <w:ilvl w:val="0"/>
-          <w:numId w:val="17"/>
-        </w:numPr>
-      </w:pPr>
-      <w:proofErr w:type="spellStart"/>
-      <w:r>
-        <w:t>Cypress</w:t>
-      </w:r>
-      <w:proofErr w:type="spellEnd"/>
-    </w:p>
-    <w:p>
-      <w:pPr>
-        <w:ind w:left="360"/>
+      </w:pPr>
+      <w:r>
         <w:rPr>
           <w:b/>
           <w:bCs/>
@@ -2042,8 +1985,16 @@
           <w:szCs w:val="26"/>
           <w:u w:val="single"/>
         </w:rPr>
-      </w:pPr>
-      <w:r>
+        <w:t>Environnement</w:t>
+      </w:r>
+    </w:p>
+    <w:p>
+      <w:pPr>
+        <w:pStyle w:val="Paragraphedeliste"/>
+        <w:numPr>
+          <w:ilvl w:val="0"/>
+          <w:numId w:val="17"/>
+        </w:numPr>
         <w:rPr>
           <w:b/>
           <w:bCs/>
@@ -2053,7 +2004,15 @@
           <w:szCs w:val="26"/>
           <w:u w:val="single"/>
         </w:rPr>
-        <w:t>Environnement</w:t>
+      </w:pPr>
+      <w:r>
+        <w:t xml:space="preserve">Environnement de développement </w:t>
+      </w:r>
+      <w:r>
+        <w:t>local</w:t>
+      </w:r>
+      <w:r>
+        <w:t>.</w:t>
       </w:r>
     </w:p>
     <w:p>
@@ -2074,13 +2033,10 @@
         </w:rPr>
       </w:pPr>
       <w:r>
-        <w:t xml:space="preserve">Environnement de développement </w:t>
-      </w:r>
-      <w:r>
-        <w:t>local</w:t>
-      </w:r>
-      <w:r>
-        <w:t>.</w:t>
+        <w:t>Environnement intégration</w:t>
+      </w:r>
+      <w:r>
+        <w:t xml:space="preserve"> (CI/CD, GithubAction).</w:t>
       </w:r>
     </w:p>
     <w:p>
@@ -2101,27 +2057,15 @@
         </w:rPr>
       </w:pPr>
       <w:r>
-        <w:t>Environnement intégration</w:t>
-      </w:r>
-      <w:r>
-        <w:t xml:space="preserve"> (CI/CD, </w:t>
-      </w:r>
-      <w:proofErr w:type="spellStart"/>
-      <w:r>
-        <w:t>GithubAction</w:t>
-      </w:r>
-      <w:proofErr w:type="spellEnd"/>
-      <w:r>
-        <w:t>).</w:t>
-      </w:r>
-    </w:p>
-    <w:p>
-      <w:pPr>
-        <w:pStyle w:val="Paragraphedeliste"/>
-        <w:numPr>
-          <w:ilvl w:val="0"/>
-          <w:numId w:val="17"/>
-        </w:numPr>
+        <w:t>Environnement production</w:t>
+      </w:r>
+      <w:r>
+        <w:t>.</w:t>
+      </w:r>
+    </w:p>
+    <w:p>
+      <w:pPr>
+        <w:ind w:left="360"/>
         <w:rPr>
           <w:b/>
           <w:bCs/>
@@ -2133,15 +2077,6 @@
         </w:rPr>
       </w:pPr>
       <w:r>
-        <w:t>Environnement production</w:t>
-      </w:r>
-      <w:r>
-        <w:t>.</w:t>
-      </w:r>
-    </w:p>
-    <w:p>
-      <w:pPr>
-        <w:ind w:left="360"/>
         <w:rPr>
           <w:b/>
           <w:bCs/>
@@ -2151,17 +2086,6 @@
           <w:szCs w:val="26"/>
           <w:u w:val="single"/>
         </w:rPr>
-      </w:pPr>
-      <w:r>
-        <w:rPr>
-          <w:b/>
-          <w:bCs/>
-          <w:i/>
-          <w:iCs/>
-          <w:sz w:val="26"/>
-          <w:szCs w:val="26"/>
-          <w:u w:val="single"/>
-        </w:rPr>
         <w:t>Critères de succès</w:t>
       </w:r>
     </w:p>
@@ -2190,7 +2114,6 @@
         <w:t>Plan de test</w:t>
       </w:r>
     </w:p>
-    <w:p/>
     <w:p>
       <w:pPr>
         <w:ind w:left="360"/>
@@ -2325,7 +2248,6 @@
         <w:lang w:val="en-US"/>
       </w:rPr>
     </w:pPr>
-    <w:proofErr w:type="spellStart"/>
     <w:r>
       <w:rPr>
         <w:szCs w:val="14"/>
@@ -2333,7 +2255,6 @@
       </w:rPr>
       <w:t>P_DevOps</w:t>
     </w:r>
-    <w:proofErr w:type="spellEnd"/>
     <w:r>
       <w:rPr>
         <w:szCs w:val="14"/>

</xml_diff>

<commit_message>
[doc]: (rapport) Ajout du plan de test de la création de compte dans le rapport
</commit_message>
<xml_diff>
--- a/WIP/rapport de projet/Rapport de projet test.docx
+++ b/WIP/rapport de projet/Rapport de projet test.docx
@@ -757,11 +757,16 @@
         <w:jc w:val="both"/>
       </w:pPr>
       <w:r>
-        <w:t>Le projet « P_DevOps</w:t>
+        <w:t>Le projet « </w:t>
+      </w:r>
+      <w:proofErr w:type="spellStart"/>
+      <w:r>
+        <w:t>P_DevOps</w:t>
       </w:r>
       <w:r>
         <w:t>_Test</w:t>
       </w:r>
+      <w:proofErr w:type="spellEnd"/>
       <w:r>
         <w:t xml:space="preserve"> » est réalisé dans le cadre du module </w:t>
       </w:r>
@@ -772,7 +777,15 @@
         <w:t>, qui a comme thème les processus DevOps</w:t>
       </w:r>
       <w:r>
-        <w:t xml:space="preserve"> et en spcilité la mise en place d’un environnement de test automatisé</w:t>
+        <w:t xml:space="preserve"> et en </w:t>
+      </w:r>
+      <w:proofErr w:type="spellStart"/>
+      <w:r>
+        <w:t>spcilité</w:t>
+      </w:r>
+      <w:proofErr w:type="spellEnd"/>
+      <w:r>
+        <w:t xml:space="preserve"> la mise en place d’un environnement de test automatisé</w:t>
       </w:r>
       <w:r>
         <w:t xml:space="preserve">. Le but est </w:t>
@@ -784,7 +797,15 @@
         <w:t xml:space="preserve"> une application de To Do List, tout en utilisant les outils et méthodes vue en classe. Le projet utilise GitHub Project pour la gestion des taches et un journal de travail afin de suivre le déroulement du projet. Le chef de projet est </w:t>
       </w:r>
       <w:r>
-        <w:t xml:space="preserve">Aurélie Curchod </w:t>
+        <w:t xml:space="preserve">Aurélie </w:t>
+      </w:r>
+      <w:proofErr w:type="spellStart"/>
+      <w:r>
+        <w:t>Curchod</w:t>
+      </w:r>
+      <w:proofErr w:type="spellEnd"/>
+      <w:r>
+        <w:t xml:space="preserve"> </w:t>
       </w:r>
       <w:r>
         <w:t>notre enseignant</w:t>
@@ -817,11 +838,16 @@
         <w:jc w:val="both"/>
       </w:pPr>
       <w:r>
-        <w:t>Les objectifs du projet « P_DevOps</w:t>
+        <w:t xml:space="preserve">Les objectifs du projet « </w:t>
+      </w:r>
+      <w:proofErr w:type="spellStart"/>
+      <w:r>
+        <w:t>P_DevOps</w:t>
       </w:r>
       <w:r>
         <w:t>_Test</w:t>
       </w:r>
+      <w:proofErr w:type="spellEnd"/>
       <w:r>
         <w:t> » sont les suivants :</w:t>
       </w:r>
@@ -1210,7 +1236,15 @@
         <w:jc w:val="both"/>
       </w:pPr>
       <w:r>
-        <w:t xml:space="preserve">Ce projet est effectué en groupe de deux. Pour cela, nous utilisons l'outil GitHub Project afin de lister les tâches et attribuer les tâches à réaliser. Nous utilisons également GitHub Desktop ainsi que des commits pour que chacun puisse voir une version du projet à jour. </w:t>
+        <w:t xml:space="preserve">Ce projet est effectué en groupe de deux. Pour cela, nous utilisons l'outil GitHub Project afin de lister les tâches et attribuer les tâches à réaliser. Nous utilisons également GitHub Desktop ainsi que des </w:t>
+      </w:r>
+      <w:proofErr w:type="spellStart"/>
+      <w:r>
+        <w:t>commits</w:t>
+      </w:r>
+      <w:proofErr w:type="spellEnd"/>
+      <w:r>
+        <w:t xml:space="preserve"> pour que chacun puisse voir une version du projet à jour. </w:t>
       </w:r>
     </w:p>
     <w:p>
@@ -1228,7 +1262,15 @@
         <w:jc w:val="both"/>
       </w:pPr>
       <w:r>
-        <w:t>Le nommage des commits est également un point important, car il permet au professeur d'évaluer le projet à 80 % et d'obtenir un retour.</w:t>
+        <w:t xml:space="preserve">Le nommage des </w:t>
+      </w:r>
+      <w:proofErr w:type="spellStart"/>
+      <w:r>
+        <w:t>commits</w:t>
+      </w:r>
+      <w:proofErr w:type="spellEnd"/>
+      <w:r>
+        <w:t xml:space="preserve"> est également un point important, car il permet au professeur d'évaluer le projet à 80 % et d'obtenir un retour.</w:t>
       </w:r>
     </w:p>
     <w:p>
@@ -1294,7 +1336,57 @@
         <w:rPr>
           <w:szCs w:val="14"/>
         </w:rPr>
-        <w:t>Cependant c’est bien la première fois que nous allons effectuer ce type de test en Web de plus il est important de noter que mise à part un peu de théorie nous n’avons jamais utilisé des outils tel que «Jest » « supertest » et « cypress »  .</w:t>
+        <w:t>Cependant c’est bien la première fois que nous allons effectuer ce type de test en Web de plus il est important de noter que mise à part un peu de théorie nous n’avons jamais utilisé des outils tel que</w:t>
+      </w:r>
+      <w:proofErr w:type="gramStart"/>
+      <w:r>
+        <w:rPr>
+          <w:szCs w:val="14"/>
+        </w:rPr>
+        <w:t xml:space="preserve"> «</w:t>
+      </w:r>
+      <w:proofErr w:type="spellStart"/>
+      <w:r>
+        <w:rPr>
+          <w:szCs w:val="14"/>
+        </w:rPr>
+        <w:t>Jest</w:t>
+      </w:r>
+      <w:proofErr w:type="spellEnd"/>
+      <w:proofErr w:type="gramEnd"/>
+      <w:r>
+        <w:rPr>
+          <w:szCs w:val="14"/>
+        </w:rPr>
+        <w:t> » « </w:t>
+      </w:r>
+      <w:proofErr w:type="spellStart"/>
+      <w:r>
+        <w:rPr>
+          <w:szCs w:val="14"/>
+        </w:rPr>
+        <w:t>supertest</w:t>
+      </w:r>
+      <w:proofErr w:type="spellEnd"/>
+      <w:r>
+        <w:rPr>
+          <w:szCs w:val="14"/>
+        </w:rPr>
+        <w:t> » et « </w:t>
+      </w:r>
+      <w:proofErr w:type="spellStart"/>
+      <w:r>
+        <w:rPr>
+          <w:szCs w:val="14"/>
+        </w:rPr>
+        <w:t>cypress</w:t>
+      </w:r>
+      <w:proofErr w:type="spellEnd"/>
+      <w:r>
+        <w:rPr>
+          <w:szCs w:val="14"/>
+        </w:rPr>
+        <w:t> »  .</w:t>
       </w:r>
       <w:r>
         <w:rPr>
@@ -1562,7 +1654,15 @@
         <w:ind w:left="360"/>
       </w:pPr>
       <w:r>
-        <w:t xml:space="preserve">Cette politique de test définit les approches, les outils et les méthodologies pour assurer la qualité de l'application Todo, qui comprend un frontend Vue.js, un backend Node.js/Express, et une base de données MongoDB. </w:t>
+        <w:t xml:space="preserve">Cette politique de test définit les approches, les outils et les méthodologies pour assurer la qualité de l'application </w:t>
+      </w:r>
+      <w:proofErr w:type="spellStart"/>
+      <w:r>
+        <w:t>Todo</w:t>
+      </w:r>
+      <w:proofErr w:type="spellEnd"/>
+      <w:r>
+        <w:t xml:space="preserve">, qui comprend un frontend Vue.js, un backend Node.js/Express, et une base de données MongoDB. </w:t>
       </w:r>
     </w:p>
     <w:p>
@@ -1717,7 +1817,15 @@
         </w:rPr>
       </w:pPr>
       <w:r>
-        <w:t>Tests unitaires pour le BackEnd.</w:t>
+        <w:t xml:space="preserve">Tests unitaires pour le </w:t>
+      </w:r>
+      <w:proofErr w:type="spellStart"/>
+      <w:r>
+        <w:t>BackEnd</w:t>
+      </w:r>
+      <w:proofErr w:type="spellEnd"/>
+      <w:r>
+        <w:t>.</w:t>
       </w:r>
     </w:p>
     <w:p>
@@ -1738,7 +1846,15 @@
         </w:rPr>
       </w:pPr>
       <w:r>
-        <w:t>Test End to End pour le FrontEnd.</w:t>
+        <w:t xml:space="preserve">Test End to End pour le </w:t>
+      </w:r>
+      <w:proofErr w:type="spellStart"/>
+      <w:r>
+        <w:t>FrontEnd</w:t>
+      </w:r>
+      <w:proofErr w:type="spellEnd"/>
+      <w:r>
+        <w:t>.</w:t>
       </w:r>
     </w:p>
     <w:p>
@@ -1791,8 +1907,13 @@
           <w:numId w:val="17"/>
         </w:numPr>
       </w:pPr>
-      <w:r>
-        <w:t>Jest.</w:t>
+      <w:proofErr w:type="spellStart"/>
+      <w:r>
+        <w:t>Jest</w:t>
+      </w:r>
+      <w:proofErr w:type="spellEnd"/>
+      <w:r>
+        <w:t>.</w:t>
       </w:r>
     </w:p>
     <w:p>
@@ -1803,9 +1924,11 @@
           <w:numId w:val="17"/>
         </w:numPr>
       </w:pPr>
+      <w:proofErr w:type="spellStart"/>
       <w:r>
         <w:t>Supertest</w:t>
       </w:r>
+      <w:proofErr w:type="spellEnd"/>
     </w:p>
     <w:p>
       <w:pPr>
@@ -1919,9 +2042,11 @@
           <w:numId w:val="17"/>
         </w:numPr>
       </w:pPr>
+      <w:proofErr w:type="spellStart"/>
       <w:r>
         <w:t>Cypress</w:t>
       </w:r>
+      <w:proofErr w:type="spellEnd"/>
     </w:p>
     <w:p>
       <w:pPr>
@@ -2036,7 +2161,15 @@
         <w:t>Environnement intégration</w:t>
       </w:r>
       <w:r>
-        <w:t xml:space="preserve"> (CI/CD, GithubAction).</w:t>
+        <w:t xml:space="preserve"> (CI/CD, </w:t>
+      </w:r>
+      <w:proofErr w:type="spellStart"/>
+      <w:r>
+        <w:t>GithubAction</w:t>
+      </w:r>
+      <w:proofErr w:type="spellEnd"/>
+      <w:r>
+        <w:t>).</w:t>
       </w:r>
     </w:p>
     <w:p>
@@ -2101,6 +2234,12 @@
         <w:t>100% des test unitaire réussis</w:t>
       </w:r>
     </w:p>
+    <w:p/>
+    <w:p/>
+    <w:p/>
+    <w:p/>
+    <w:p/>
+    <w:p/>
     <w:p>
       <w:pPr>
         <w:pStyle w:val="Titre2"/>
@@ -2111,6 +2250,7 @@
         <w:jc w:val="both"/>
       </w:pPr>
       <w:r>
+        <w:lastRenderedPageBreak/>
         <w:t>Plan de test</w:t>
       </w:r>
     </w:p>
@@ -2144,6 +2284,61 @@
       <w:pPr>
         <w:ind w:left="360"/>
         <w:rPr>
+          <w:sz w:val="26"/>
+          <w:szCs w:val="26"/>
+        </w:rPr>
+      </w:pPr>
+      <w:r>
+        <w:rPr>
+          <w:sz w:val="26"/>
+          <w:szCs w:val="26"/>
+        </w:rPr>
+        <w:drawing>
+          <wp:inline distT="0" distB="0" distL="0" distR="0" wp14:anchorId="7B519E36" wp14:editId="5BEEF858">
+            <wp:extent cx="5760720" cy="3239770"/>
+            <wp:effectExtent l="0" t="0" r="0" b="0"/>
+            <wp:docPr id="6" name="Image 6"/>
+            <wp:cNvGraphicFramePr>
+              <a:graphicFrameLocks xmlns:a="http://schemas.openxmlformats.org/drawingml/2006/main" noChangeAspect="1"/>
+            </wp:cNvGraphicFramePr>
+            <a:graphic xmlns:a="http://schemas.openxmlformats.org/drawingml/2006/main">
+              <a:graphicData uri="http://schemas.openxmlformats.org/drawingml/2006/picture">
+                <pic:pic xmlns:pic="http://schemas.openxmlformats.org/drawingml/2006/picture">
+                  <pic:nvPicPr>
+                    <pic:cNvPr id="1" name=""/>
+                    <pic:cNvPicPr/>
+                  </pic:nvPicPr>
+                  <pic:blipFill>
+                    <a:blip r:embed="rId10"/>
+                    <a:stretch>
+                      <a:fillRect/>
+                    </a:stretch>
+                  </pic:blipFill>
+                  <pic:spPr>
+                    <a:xfrm>
+                      <a:off x="0" y="0"/>
+                      <a:ext cx="5760720" cy="3239770"/>
+                    </a:xfrm>
+                    <a:prstGeom prst="rect">
+                      <a:avLst/>
+                    </a:prstGeom>
+                  </pic:spPr>
+                </pic:pic>
+              </a:graphicData>
+            </a:graphic>
+          </wp:inline>
+        </w:drawing>
+      </w:r>
+    </w:p>
+    <w:p/>
+    <w:p>
+      <w:pPr>
+        <w:ind w:left="360"/>
+      </w:pPr>
+    </w:p>
+    <w:p>
+      <w:pPr>
+        <w:rPr>
           <w:b/>
           <w:bCs/>
           <w:i/>
@@ -2154,28 +2349,9 @@
         </w:rPr>
       </w:pPr>
     </w:p>
-    <w:p/>
-    <w:p>
-      <w:pPr>
-        <w:ind w:left="360"/>
-      </w:pPr>
-    </w:p>
-    <w:p>
-      <w:pPr>
-        <w:rPr>
-          <w:b/>
-          <w:bCs/>
-          <w:i/>
-          <w:iCs/>
-          <w:sz w:val="26"/>
-          <w:szCs w:val="26"/>
-          <w:u w:val="single"/>
-        </w:rPr>
-      </w:pPr>
-    </w:p>
     <w:sectPr>
-      <w:headerReference w:type="default" r:id="rId10"/>
-      <w:headerReference w:type="first" r:id="rId11"/>
+      <w:headerReference w:type="default" r:id="rId11"/>
+      <w:headerReference w:type="first" r:id="rId12"/>
       <w:pgSz w:w="11906" w:h="16838"/>
       <w:pgMar w:top="1417" w:right="1417" w:bottom="1417" w:left="1417" w:header="709" w:footer="708" w:gutter="0"/>
       <w:pgNumType w:start="0"/>
@@ -2248,6 +2424,7 @@
         <w:lang w:val="en-US"/>
       </w:rPr>
     </w:pPr>
+    <w:proofErr w:type="spellStart"/>
     <w:r>
       <w:rPr>
         <w:szCs w:val="14"/>
@@ -2255,6 +2432,7 @@
       </w:rPr>
       <w:t>P_DevOps</w:t>
     </w:r>
+    <w:proofErr w:type="spellEnd"/>
     <w:r>
       <w:rPr>
         <w:szCs w:val="14"/>

</xml_diff>

<commit_message>
[doc] (rapport): Ajout du plan de test d'authentification
</commit_message>
<xml_diff>
--- a/WIP/rapport de projet/Rapport de projet test.docx
+++ b/WIP/rapport de projet/Rapport de projet test.docx
@@ -2290,6 +2290,7 @@
       </w:pPr>
       <w:r>
         <w:rPr>
+          <w:noProof/>
           <w:sz w:val="26"/>
           <w:szCs w:val="26"/>
         </w:rPr>
@@ -2330,14 +2331,18 @@
         </w:drawing>
       </w:r>
     </w:p>
-    <w:p/>
     <w:p>
       <w:pPr>
         <w:ind w:left="360"/>
-      </w:pPr>
-    </w:p>
-    <w:p>
-      <w:pPr>
+        <w:rPr>
+          <w:sz w:val="26"/>
+          <w:szCs w:val="26"/>
+        </w:rPr>
+      </w:pPr>
+    </w:p>
+    <w:p>
+      <w:pPr>
+        <w:ind w:left="360"/>
         <w:rPr>
           <w:b/>
           <w:bCs/>
@@ -2348,10 +2353,101 @@
           <w:u w:val="single"/>
         </w:rPr>
       </w:pPr>
+      <w:r>
+        <w:rPr>
+          <w:b/>
+          <w:bCs/>
+          <w:i/>
+          <w:iCs/>
+          <w:sz w:val="26"/>
+          <w:szCs w:val="26"/>
+          <w:u w:val="single"/>
+        </w:rPr>
+        <w:t>Connexion au compte</w:t>
+      </w:r>
+    </w:p>
+    <w:p>
+      <w:pPr>
+        <w:ind w:left="360"/>
+        <w:rPr>
+          <w:b/>
+          <w:bCs/>
+          <w:i/>
+          <w:iCs/>
+          <w:sz w:val="26"/>
+          <w:szCs w:val="26"/>
+          <w:u w:val="single"/>
+        </w:rPr>
+      </w:pPr>
+      <w:r>
+        <w:rPr>
+          <w:b/>
+          <w:bCs/>
+          <w:i/>
+          <w:iCs/>
+          <w:sz w:val="26"/>
+          <w:szCs w:val="26"/>
+          <w:u w:val="single"/>
+        </w:rPr>
+        <w:drawing>
+          <wp:inline distT="0" distB="0" distL="0" distR="0" wp14:anchorId="1B3DD14F" wp14:editId="2A12C54A">
+            <wp:extent cx="5760720" cy="3253105"/>
+            <wp:effectExtent l="0" t="0" r="0" b="4445"/>
+            <wp:docPr id="7" name="Image 7"/>
+            <wp:cNvGraphicFramePr>
+              <a:graphicFrameLocks xmlns:a="http://schemas.openxmlformats.org/drawingml/2006/main" noChangeAspect="1"/>
+            </wp:cNvGraphicFramePr>
+            <a:graphic xmlns:a="http://schemas.openxmlformats.org/drawingml/2006/main">
+              <a:graphicData uri="http://schemas.openxmlformats.org/drawingml/2006/picture">
+                <pic:pic xmlns:pic="http://schemas.openxmlformats.org/drawingml/2006/picture">
+                  <pic:nvPicPr>
+                    <pic:cNvPr id="1" name=""/>
+                    <pic:cNvPicPr/>
+                  </pic:nvPicPr>
+                  <pic:blipFill>
+                    <a:blip r:embed="rId11"/>
+                    <a:stretch>
+                      <a:fillRect/>
+                    </a:stretch>
+                  </pic:blipFill>
+                  <pic:spPr>
+                    <a:xfrm>
+                      <a:off x="0" y="0"/>
+                      <a:ext cx="5760720" cy="3253105"/>
+                    </a:xfrm>
+                    <a:prstGeom prst="rect">
+                      <a:avLst/>
+                    </a:prstGeom>
+                  </pic:spPr>
+                </pic:pic>
+              </a:graphicData>
+            </a:graphic>
+          </wp:inline>
+        </w:drawing>
+      </w:r>
+    </w:p>
+    <w:p/>
+    <w:p>
+      <w:pPr>
+        <w:ind w:left="360"/>
+      </w:pPr>
+    </w:p>
+    <w:p>
+      <w:pPr>
+        <w:rPr>
+          <w:b/>
+          <w:bCs/>
+          <w:i/>
+          <w:iCs/>
+          <w:sz w:val="26"/>
+          <w:szCs w:val="26"/>
+          <w:u w:val="single"/>
+        </w:rPr>
+      </w:pPr>
     </w:p>
     <w:sectPr>
-      <w:headerReference w:type="default" r:id="rId11"/>
-      <w:headerReference w:type="first" r:id="rId12"/>
+      <w:headerReference w:type="default" r:id="rId12"/>
+      <w:headerReference w:type="first" r:id="rId13"/>
       <w:pgSz w:w="11906" w:h="16838"/>
       <w:pgMar w:top="1417" w:right="1417" w:bottom="1417" w:left="1417" w:header="709" w:footer="708" w:gutter="0"/>
       <w:pgNumType w:start="0"/>

</xml_diff>

<commit_message>
[doc] (rapport test): Update rapport de projet test
</commit_message>
<xml_diff>
--- a/WIP/rapport de projet/Rapport de projet test.docx
+++ b/WIP/rapport de projet/Rapport de projet test.docx
@@ -131,7 +131,6 @@
                   <w:tab w:val="left" w:pos="440"/>
                   <w:tab w:val="right" w:leader="dot" w:pos="9062"/>
                 </w:tabs>
-                <w:jc w:val="both"/>
                 <w:rPr>
                   <w:rFonts w:cstheme="minorBidi"/>
                   <w:noProof/>
@@ -148,7 +147,7 @@
               <w:r>
                 <w:fldChar w:fldCharType="separate"/>
               </w:r>
-              <w:hyperlink w:anchor="_Toc182814530" w:history="1">
+              <w:hyperlink w:anchor="_Toc185236772" w:history="1">
                 <w:r>
                   <w:rPr>
                     <w:rStyle w:val="Lienhypertexte"/>
@@ -192,7 +191,7 @@
                     <w:noProof/>
                     <w:webHidden/>
                   </w:rPr>
-                  <w:instrText xml:space="preserve"> PAGEREF _Toc182814530 \h </w:instrText>
+                  <w:instrText xml:space="preserve"> PAGEREF _Toc185236772 \h </w:instrText>
                 </w:r>
                 <w:r>
                   <w:rPr>
@@ -212,7 +211,7 @@
                     <w:noProof/>
                     <w:webHidden/>
                   </w:rPr>
-                  <w:t>2</w:t>
+                  <w:t>3</w:t>
                 </w:r>
                 <w:r>
                   <w:rPr>
@@ -230,7 +229,6 @@
                   <w:tab w:val="left" w:pos="880"/>
                   <w:tab w:val="right" w:leader="dot" w:pos="9062"/>
                 </w:tabs>
-                <w:jc w:val="both"/>
                 <w:rPr>
                   <w:rFonts w:cstheme="minorBidi"/>
                   <w:noProof/>
@@ -238,7 +236,7 @@
                   <w14:ligatures w14:val="standardContextual"/>
                 </w:rPr>
               </w:pPr>
-              <w:hyperlink w:anchor="_Toc182814531" w:history="1">
+              <w:hyperlink w:anchor="_Toc185236773" w:history="1">
                 <w:r>
                   <w:rPr>
                     <w:rStyle w:val="Lienhypertexte"/>
@@ -281,7 +279,7 @@
                     <w:noProof/>
                     <w:webHidden/>
                   </w:rPr>
-                  <w:instrText xml:space="preserve"> PAGEREF _Toc182814531 \h </w:instrText>
+                  <w:instrText xml:space="preserve"> PAGEREF _Toc185236773 \h </w:instrText>
                 </w:r>
                 <w:r>
                   <w:rPr>
@@ -301,7 +299,7 @@
                     <w:noProof/>
                     <w:webHidden/>
                   </w:rPr>
-                  <w:t>2</w:t>
+                  <w:t>3</w:t>
                 </w:r>
                 <w:r>
                   <w:rPr>
@@ -319,7 +317,6 @@
                   <w:tab w:val="left" w:pos="880"/>
                   <w:tab w:val="right" w:leader="dot" w:pos="9062"/>
                 </w:tabs>
-                <w:jc w:val="both"/>
                 <w:rPr>
                   <w:rFonts w:cstheme="minorBidi"/>
                   <w:noProof/>
@@ -327,7 +324,7 @@
                   <w14:ligatures w14:val="standardContextual"/>
                 </w:rPr>
               </w:pPr>
-              <w:hyperlink w:anchor="_Toc182814532" w:history="1">
+              <w:hyperlink w:anchor="_Toc185236774" w:history="1">
                 <w:r>
                   <w:rPr>
                     <w:rStyle w:val="Lienhypertexte"/>
@@ -370,7 +367,7 @@
                     <w:noProof/>
                     <w:webHidden/>
                   </w:rPr>
-                  <w:instrText xml:space="preserve"> PAGEREF _Toc182814532 \h </w:instrText>
+                  <w:instrText xml:space="preserve"> PAGEREF _Toc185236774 \h </w:instrText>
                 </w:r>
                 <w:r>
                   <w:rPr>
@@ -390,7 +387,7 @@
                     <w:noProof/>
                     <w:webHidden/>
                   </w:rPr>
-                  <w:t>2</w:t>
+                  <w:t>3</w:t>
                 </w:r>
                 <w:r>
                   <w:rPr>
@@ -408,7 +405,6 @@
                   <w:tab w:val="left" w:pos="880"/>
                   <w:tab w:val="right" w:leader="dot" w:pos="9062"/>
                 </w:tabs>
-                <w:jc w:val="both"/>
                 <w:rPr>
                   <w:rFonts w:cstheme="minorBidi"/>
                   <w:noProof/>
@@ -416,7 +412,7 @@
                   <w14:ligatures w14:val="standardContextual"/>
                 </w:rPr>
               </w:pPr>
-              <w:hyperlink w:anchor="_Toc182814533" w:history="1">
+              <w:hyperlink w:anchor="_Toc185236775" w:history="1">
                 <w:r>
                   <w:rPr>
                     <w:rStyle w:val="Lienhypertexte"/>
@@ -459,7 +455,7 @@
                     <w:noProof/>
                     <w:webHidden/>
                   </w:rPr>
-                  <w:instrText xml:space="preserve"> PAGEREF _Toc182814533 \h </w:instrText>
+                  <w:instrText xml:space="preserve"> PAGEREF _Toc185236775 \h </w:instrText>
                 </w:r>
                 <w:r>
                   <w:rPr>
@@ -479,7 +475,7 @@
                     <w:noProof/>
                     <w:webHidden/>
                   </w:rPr>
-                  <w:t>2</w:t>
+                  <w:t>3</w:t>
                 </w:r>
                 <w:r>
                   <w:rPr>
@@ -497,7 +493,6 @@
                   <w:tab w:val="left" w:pos="880"/>
                   <w:tab w:val="right" w:leader="dot" w:pos="9062"/>
                 </w:tabs>
-                <w:jc w:val="both"/>
                 <w:rPr>
                   <w:rFonts w:cstheme="minorBidi"/>
                   <w:noProof/>
@@ -505,7 +500,7 @@
                   <w14:ligatures w14:val="standardContextual"/>
                 </w:rPr>
               </w:pPr>
-              <w:hyperlink w:anchor="_Toc182814534" w:history="1">
+              <w:hyperlink w:anchor="_Toc185236776" w:history="1">
                 <w:r>
                   <w:rPr>
                     <w:rStyle w:val="Lienhypertexte"/>
@@ -548,7 +543,7 @@
                     <w:noProof/>
                     <w:webHidden/>
                   </w:rPr>
-                  <w:instrText xml:space="preserve"> PAGEREF _Toc182814534 \h </w:instrText>
+                  <w:instrText xml:space="preserve"> PAGEREF _Toc185236776 \h </w:instrText>
                 </w:r>
                 <w:r>
                   <w:rPr>
@@ -568,7 +563,360 @@
                     <w:noProof/>
                     <w:webHidden/>
                   </w:rPr>
-                  <w:t>2</w:t>
+                  <w:t>3</w:t>
+                </w:r>
+                <w:r>
+                  <w:rPr>
+                    <w:noProof/>
+                    <w:webHidden/>
+                  </w:rPr>
+                  <w:fldChar w:fldCharType="end"/>
+                </w:r>
+              </w:hyperlink>
+            </w:p>
+            <w:p>
+              <w:pPr>
+                <w:pStyle w:val="TM1"/>
+                <w:tabs>
+                  <w:tab w:val="left" w:pos="440"/>
+                  <w:tab w:val="right" w:leader="dot" w:pos="9062"/>
+                </w:tabs>
+                <w:rPr>
+                  <w:rFonts w:cstheme="minorBidi"/>
+                  <w:noProof/>
+                  <w:kern w:val="2"/>
+                  <w14:ligatures w14:val="standardContextual"/>
+                </w:rPr>
+              </w:pPr>
+              <w:hyperlink w:anchor="_Toc185236777" w:history="1">
+                <w:r>
+                  <w:rPr>
+                    <w:rStyle w:val="Lienhypertexte"/>
+                    <w:rFonts w:eastAsiaTheme="minorHAnsi"/>
+                    <w:noProof/>
+                  </w:rPr>
+                  <w:t>2.</w:t>
+                </w:r>
+                <w:r>
+                  <w:rPr>
+                    <w:rFonts w:cstheme="minorBidi"/>
+                    <w:noProof/>
+                    <w:kern w:val="2"/>
+                    <w14:ligatures w14:val="standardContextual"/>
+                  </w:rPr>
+                  <w:tab/>
+                </w:r>
+                <w:r>
+                  <w:rPr>
+                    <w:rStyle w:val="Lienhypertexte"/>
+                    <w:noProof/>
+                  </w:rPr>
+                  <w:t>Test</w:t>
+                </w:r>
+                <w:r>
+                  <w:rPr>
+                    <w:noProof/>
+                    <w:webHidden/>
+                  </w:rPr>
+                  <w:tab/>
+                </w:r>
+                <w:r>
+                  <w:rPr>
+                    <w:noProof/>
+                    <w:webHidden/>
+                  </w:rPr>
+                  <w:fldChar w:fldCharType="begin"/>
+                </w:r>
+                <w:r>
+                  <w:rPr>
+                    <w:noProof/>
+                    <w:webHidden/>
+                  </w:rPr>
+                  <w:instrText xml:space="preserve"> PAGEREF _Toc185236777 \h </w:instrText>
+                </w:r>
+                <w:r>
+                  <w:rPr>
+                    <w:noProof/>
+                    <w:webHidden/>
+                  </w:rPr>
+                </w:r>
+                <w:r>
+                  <w:rPr>
+                    <w:noProof/>
+                    <w:webHidden/>
+                  </w:rPr>
+                  <w:fldChar w:fldCharType="separate"/>
+                </w:r>
+                <w:r>
+                  <w:rPr>
+                    <w:noProof/>
+                    <w:webHidden/>
+                  </w:rPr>
+                  <w:t>4</w:t>
+                </w:r>
+                <w:r>
+                  <w:rPr>
+                    <w:noProof/>
+                    <w:webHidden/>
+                  </w:rPr>
+                  <w:fldChar w:fldCharType="end"/>
+                </w:r>
+              </w:hyperlink>
+            </w:p>
+            <w:p>
+              <w:pPr>
+                <w:pStyle w:val="TM2"/>
+                <w:tabs>
+                  <w:tab w:val="left" w:pos="880"/>
+                  <w:tab w:val="right" w:leader="dot" w:pos="9062"/>
+                </w:tabs>
+                <w:rPr>
+                  <w:rFonts w:cstheme="minorBidi"/>
+                  <w:noProof/>
+                  <w:kern w:val="2"/>
+                  <w14:ligatures w14:val="standardContextual"/>
+                </w:rPr>
+              </w:pPr>
+              <w:hyperlink w:anchor="_Toc185236778" w:history="1">
+                <w:r>
+                  <w:rPr>
+                    <w:rStyle w:val="Lienhypertexte"/>
+                    <w:noProof/>
+                  </w:rPr>
+                  <w:t>2.1</w:t>
+                </w:r>
+                <w:r>
+                  <w:rPr>
+                    <w:rFonts w:cstheme="minorBidi"/>
+                    <w:noProof/>
+                    <w:kern w:val="2"/>
+                    <w14:ligatures w14:val="standardContextual"/>
+                  </w:rPr>
+                  <w:tab/>
+                </w:r>
+                <w:r>
+                  <w:rPr>
+                    <w:rStyle w:val="Lienhypertexte"/>
+                    <w:noProof/>
+                  </w:rPr>
+                  <w:t>Politique de Test</w:t>
+                </w:r>
+                <w:r>
+                  <w:rPr>
+                    <w:noProof/>
+                    <w:webHidden/>
+                  </w:rPr>
+                  <w:tab/>
+                </w:r>
+                <w:r>
+                  <w:rPr>
+                    <w:noProof/>
+                    <w:webHidden/>
+                  </w:rPr>
+                  <w:fldChar w:fldCharType="begin"/>
+                </w:r>
+                <w:r>
+                  <w:rPr>
+                    <w:noProof/>
+                    <w:webHidden/>
+                  </w:rPr>
+                  <w:instrText xml:space="preserve"> PAGEREF _Toc185236778 \h </w:instrText>
+                </w:r>
+                <w:r>
+                  <w:rPr>
+                    <w:noProof/>
+                    <w:webHidden/>
+                  </w:rPr>
+                </w:r>
+                <w:r>
+                  <w:rPr>
+                    <w:noProof/>
+                    <w:webHidden/>
+                  </w:rPr>
+                  <w:fldChar w:fldCharType="separate"/>
+                </w:r>
+                <w:r>
+                  <w:rPr>
+                    <w:noProof/>
+                    <w:webHidden/>
+                  </w:rPr>
+                  <w:t>4</w:t>
+                </w:r>
+                <w:r>
+                  <w:rPr>
+                    <w:noProof/>
+                    <w:webHidden/>
+                  </w:rPr>
+                  <w:fldChar w:fldCharType="end"/>
+                </w:r>
+              </w:hyperlink>
+            </w:p>
+            <w:p>
+              <w:pPr>
+                <w:pStyle w:val="TM2"/>
+                <w:tabs>
+                  <w:tab w:val="left" w:pos="880"/>
+                  <w:tab w:val="right" w:leader="dot" w:pos="9062"/>
+                </w:tabs>
+                <w:rPr>
+                  <w:rFonts w:cstheme="minorBidi"/>
+                  <w:noProof/>
+                  <w:kern w:val="2"/>
+                  <w14:ligatures w14:val="standardContextual"/>
+                </w:rPr>
+              </w:pPr>
+              <w:hyperlink w:anchor="_Toc185236779" w:history="1">
+                <w:r>
+                  <w:rPr>
+                    <w:rStyle w:val="Lienhypertexte"/>
+                    <w:noProof/>
+                  </w:rPr>
+                  <w:t>2.2</w:t>
+                </w:r>
+                <w:r>
+                  <w:rPr>
+                    <w:rFonts w:cstheme="minorBidi"/>
+                    <w:noProof/>
+                    <w:kern w:val="2"/>
+                    <w14:ligatures w14:val="standardContextual"/>
+                  </w:rPr>
+                  <w:tab/>
+                </w:r>
+                <w:r>
+                  <w:rPr>
+                    <w:rStyle w:val="Lienhypertexte"/>
+                    <w:noProof/>
+                  </w:rPr>
+                  <w:t>Stratégie de test</w:t>
+                </w:r>
+                <w:r>
+                  <w:rPr>
+                    <w:noProof/>
+                    <w:webHidden/>
+                  </w:rPr>
+                  <w:tab/>
+                </w:r>
+                <w:r>
+                  <w:rPr>
+                    <w:noProof/>
+                    <w:webHidden/>
+                  </w:rPr>
+                  <w:fldChar w:fldCharType="begin"/>
+                </w:r>
+                <w:r>
+                  <w:rPr>
+                    <w:noProof/>
+                    <w:webHidden/>
+                  </w:rPr>
+                  <w:instrText xml:space="preserve"> PAGEREF _Toc185236779 \h </w:instrText>
+                </w:r>
+                <w:r>
+                  <w:rPr>
+                    <w:noProof/>
+                    <w:webHidden/>
+                  </w:rPr>
+                </w:r>
+                <w:r>
+                  <w:rPr>
+                    <w:noProof/>
+                    <w:webHidden/>
+                  </w:rPr>
+                  <w:fldChar w:fldCharType="separate"/>
+                </w:r>
+                <w:r>
+                  <w:rPr>
+                    <w:noProof/>
+                    <w:webHidden/>
+                  </w:rPr>
+                  <w:t>5</w:t>
+                </w:r>
+                <w:r>
+                  <w:rPr>
+                    <w:noProof/>
+                    <w:webHidden/>
+                  </w:rPr>
+                  <w:fldChar w:fldCharType="end"/>
+                </w:r>
+              </w:hyperlink>
+            </w:p>
+            <w:p>
+              <w:pPr>
+                <w:pStyle w:val="TM2"/>
+                <w:tabs>
+                  <w:tab w:val="left" w:pos="880"/>
+                  <w:tab w:val="right" w:leader="dot" w:pos="9062"/>
+                </w:tabs>
+                <w:rPr>
+                  <w:rFonts w:cstheme="minorBidi"/>
+                  <w:noProof/>
+                  <w:kern w:val="2"/>
+                  <w14:ligatures w14:val="standardContextual"/>
+                </w:rPr>
+              </w:pPr>
+              <w:hyperlink w:anchor="_Toc185236780" w:history="1">
+                <w:r>
+                  <w:rPr>
+                    <w:rStyle w:val="Lienhypertexte"/>
+                    <w:noProof/>
+                  </w:rPr>
+                  <w:t>2.3</w:t>
+                </w:r>
+                <w:r>
+                  <w:rPr>
+                    <w:rFonts w:cstheme="minorBidi"/>
+                    <w:noProof/>
+                    <w:kern w:val="2"/>
+                    <w14:ligatures w14:val="standardContextual"/>
+                  </w:rPr>
+                  <w:tab/>
+                </w:r>
+                <w:r>
+                  <w:rPr>
+                    <w:rStyle w:val="Lienhypertexte"/>
+                    <w:noProof/>
+                  </w:rPr>
+                  <w:t>Plan de test</w:t>
+                </w:r>
+                <w:r>
+                  <w:rPr>
+                    <w:noProof/>
+                    <w:webHidden/>
+                  </w:rPr>
+                  <w:tab/>
+                </w:r>
+                <w:r>
+                  <w:rPr>
+                    <w:noProof/>
+                    <w:webHidden/>
+                  </w:rPr>
+                  <w:fldChar w:fldCharType="begin"/>
+                </w:r>
+                <w:r>
+                  <w:rPr>
+                    <w:noProof/>
+                    <w:webHidden/>
+                  </w:rPr>
+                  <w:instrText xml:space="preserve"> PAGEREF _Toc185236780 \h </w:instrText>
+                </w:r>
+                <w:r>
+                  <w:rPr>
+                    <w:noProof/>
+                    <w:webHidden/>
+                  </w:rPr>
+                </w:r>
+                <w:r>
+                  <w:rPr>
+                    <w:noProof/>
+                    <w:webHidden/>
+                  </w:rPr>
+                  <w:fldChar w:fldCharType="separate"/>
+                </w:r>
+                <w:r>
+                  <w:rPr>
+                    <w:noProof/>
+                    <w:webHidden/>
+                  </w:rPr>
+                  <w:t>6</w:t>
                 </w:r>
                 <w:r>
                   <w:rPr>
@@ -697,23 +1045,9 @@
     </w:p>
     <w:p>
       <w:pPr>
-        <w:jc w:val="both"/>
-      </w:pPr>
-    </w:p>
-    <w:p>
-      <w:pPr>
         <w:tabs>
           <w:tab w:val="left" w:pos="2400"/>
         </w:tabs>
-        <w:jc w:val="both"/>
-      </w:pPr>
-      <w:r>
-        <w:tab/>
-      </w:r>
-    </w:p>
-    <w:p>
-      <w:pPr>
-        <w:pStyle w:val="Titre2"/>
         <w:jc w:val="both"/>
       </w:pPr>
       <w:r>
@@ -729,7 +1063,7 @@
         </w:numPr>
         <w:jc w:val="both"/>
       </w:pPr>
-      <w:bookmarkStart w:id="0" w:name="_Toc182814530"/>
+      <w:bookmarkStart w:id="0" w:name="_Toc185236772"/>
       <w:r>
         <w:lastRenderedPageBreak/>
         <w:t>Analyse préliminaire</w:t>
@@ -745,7 +1079,7 @@
         </w:numPr>
         <w:jc w:val="both"/>
       </w:pPr>
-      <w:bookmarkStart w:id="1" w:name="_Toc182814531"/>
+      <w:bookmarkStart w:id="1" w:name="_Toc185236773"/>
       <w:r>
         <w:t>Introduction</w:t>
       </w:r>
@@ -826,7 +1160,7 @@
         </w:numPr>
         <w:jc w:val="both"/>
       </w:pPr>
-      <w:bookmarkStart w:id="2" w:name="_Toc182814532"/>
+      <w:bookmarkStart w:id="2" w:name="_Toc185236774"/>
       <w:r>
         <w:t>Objectifs</w:t>
       </w:r>
@@ -1224,7 +1558,7 @@
         </w:numPr>
         <w:jc w:val="both"/>
       </w:pPr>
-      <w:bookmarkStart w:id="3" w:name="_Toc182814533"/>
+      <w:bookmarkStart w:id="3" w:name="_Toc185236775"/>
       <w:r>
         <w:t>Gestion de projet</w:t>
       </w:r>
@@ -1282,7 +1616,7 @@
         </w:numPr>
         <w:jc w:val="both"/>
       </w:pPr>
-      <w:bookmarkStart w:id="4" w:name="_Toc182814534"/>
+      <w:bookmarkStart w:id="4" w:name="_Toc185236776"/>
       <w:r>
         <w:t>Planification initiale</w:t>
       </w:r>
@@ -1336,14 +1670,7 @@
         <w:rPr>
           <w:szCs w:val="14"/>
         </w:rPr>
-        <w:t>Cependant c’est bien la première fois que nous allons effectuer ce type de test en Web de plus il est important de noter que mise à part un peu de théorie nous n’avons jamais utilisé des outils tel que</w:t>
-      </w:r>
-      <w:proofErr w:type="gramStart"/>
-      <w:r>
-        <w:rPr>
-          <w:szCs w:val="14"/>
-        </w:rPr>
-        <w:t xml:space="preserve"> «</w:t>
+        <w:t>Cependant c’est bien la première fois que nous allons effectuer ce type de test en Web de plus il est important de noter que mise à part un peu de théorie nous n’avons jamais utilisé des outils tel que «</w:t>
       </w:r>
       <w:proofErr w:type="spellStart"/>
       <w:r>
@@ -1353,7 +1680,6 @@
         <w:t>Jest</w:t>
       </w:r>
       <w:proofErr w:type="spellEnd"/>
-      <w:proofErr w:type="gramEnd"/>
       <w:r>
         <w:rPr>
           <w:szCs w:val="14"/>
@@ -1605,9 +1931,11 @@
         </w:numPr>
         <w:jc w:val="both"/>
       </w:pPr>
+      <w:bookmarkStart w:id="5" w:name="_Toc185236777"/>
       <w:r>
         <w:t>Test</w:t>
       </w:r>
+      <w:bookmarkEnd w:id="5"/>
     </w:p>
     <w:p>
       <w:pPr>
@@ -1618,9 +1946,11 @@
         </w:numPr>
         <w:jc w:val="both"/>
       </w:pPr>
+      <w:bookmarkStart w:id="6" w:name="_Toc185236778"/>
       <w:r>
         <w:t>Politique de Test</w:t>
       </w:r>
+      <w:bookmarkEnd w:id="6"/>
     </w:p>
     <w:p/>
     <w:p>
@@ -1764,9 +2094,11 @@
         </w:numPr>
         <w:jc w:val="both"/>
       </w:pPr>
+      <w:bookmarkStart w:id="7" w:name="_Toc185236779"/>
       <w:r>
         <w:t>Stratégie de test</w:t>
       </w:r>
+      <w:bookmarkEnd w:id="7"/>
     </w:p>
     <w:p>
       <w:pPr>
@@ -2249,10 +2581,12 @@
         </w:numPr>
         <w:jc w:val="both"/>
       </w:pPr>
+      <w:bookmarkStart w:id="8" w:name="_Toc185236780"/>
       <w:r>
         <w:lastRenderedPageBreak/>
         <w:t>Plan de test</w:t>
       </w:r>
+      <w:bookmarkEnd w:id="8"/>
     </w:p>
     <w:p>
       <w:pPr>
@@ -2385,6 +2719,7 @@
           <w:bCs/>
           <w:i/>
           <w:iCs/>
+          <w:noProof/>
           <w:sz w:val="26"/>
           <w:szCs w:val="26"/>
           <w:u w:val="single"/>

</xml_diff>

<commit_message>
[doc] (rapport test) Ecriture de la partie test backend
</commit_message>
<xml_diff>
--- a/WIP/rapport de projet/Rapport de projet test.docx
+++ b/WIP/rapport de projet/Rapport de projet test.docx
@@ -147,7 +147,7 @@
               <w:r>
                 <w:fldChar w:fldCharType="separate"/>
               </w:r>
-              <w:hyperlink w:anchor="_Toc185236772" w:history="1">
+              <w:hyperlink w:anchor="_Toc185575451" w:history="1">
                 <w:r>
                   <w:rPr>
                     <w:rStyle w:val="Lienhypertexte"/>
@@ -191,7 +191,7 @@
                     <w:noProof/>
                     <w:webHidden/>
                   </w:rPr>
-                  <w:instrText xml:space="preserve"> PAGEREF _Toc185236772 \h </w:instrText>
+                  <w:instrText xml:space="preserve"> PAGEREF _Toc185575451 \h </w:instrText>
                 </w:r>
                 <w:r>
                   <w:rPr>
@@ -211,7 +211,7 @@
                     <w:noProof/>
                     <w:webHidden/>
                   </w:rPr>
-                  <w:t>3</w:t>
+                  <w:t>2</w:t>
                 </w:r>
                 <w:r>
                   <w:rPr>
@@ -236,7 +236,7 @@
                   <w14:ligatures w14:val="standardContextual"/>
                 </w:rPr>
               </w:pPr>
-              <w:hyperlink w:anchor="_Toc185236773" w:history="1">
+              <w:hyperlink w:anchor="_Toc185575452" w:history="1">
                 <w:r>
                   <w:rPr>
                     <w:rStyle w:val="Lienhypertexte"/>
@@ -279,7 +279,7 @@
                     <w:noProof/>
                     <w:webHidden/>
                   </w:rPr>
-                  <w:instrText xml:space="preserve"> PAGEREF _Toc185236773 \h </w:instrText>
+                  <w:instrText xml:space="preserve"> PAGEREF _Toc185575452 \h </w:instrText>
                 </w:r>
                 <w:r>
                   <w:rPr>
@@ -299,7 +299,7 @@
                     <w:noProof/>
                     <w:webHidden/>
                   </w:rPr>
-                  <w:t>3</w:t>
+                  <w:t>2</w:t>
                 </w:r>
                 <w:r>
                   <w:rPr>
@@ -324,7 +324,7 @@
                   <w14:ligatures w14:val="standardContextual"/>
                 </w:rPr>
               </w:pPr>
-              <w:hyperlink w:anchor="_Toc185236774" w:history="1">
+              <w:hyperlink w:anchor="_Toc185575453" w:history="1">
                 <w:r>
                   <w:rPr>
                     <w:rStyle w:val="Lienhypertexte"/>
@@ -367,7 +367,7 @@
                     <w:noProof/>
                     <w:webHidden/>
                   </w:rPr>
-                  <w:instrText xml:space="preserve"> PAGEREF _Toc185236774 \h </w:instrText>
+                  <w:instrText xml:space="preserve"> PAGEREF _Toc185575453 \h </w:instrText>
                 </w:r>
                 <w:r>
                   <w:rPr>
@@ -387,7 +387,7 @@
                     <w:noProof/>
                     <w:webHidden/>
                   </w:rPr>
-                  <w:t>3</w:t>
+                  <w:t>2</w:t>
                 </w:r>
                 <w:r>
                   <w:rPr>
@@ -412,7 +412,7 @@
                   <w14:ligatures w14:val="standardContextual"/>
                 </w:rPr>
               </w:pPr>
-              <w:hyperlink w:anchor="_Toc185236775" w:history="1">
+              <w:hyperlink w:anchor="_Toc185575454" w:history="1">
                 <w:r>
                   <w:rPr>
                     <w:rStyle w:val="Lienhypertexte"/>
@@ -455,7 +455,7 @@
                     <w:noProof/>
                     <w:webHidden/>
                   </w:rPr>
-                  <w:instrText xml:space="preserve"> PAGEREF _Toc185236775 \h </w:instrText>
+                  <w:instrText xml:space="preserve"> PAGEREF _Toc185575454 \h </w:instrText>
                 </w:r>
                 <w:r>
                   <w:rPr>
@@ -475,7 +475,7 @@
                     <w:noProof/>
                     <w:webHidden/>
                   </w:rPr>
-                  <w:t>3</w:t>
+                  <w:t>2</w:t>
                 </w:r>
                 <w:r>
                   <w:rPr>
@@ -500,7 +500,7 @@
                   <w14:ligatures w14:val="standardContextual"/>
                 </w:rPr>
               </w:pPr>
-              <w:hyperlink w:anchor="_Toc185236776" w:history="1">
+              <w:hyperlink w:anchor="_Toc185575455" w:history="1">
                 <w:r>
                   <w:rPr>
                     <w:rStyle w:val="Lienhypertexte"/>
@@ -543,7 +543,7 @@
                     <w:noProof/>
                     <w:webHidden/>
                   </w:rPr>
-                  <w:instrText xml:space="preserve"> PAGEREF _Toc185236776 \h </w:instrText>
+                  <w:instrText xml:space="preserve"> PAGEREF _Toc185575455 \h </w:instrText>
                 </w:r>
                 <w:r>
                   <w:rPr>
@@ -563,7 +563,7 @@
                     <w:noProof/>
                     <w:webHidden/>
                   </w:rPr>
-                  <w:t>3</w:t>
+                  <w:t>2</w:t>
                 </w:r>
                 <w:r>
                   <w:rPr>
@@ -588,7 +588,7 @@
                   <w14:ligatures w14:val="standardContextual"/>
                 </w:rPr>
               </w:pPr>
-              <w:hyperlink w:anchor="_Toc185236777" w:history="1">
+              <w:hyperlink w:anchor="_Toc185575456" w:history="1">
                 <w:r>
                   <w:rPr>
                     <w:rStyle w:val="Lienhypertexte"/>
@@ -632,7 +632,7 @@
                     <w:noProof/>
                     <w:webHidden/>
                   </w:rPr>
-                  <w:instrText xml:space="preserve"> PAGEREF _Toc185236777 \h </w:instrText>
+                  <w:instrText xml:space="preserve"> PAGEREF _Toc185575456 \h </w:instrText>
                 </w:r>
                 <w:r>
                   <w:rPr>
@@ -652,7 +652,7 @@
                     <w:noProof/>
                     <w:webHidden/>
                   </w:rPr>
-                  <w:t>4</w:t>
+                  <w:t>3</w:t>
                 </w:r>
                 <w:r>
                   <w:rPr>
@@ -677,7 +677,7 @@
                   <w14:ligatures w14:val="standardContextual"/>
                 </w:rPr>
               </w:pPr>
-              <w:hyperlink w:anchor="_Toc185236778" w:history="1">
+              <w:hyperlink w:anchor="_Toc185575457" w:history="1">
                 <w:r>
                   <w:rPr>
                     <w:rStyle w:val="Lienhypertexte"/>
@@ -720,7 +720,7 @@
                     <w:noProof/>
                     <w:webHidden/>
                   </w:rPr>
-                  <w:instrText xml:space="preserve"> PAGEREF _Toc185236778 \h </w:instrText>
+                  <w:instrText xml:space="preserve"> PAGEREF _Toc185575457 \h </w:instrText>
                 </w:r>
                 <w:r>
                   <w:rPr>
@@ -740,7 +740,7 @@
                     <w:noProof/>
                     <w:webHidden/>
                   </w:rPr>
-                  <w:t>4</w:t>
+                  <w:t>3</w:t>
                 </w:r>
                 <w:r>
                   <w:rPr>
@@ -765,7 +765,7 @@
                   <w14:ligatures w14:val="standardContextual"/>
                 </w:rPr>
               </w:pPr>
-              <w:hyperlink w:anchor="_Toc185236779" w:history="1">
+              <w:hyperlink w:anchor="_Toc185575458" w:history="1">
                 <w:r>
                   <w:rPr>
                     <w:rStyle w:val="Lienhypertexte"/>
@@ -808,7 +808,7 @@
                     <w:noProof/>
                     <w:webHidden/>
                   </w:rPr>
-                  <w:instrText xml:space="preserve"> PAGEREF _Toc185236779 \h </w:instrText>
+                  <w:instrText xml:space="preserve"> PAGEREF _Toc185575458 \h </w:instrText>
                 </w:r>
                 <w:r>
                   <w:rPr>
@@ -828,7 +828,7 @@
                     <w:noProof/>
                     <w:webHidden/>
                   </w:rPr>
-                  <w:t>5</w:t>
+                  <w:t>4</w:t>
                 </w:r>
                 <w:r>
                   <w:rPr>
@@ -853,7 +853,7 @@
                   <w14:ligatures w14:val="standardContextual"/>
                 </w:rPr>
               </w:pPr>
-              <w:hyperlink w:anchor="_Toc185236780" w:history="1">
+              <w:hyperlink w:anchor="_Toc185575459" w:history="1">
                 <w:r>
                   <w:rPr>
                     <w:rStyle w:val="Lienhypertexte"/>
@@ -896,7 +896,7 @@
                     <w:noProof/>
                     <w:webHidden/>
                   </w:rPr>
-                  <w:instrText xml:space="preserve"> PAGEREF _Toc185236780 \h </w:instrText>
+                  <w:instrText xml:space="preserve"> PAGEREF _Toc185575459 \h </w:instrText>
                 </w:r>
                 <w:r>
                   <w:rPr>
@@ -916,7 +916,7 @@
                     <w:noProof/>
                     <w:webHidden/>
                   </w:rPr>
-                  <w:t>6</w:t>
+                  <w:t>5</w:t>
                 </w:r>
                 <w:r>
                   <w:rPr>
@@ -1063,7 +1063,7 @@
         </w:numPr>
         <w:jc w:val="both"/>
       </w:pPr>
-      <w:bookmarkStart w:id="0" w:name="_Toc185236772"/>
+      <w:bookmarkStart w:id="0" w:name="_Toc185575451"/>
       <w:r>
         <w:lastRenderedPageBreak/>
         <w:t>Analyse préliminaire</w:t>
@@ -1079,7 +1079,7 @@
         </w:numPr>
         <w:jc w:val="both"/>
       </w:pPr>
-      <w:bookmarkStart w:id="1" w:name="_Toc185236773"/>
+      <w:bookmarkStart w:id="1" w:name="_Toc185575452"/>
       <w:r>
         <w:t>Introduction</w:t>
       </w:r>
@@ -1160,7 +1160,7 @@
         </w:numPr>
         <w:jc w:val="both"/>
       </w:pPr>
-      <w:bookmarkStart w:id="2" w:name="_Toc185236774"/>
+      <w:bookmarkStart w:id="2" w:name="_Toc185575453"/>
       <w:r>
         <w:t>Objectifs</w:t>
       </w:r>
@@ -1558,7 +1558,7 @@
         </w:numPr>
         <w:jc w:val="both"/>
       </w:pPr>
-      <w:bookmarkStart w:id="3" w:name="_Toc185236775"/>
+      <w:bookmarkStart w:id="3" w:name="_Toc185575454"/>
       <w:r>
         <w:t>Gestion de projet</w:t>
       </w:r>
@@ -1616,7 +1616,7 @@
         </w:numPr>
         <w:jc w:val="both"/>
       </w:pPr>
-      <w:bookmarkStart w:id="4" w:name="_Toc185236776"/>
+      <w:bookmarkStart w:id="4" w:name="_Toc185575455"/>
       <w:r>
         <w:t>Planification initiale</w:t>
       </w:r>
@@ -1670,7 +1670,14 @@
         <w:rPr>
           <w:szCs w:val="14"/>
         </w:rPr>
-        <w:t>Cependant c’est bien la première fois que nous allons effectuer ce type de test en Web de plus il est important de noter que mise à part un peu de théorie nous n’avons jamais utilisé des outils tel que «</w:t>
+        <w:t>Cependant c’est bien la première fois que nous allons effectuer ce type de test en Web de plus il est important de noter que mise à part un peu de théorie nous n’avons jamais utilisé des outils tel que</w:t>
+      </w:r>
+      <w:proofErr w:type="gramStart"/>
+      <w:r>
+        <w:rPr>
+          <w:szCs w:val="14"/>
+        </w:rPr>
+        <w:t xml:space="preserve"> «</w:t>
       </w:r>
       <w:proofErr w:type="spellStart"/>
       <w:r>
@@ -1680,6 +1687,7 @@
         <w:t>Jest</w:t>
       </w:r>
       <w:proofErr w:type="spellEnd"/>
+      <w:proofErr w:type="gramEnd"/>
       <w:r>
         <w:rPr>
           <w:szCs w:val="14"/>
@@ -1931,7 +1939,7 @@
         </w:numPr>
         <w:jc w:val="both"/>
       </w:pPr>
-      <w:bookmarkStart w:id="5" w:name="_Toc185236777"/>
+      <w:bookmarkStart w:id="5" w:name="_Toc185575456"/>
       <w:r>
         <w:t>Test</w:t>
       </w:r>
@@ -1946,7 +1954,7 @@
         </w:numPr>
         <w:jc w:val="both"/>
       </w:pPr>
-      <w:bookmarkStart w:id="6" w:name="_Toc185236778"/>
+      <w:bookmarkStart w:id="6" w:name="_Toc185575457"/>
       <w:r>
         <w:t>Politique de Test</w:t>
       </w:r>
@@ -2094,7 +2102,7 @@
         </w:numPr>
         <w:jc w:val="both"/>
       </w:pPr>
-      <w:bookmarkStart w:id="7" w:name="_Toc185236779"/>
+      <w:bookmarkStart w:id="7" w:name="_Toc185575458"/>
       <w:r>
         <w:t>Stratégie de test</w:t>
       </w:r>
@@ -2581,7 +2589,7 @@
         </w:numPr>
         <w:jc w:val="both"/>
       </w:pPr>
-      <w:bookmarkStart w:id="8" w:name="_Toc185236780"/>
+      <w:bookmarkStart w:id="8" w:name="_Toc185575459"/>
       <w:r>
         <w:lastRenderedPageBreak/>
         <w:t>Plan de test</w:t>
@@ -2763,26 +2771,2923 @@
     </w:p>
     <w:p/>
     <w:p>
-      <w:pPr>
-        <w:ind w:left="360"/>
-      </w:pPr>
-    </w:p>
-    <w:p>
-      <w:pPr>
-        <w:rPr>
-          <w:b/>
-          <w:bCs/>
-          <w:i/>
-          <w:iCs/>
-          <w:sz w:val="26"/>
-          <w:szCs w:val="26"/>
-          <w:u w:val="single"/>
-        </w:rPr>
-      </w:pPr>
-    </w:p>
+      <w:r>
+        <w:tab/>
+      </w:r>
+    </w:p>
+    <w:p/>
+    <w:p>
+      <w:pPr>
+        <w:rPr>
+          <w:b/>
+          <w:bCs/>
+          <w:i/>
+          <w:iCs/>
+          <w:sz w:val="26"/>
+          <w:szCs w:val="26"/>
+          <w:u w:val="single"/>
+        </w:rPr>
+      </w:pPr>
+      <w:r>
+        <w:rPr>
+          <w:b/>
+          <w:bCs/>
+          <w:i/>
+          <w:iCs/>
+          <w:sz w:val="26"/>
+          <w:szCs w:val="26"/>
+          <w:u w:val="single"/>
+        </w:rPr>
+        <w:lastRenderedPageBreak/>
+        <w:t>Création</w:t>
+      </w:r>
+      <w:r>
+        <w:rPr>
+          <w:b/>
+          <w:bCs/>
+          <w:i/>
+          <w:iCs/>
+          <w:sz w:val="26"/>
+          <w:szCs w:val="26"/>
+          <w:u w:val="single"/>
+        </w:rPr>
+        <w:t xml:space="preserve"> Des </w:t>
+      </w:r>
+      <w:proofErr w:type="spellStart"/>
+      <w:r>
+        <w:rPr>
+          <w:b/>
+          <w:bCs/>
+          <w:i/>
+          <w:iCs/>
+          <w:sz w:val="26"/>
+          <w:szCs w:val="26"/>
+          <w:u w:val="single"/>
+        </w:rPr>
+        <w:t>Todo</w:t>
+      </w:r>
+      <w:proofErr w:type="spellEnd"/>
+    </w:p>
+    <w:p>
+      <w:pPr>
+        <w:rPr>
+          <w:b/>
+          <w:bCs/>
+          <w:i/>
+          <w:iCs/>
+          <w:sz w:val="26"/>
+          <w:szCs w:val="26"/>
+          <w:u w:val="single"/>
+        </w:rPr>
+      </w:pPr>
+      <w:r>
+        <w:rPr>
+          <w:b/>
+          <w:bCs/>
+          <w:i/>
+          <w:iCs/>
+          <w:sz w:val="26"/>
+          <w:szCs w:val="26"/>
+          <w:u w:val="single"/>
+        </w:rPr>
+        <w:drawing>
+          <wp:inline distT="0" distB="0" distL="0" distR="0" wp14:anchorId="68339200" wp14:editId="79998342">
+            <wp:extent cx="5760720" cy="3259455"/>
+            <wp:effectExtent l="0" t="0" r="0" b="0"/>
+            <wp:docPr id="9" name="Image 9"/>
+            <wp:cNvGraphicFramePr>
+              <a:graphicFrameLocks xmlns:a="http://schemas.openxmlformats.org/drawingml/2006/main" noChangeAspect="1"/>
+            </wp:cNvGraphicFramePr>
+            <a:graphic xmlns:a="http://schemas.openxmlformats.org/drawingml/2006/main">
+              <a:graphicData uri="http://schemas.openxmlformats.org/drawingml/2006/picture">
+                <pic:pic xmlns:pic="http://schemas.openxmlformats.org/drawingml/2006/picture">
+                  <pic:nvPicPr>
+                    <pic:cNvPr id="1" name=""/>
+                    <pic:cNvPicPr/>
+                  </pic:nvPicPr>
+                  <pic:blipFill>
+                    <a:blip r:embed="rId12"/>
+                    <a:stretch>
+                      <a:fillRect/>
+                    </a:stretch>
+                  </pic:blipFill>
+                  <pic:spPr>
+                    <a:xfrm>
+                      <a:off x="0" y="0"/>
+                      <a:ext cx="5760720" cy="3259455"/>
+                    </a:xfrm>
+                    <a:prstGeom prst="rect">
+                      <a:avLst/>
+                    </a:prstGeom>
+                  </pic:spPr>
+                </pic:pic>
+              </a:graphicData>
+            </a:graphic>
+          </wp:inline>
+        </w:drawing>
+      </w:r>
+    </w:p>
+    <w:p>
+      <w:pPr>
+        <w:rPr>
+          <w:b/>
+          <w:bCs/>
+          <w:i/>
+          <w:iCs/>
+          <w:sz w:val="26"/>
+          <w:szCs w:val="26"/>
+          <w:u w:val="single"/>
+        </w:rPr>
+      </w:pPr>
+      <w:r>
+        <w:rPr>
+          <w:b/>
+          <w:bCs/>
+          <w:i/>
+          <w:iCs/>
+          <w:sz w:val="26"/>
+          <w:szCs w:val="26"/>
+          <w:u w:val="single"/>
+        </w:rPr>
+        <w:t xml:space="preserve">Gestion Des </w:t>
+      </w:r>
+      <w:proofErr w:type="spellStart"/>
+      <w:r>
+        <w:rPr>
+          <w:b/>
+          <w:bCs/>
+          <w:i/>
+          <w:iCs/>
+          <w:sz w:val="26"/>
+          <w:szCs w:val="26"/>
+          <w:u w:val="single"/>
+        </w:rPr>
+        <w:t>Todo</w:t>
+      </w:r>
+      <w:proofErr w:type="spellEnd"/>
+    </w:p>
+    <w:p>
+      <w:pPr>
+        <w:rPr>
+          <w:b/>
+          <w:bCs/>
+          <w:i/>
+          <w:iCs/>
+          <w:sz w:val="26"/>
+          <w:szCs w:val="26"/>
+          <w:u w:val="single"/>
+        </w:rPr>
+      </w:pPr>
+      <w:r>
+        <w:rPr>
+          <w:b/>
+          <w:bCs/>
+          <w:i/>
+          <w:iCs/>
+          <w:sz w:val="26"/>
+          <w:szCs w:val="26"/>
+          <w:u w:val="single"/>
+        </w:rPr>
+        <w:drawing>
+          <wp:inline distT="0" distB="0" distL="0" distR="0" wp14:anchorId="65F0F628" wp14:editId="4BD369A6">
+            <wp:extent cx="5760720" cy="3259455"/>
+            <wp:effectExtent l="0" t="0" r="0" b="0"/>
+            <wp:docPr id="8" name="Image 8"/>
+            <wp:cNvGraphicFramePr>
+              <a:graphicFrameLocks xmlns:a="http://schemas.openxmlformats.org/drawingml/2006/main" noChangeAspect="1"/>
+            </wp:cNvGraphicFramePr>
+            <a:graphic xmlns:a="http://schemas.openxmlformats.org/drawingml/2006/main">
+              <a:graphicData uri="http://schemas.openxmlformats.org/drawingml/2006/picture">
+                <pic:pic xmlns:pic="http://schemas.openxmlformats.org/drawingml/2006/picture">
+                  <pic:nvPicPr>
+                    <pic:cNvPr id="1" name=""/>
+                    <pic:cNvPicPr/>
+                  </pic:nvPicPr>
+                  <pic:blipFill>
+                    <a:blip r:embed="rId13"/>
+                    <a:stretch>
+                      <a:fillRect/>
+                    </a:stretch>
+                  </pic:blipFill>
+                  <pic:spPr>
+                    <a:xfrm>
+                      <a:off x="0" y="0"/>
+                      <a:ext cx="5760720" cy="3259455"/>
+                    </a:xfrm>
+                    <a:prstGeom prst="rect">
+                      <a:avLst/>
+                    </a:prstGeom>
+                  </pic:spPr>
+                </pic:pic>
+              </a:graphicData>
+            </a:graphic>
+          </wp:inline>
+        </w:drawing>
+      </w:r>
+    </w:p>
+    <w:p>
+      <w:pPr>
+        <w:rPr>
+          <w:b/>
+          <w:bCs/>
+          <w:i/>
+          <w:iCs/>
+          <w:sz w:val="26"/>
+          <w:szCs w:val="26"/>
+          <w:u w:val="single"/>
+        </w:rPr>
+      </w:pPr>
+    </w:p>
+    <w:p>
+      <w:pPr>
+        <w:rPr>
+          <w:b/>
+          <w:bCs/>
+          <w:i/>
+          <w:iCs/>
+          <w:sz w:val="26"/>
+          <w:szCs w:val="26"/>
+          <w:u w:val="single"/>
+        </w:rPr>
+      </w:pPr>
+    </w:p>
+    <w:p>
+      <w:pPr>
+        <w:rPr>
+          <w:b/>
+          <w:bCs/>
+          <w:i/>
+          <w:iCs/>
+          <w:sz w:val="26"/>
+          <w:szCs w:val="26"/>
+          <w:u w:val="single"/>
+        </w:rPr>
+      </w:pPr>
+    </w:p>
+    <w:p>
+      <w:pPr>
+        <w:rPr>
+          <w:b/>
+          <w:bCs/>
+          <w:i/>
+          <w:iCs/>
+          <w:sz w:val="26"/>
+          <w:szCs w:val="26"/>
+          <w:u w:val="single"/>
+        </w:rPr>
+      </w:pPr>
+    </w:p>
+    <w:p>
+      <w:pPr>
+        <w:pStyle w:val="Titre2"/>
+        <w:numPr>
+          <w:ilvl w:val="1"/>
+          <w:numId w:val="1"/>
+        </w:numPr>
+        <w:jc w:val="both"/>
+      </w:pPr>
+      <w:r>
+        <w:lastRenderedPageBreak/>
+        <w:t>Test Backend</w:t>
+      </w:r>
+    </w:p>
+    <w:p>
+      <w:pPr>
+        <w:pStyle w:val="Titre3"/>
+        <w:numPr>
+          <w:ilvl w:val="2"/>
+          <w:numId w:val="1"/>
+        </w:numPr>
+        <w:rPr>
+          <w:sz w:val="26"/>
+          <w:szCs w:val="26"/>
+        </w:rPr>
+      </w:pPr>
+      <w:r>
+        <w:rPr>
+          <w:sz w:val="26"/>
+          <w:szCs w:val="26"/>
+        </w:rPr>
+        <w:t>Authentification</w:t>
+      </w:r>
+      <w:r>
+        <w:rPr>
+          <w:sz w:val="26"/>
+          <w:szCs w:val="26"/>
+        </w:rPr>
+        <w:t xml:space="preserve"> </w:t>
+      </w:r>
+    </w:p>
+    <w:p>
+      <w:pPr>
+        <w:ind w:left="360"/>
+      </w:pPr>
+      <w:r>
+        <w:t xml:space="preserve">Ces tests ont pour but de vérifier le système d’authentification de l’application pour d’assurer que le fonctionnement et les sorties de la fonctionnalité soit correct. </w:t>
+      </w:r>
+    </w:p>
+    <w:p>
+      <w:pPr>
+        <w:ind w:left="360"/>
+      </w:pPr>
+      <w:r>
+        <w:t>Pour se faire nous avons testé deux cas distincts le premier étant l’authentification avec des données valide, et le deuxième avec des données invalide.</w:t>
+      </w:r>
+    </w:p>
+    <w:p>
+      <w:pPr>
+        <w:ind w:left="360"/>
+        <w:rPr>
+          <w:b/>
+          <w:bCs/>
+          <w:i/>
+          <w:iCs/>
+          <w:sz w:val="26"/>
+          <w:szCs w:val="26"/>
+          <w:u w:val="single"/>
+        </w:rPr>
+      </w:pPr>
+      <w:r>
+        <w:rPr>
+          <w:b/>
+          <w:bCs/>
+          <w:i/>
+          <w:iCs/>
+          <w:sz w:val="26"/>
+          <w:szCs w:val="26"/>
+          <w:u w:val="single"/>
+        </w:rPr>
+        <w:t>Module Requis</w:t>
+      </w:r>
+    </w:p>
+    <w:p>
+      <w:pPr>
+        <w:ind w:left="360"/>
+      </w:pPr>
+      <w:r>
+        <w:t>Voici la liste des différents module/importation requise pour mettre en place les tests :</w:t>
+      </w:r>
+    </w:p>
+    <w:p>
+      <w:pPr>
+        <w:pStyle w:val="Paragraphedeliste"/>
+        <w:numPr>
+          <w:ilvl w:val="0"/>
+          <w:numId w:val="17"/>
+        </w:numPr>
+      </w:pPr>
+      <w:proofErr w:type="spellStart"/>
+      <w:r>
+        <w:t>SuperTest</w:t>
+      </w:r>
+      <w:proofErr w:type="spellEnd"/>
+    </w:p>
+    <w:p>
+      <w:pPr>
+        <w:pStyle w:val="Paragraphedeliste"/>
+        <w:numPr>
+          <w:ilvl w:val="0"/>
+          <w:numId w:val="17"/>
+        </w:numPr>
+      </w:pPr>
+      <w:r>
+        <w:t>Express</w:t>
+      </w:r>
+    </w:p>
+    <w:p>
+      <w:pPr>
+        <w:pStyle w:val="Paragraphedeliste"/>
+        <w:numPr>
+          <w:ilvl w:val="0"/>
+          <w:numId w:val="17"/>
+        </w:numPr>
+      </w:pPr>
+      <w:r>
+        <w:t>Le fichier index.js du dossier routes</w:t>
+      </w:r>
+    </w:p>
+    <w:p>
+      <w:pPr>
+        <w:pStyle w:val="Paragraphedeliste"/>
+        <w:numPr>
+          <w:ilvl w:val="0"/>
+          <w:numId w:val="17"/>
+        </w:numPr>
+      </w:pPr>
+      <w:proofErr w:type="spellStart"/>
+      <w:r>
+        <w:t>Bcrypt</w:t>
+      </w:r>
+      <w:proofErr w:type="spellEnd"/>
+    </w:p>
+    <w:p>
+      <w:pPr>
+        <w:pStyle w:val="Paragraphedeliste"/>
+        <w:numPr>
+          <w:ilvl w:val="0"/>
+          <w:numId w:val="17"/>
+        </w:numPr>
+      </w:pPr>
+      <w:r>
+        <w:t xml:space="preserve">Le fichier user.model.sj du dossier </w:t>
+      </w:r>
+      <w:proofErr w:type="spellStart"/>
+      <w:r>
+        <w:t>models</w:t>
+      </w:r>
+      <w:proofErr w:type="spellEnd"/>
+    </w:p>
+    <w:p>
+      <w:pPr>
+        <w:ind w:left="360"/>
+      </w:pPr>
+      <w:r>
+        <w:t xml:space="preserve">Voici comment cela se mets en place dans le code. </w:t>
+      </w:r>
+    </w:p>
+    <w:p>
+      <w:pPr>
+        <w:ind w:left="360"/>
+      </w:pPr>
+      <w:r>
+        <w:drawing>
+          <wp:inline distT="0" distB="0" distL="0" distR="0" wp14:anchorId="27B28FE8" wp14:editId="08478CB4">
+            <wp:extent cx="4601217" cy="924054"/>
+            <wp:effectExtent l="0" t="0" r="8890" b="9525"/>
+            <wp:docPr id="12" name="Image 12"/>
+            <wp:cNvGraphicFramePr>
+              <a:graphicFrameLocks xmlns:a="http://schemas.openxmlformats.org/drawingml/2006/main" noChangeAspect="1"/>
+            </wp:cNvGraphicFramePr>
+            <a:graphic xmlns:a="http://schemas.openxmlformats.org/drawingml/2006/main">
+              <a:graphicData uri="http://schemas.openxmlformats.org/drawingml/2006/picture">
+                <pic:pic xmlns:pic="http://schemas.openxmlformats.org/drawingml/2006/picture">
+                  <pic:nvPicPr>
+                    <pic:cNvPr id="1" name=""/>
+                    <pic:cNvPicPr/>
+                  </pic:nvPicPr>
+                  <pic:blipFill>
+                    <a:blip r:embed="rId14"/>
+                    <a:stretch>
+                      <a:fillRect/>
+                    </a:stretch>
+                  </pic:blipFill>
+                  <pic:spPr>
+                    <a:xfrm>
+                      <a:off x="0" y="0"/>
+                      <a:ext cx="4601217" cy="924054"/>
+                    </a:xfrm>
+                    <a:prstGeom prst="rect">
+                      <a:avLst/>
+                    </a:prstGeom>
+                  </pic:spPr>
+                </pic:pic>
+              </a:graphicData>
+            </a:graphic>
+          </wp:inline>
+        </w:drawing>
+      </w:r>
+    </w:p>
+    <w:p>
+      <w:pPr>
+        <w:ind w:left="360"/>
+        <w:rPr>
+          <w:b/>
+          <w:bCs/>
+          <w:i/>
+          <w:iCs/>
+          <w:sz w:val="26"/>
+          <w:szCs w:val="26"/>
+          <w:u w:val="single"/>
+        </w:rPr>
+      </w:pPr>
+      <w:r>
+        <w:rPr>
+          <w:b/>
+          <w:bCs/>
+          <w:i/>
+          <w:iCs/>
+          <w:sz w:val="26"/>
+          <w:szCs w:val="26"/>
+          <w:u w:val="single"/>
+        </w:rPr>
+        <w:t>Authentification</w:t>
+      </w:r>
+      <w:r>
+        <w:rPr>
+          <w:b/>
+          <w:bCs/>
+          <w:i/>
+          <w:iCs/>
+          <w:sz w:val="26"/>
+          <w:szCs w:val="26"/>
+          <w:u w:val="single"/>
+        </w:rPr>
+        <w:t xml:space="preserve"> avec données valide</w:t>
+      </w:r>
+    </w:p>
+    <w:p>
+      <w:pPr>
+        <w:ind w:left="360"/>
+      </w:pPr>
+      <w:r>
+        <w:t>La première étape consiste à créer un nouveau model d’utilisateur avec la variable « </w:t>
+      </w:r>
+      <w:proofErr w:type="spellStart"/>
+      <w:r>
+        <w:t>UserModel</w:t>
+      </w:r>
+      <w:proofErr w:type="spellEnd"/>
+      <w:r>
+        <w:t> ».</w:t>
+      </w:r>
+    </w:p>
+    <w:p>
+      <w:pPr>
+        <w:ind w:left="360"/>
+      </w:pPr>
+      <w:r>
+        <w:t xml:space="preserve"> </w:t>
+      </w:r>
+      <w:r>
+        <w:drawing>
+          <wp:inline distT="0" distB="0" distL="0" distR="0" wp14:anchorId="1CDD3ADA" wp14:editId="6E2778C3">
+            <wp:extent cx="3496163" cy="1086002"/>
+            <wp:effectExtent l="0" t="0" r="0" b="0"/>
+            <wp:docPr id="13" name="Image 13"/>
+            <wp:cNvGraphicFramePr>
+              <a:graphicFrameLocks xmlns:a="http://schemas.openxmlformats.org/drawingml/2006/main" noChangeAspect="1"/>
+            </wp:cNvGraphicFramePr>
+            <a:graphic xmlns:a="http://schemas.openxmlformats.org/drawingml/2006/main">
+              <a:graphicData uri="http://schemas.openxmlformats.org/drawingml/2006/picture">
+                <pic:pic xmlns:pic="http://schemas.openxmlformats.org/drawingml/2006/picture">
+                  <pic:nvPicPr>
+                    <pic:cNvPr id="1" name=""/>
+                    <pic:cNvPicPr/>
+                  </pic:nvPicPr>
+                  <pic:blipFill>
+                    <a:blip r:embed="rId15"/>
+                    <a:stretch>
+                      <a:fillRect/>
+                    </a:stretch>
+                  </pic:blipFill>
+                  <pic:spPr>
+                    <a:xfrm>
+                      <a:off x="0" y="0"/>
+                      <a:ext cx="3496163" cy="1086002"/>
+                    </a:xfrm>
+                    <a:prstGeom prst="rect">
+                      <a:avLst/>
+                    </a:prstGeom>
+                  </pic:spPr>
+                </pic:pic>
+              </a:graphicData>
+            </a:graphic>
+          </wp:inline>
+        </w:drawing>
+      </w:r>
+    </w:p>
+    <w:p>
+      <w:pPr>
+        <w:ind w:left="360"/>
+      </w:pPr>
+      <w:r>
+        <w:t>La seconde envoie une demande d’authentification avec les informations du model venant d’être créé et vérifie les réponses du server.</w:t>
+      </w:r>
+    </w:p>
+    <w:p>
+      <w:pPr>
+        <w:ind w:left="360"/>
+      </w:pPr>
+      <w:r>
+        <w:drawing>
+          <wp:inline distT="0" distB="0" distL="0" distR="0" wp14:anchorId="6DD671CB" wp14:editId="56D87BF2">
+            <wp:extent cx="4525006" cy="1333686"/>
+            <wp:effectExtent l="0" t="0" r="9525" b="0"/>
+            <wp:docPr id="14" name="Image 14"/>
+            <wp:cNvGraphicFramePr>
+              <a:graphicFrameLocks xmlns:a="http://schemas.openxmlformats.org/drawingml/2006/main" noChangeAspect="1"/>
+            </wp:cNvGraphicFramePr>
+            <a:graphic xmlns:a="http://schemas.openxmlformats.org/drawingml/2006/main">
+              <a:graphicData uri="http://schemas.openxmlformats.org/drawingml/2006/picture">
+                <pic:pic xmlns:pic="http://schemas.openxmlformats.org/drawingml/2006/picture">
+                  <pic:nvPicPr>
+                    <pic:cNvPr id="1" name=""/>
+                    <pic:cNvPicPr/>
+                  </pic:nvPicPr>
+                  <pic:blipFill>
+                    <a:blip r:embed="rId16"/>
+                    <a:stretch>
+                      <a:fillRect/>
+                    </a:stretch>
+                  </pic:blipFill>
+                  <pic:spPr>
+                    <a:xfrm>
+                      <a:off x="0" y="0"/>
+                      <a:ext cx="4525006" cy="1333686"/>
+                    </a:xfrm>
+                    <a:prstGeom prst="rect">
+                      <a:avLst/>
+                    </a:prstGeom>
+                  </pic:spPr>
+                </pic:pic>
+              </a:graphicData>
+            </a:graphic>
+          </wp:inline>
+        </w:drawing>
+      </w:r>
+    </w:p>
+    <w:p>
+      <w:pPr>
+        <w:ind w:left="360"/>
+        <w:rPr>
+          <w:b/>
+          <w:bCs/>
+          <w:i/>
+          <w:iCs/>
+          <w:sz w:val="26"/>
+          <w:szCs w:val="26"/>
+          <w:u w:val="single"/>
+        </w:rPr>
+      </w:pPr>
+    </w:p>
+    <w:p>
+      <w:pPr>
+        <w:ind w:left="360"/>
+        <w:rPr>
+          <w:b/>
+          <w:bCs/>
+          <w:i/>
+          <w:iCs/>
+          <w:sz w:val="26"/>
+          <w:szCs w:val="26"/>
+          <w:u w:val="single"/>
+        </w:rPr>
+      </w:pPr>
+    </w:p>
+    <w:p>
+      <w:pPr>
+        <w:ind w:left="360"/>
+        <w:rPr>
+          <w:b/>
+          <w:bCs/>
+          <w:i/>
+          <w:iCs/>
+          <w:sz w:val="26"/>
+          <w:szCs w:val="26"/>
+          <w:u w:val="single"/>
+        </w:rPr>
+      </w:pPr>
+      <w:r>
+        <w:rPr>
+          <w:b/>
+          <w:bCs/>
+          <w:i/>
+          <w:iCs/>
+          <w:sz w:val="26"/>
+          <w:szCs w:val="26"/>
+          <w:u w:val="single"/>
+        </w:rPr>
+        <w:lastRenderedPageBreak/>
+        <w:t>Authentification</w:t>
+      </w:r>
+      <w:r>
+        <w:rPr>
+          <w:b/>
+          <w:bCs/>
+          <w:i/>
+          <w:iCs/>
+          <w:sz w:val="26"/>
+          <w:szCs w:val="26"/>
+          <w:u w:val="single"/>
+        </w:rPr>
+        <w:t xml:space="preserve"> avec données </w:t>
+      </w:r>
+      <w:r>
+        <w:rPr>
+          <w:b/>
+          <w:bCs/>
+          <w:i/>
+          <w:iCs/>
+          <w:sz w:val="26"/>
+          <w:szCs w:val="26"/>
+          <w:u w:val="single"/>
+        </w:rPr>
+        <w:t>invalides</w:t>
+      </w:r>
+    </w:p>
+    <w:p>
+      <w:pPr>
+        <w:ind w:left="360"/>
+      </w:pPr>
+      <w:r>
+        <w:t>La seule étape de ce test est une tentative de connexion sans avoir créer de model au préalable.</w:t>
+      </w:r>
+    </w:p>
+    <w:p>
+      <w:pPr>
+        <w:ind w:left="360"/>
+      </w:pPr>
+      <w:r>
+        <w:drawing>
+          <wp:inline distT="0" distB="0" distL="0" distR="0" wp14:anchorId="06DF2A25" wp14:editId="3A6073BB">
+            <wp:extent cx="5572903" cy="1505160"/>
+            <wp:effectExtent l="0" t="0" r="8890" b="0"/>
+            <wp:docPr id="15" name="Image 15"/>
+            <wp:cNvGraphicFramePr>
+              <a:graphicFrameLocks xmlns:a="http://schemas.openxmlformats.org/drawingml/2006/main" noChangeAspect="1"/>
+            </wp:cNvGraphicFramePr>
+            <a:graphic xmlns:a="http://schemas.openxmlformats.org/drawingml/2006/main">
+              <a:graphicData uri="http://schemas.openxmlformats.org/drawingml/2006/picture">
+                <pic:pic xmlns:pic="http://schemas.openxmlformats.org/drawingml/2006/picture">
+                  <pic:nvPicPr>
+                    <pic:cNvPr id="1" name=""/>
+                    <pic:cNvPicPr/>
+                  </pic:nvPicPr>
+                  <pic:blipFill>
+                    <a:blip r:embed="rId17"/>
+                    <a:stretch>
+                      <a:fillRect/>
+                    </a:stretch>
+                  </pic:blipFill>
+                  <pic:spPr>
+                    <a:xfrm>
+                      <a:off x="0" y="0"/>
+                      <a:ext cx="5572903" cy="1505160"/>
+                    </a:xfrm>
+                    <a:prstGeom prst="rect">
+                      <a:avLst/>
+                    </a:prstGeom>
+                  </pic:spPr>
+                </pic:pic>
+              </a:graphicData>
+            </a:graphic>
+          </wp:inline>
+        </w:drawing>
+      </w:r>
+    </w:p>
+    <w:p>
+      <w:pPr>
+        <w:ind w:left="360"/>
+        <w:rPr>
+          <w:b/>
+          <w:bCs/>
+          <w:i/>
+          <w:iCs/>
+          <w:sz w:val="26"/>
+          <w:szCs w:val="26"/>
+          <w:u w:val="single"/>
+        </w:rPr>
+      </w:pPr>
+      <w:r>
+        <w:rPr>
+          <w:b/>
+          <w:bCs/>
+          <w:i/>
+          <w:iCs/>
+          <w:sz w:val="26"/>
+          <w:szCs w:val="26"/>
+          <w:u w:val="single"/>
+        </w:rPr>
+        <w:t>Résultats</w:t>
+      </w:r>
+      <w:r>
+        <w:rPr>
+          <w:b/>
+          <w:bCs/>
+          <w:i/>
+          <w:iCs/>
+          <w:sz w:val="26"/>
+          <w:szCs w:val="26"/>
+          <w:u w:val="single"/>
+        </w:rPr>
+        <w:t xml:space="preserve"> </w:t>
+      </w:r>
+      <w:r>
+        <w:rPr>
+          <w:b/>
+          <w:bCs/>
+          <w:i/>
+          <w:iCs/>
+          <w:sz w:val="26"/>
+          <w:szCs w:val="26"/>
+          <w:u w:val="single"/>
+        </w:rPr>
+        <w:t>Authentification</w:t>
+      </w:r>
+      <w:r>
+        <w:rPr>
+          <w:b/>
+          <w:bCs/>
+          <w:i/>
+          <w:iCs/>
+          <w:sz w:val="26"/>
+          <w:szCs w:val="26"/>
+          <w:u w:val="single"/>
+        </w:rPr>
+        <w:t xml:space="preserve"> avec données valide</w:t>
+      </w:r>
+    </w:p>
+    <w:tbl>
+      <w:tblPr>
+        <w:tblStyle w:val="Grilledutableau"/>
+        <w:tblW w:w="0" w:type="auto"/>
+        <w:tblInd w:w="360" w:type="dxa"/>
+        <w:tblLook w:val="04A0" w:firstRow="1" w:lastRow="0" w:firstColumn="1" w:lastColumn="0" w:noHBand="0" w:noVBand="1"/>
+      </w:tblPr>
+      <w:tblGrid>
+        <w:gridCol w:w="4351"/>
+        <w:gridCol w:w="4351"/>
+      </w:tblGrid>
+      <w:tr>
+        <w:tc>
+          <w:tcPr>
+            <w:tcW w:w="4531" w:type="dxa"/>
+          </w:tcPr>
+          <w:p>
+            <w:pPr>
+              <w:jc w:val="center"/>
+              <w:rPr>
+                <w:b/>
+                <w:bCs/>
+                <w:sz w:val="26"/>
+                <w:szCs w:val="26"/>
+              </w:rPr>
+            </w:pPr>
+            <w:r>
+              <w:rPr>
+                <w:b/>
+                <w:bCs/>
+                <w:sz w:val="26"/>
+                <w:szCs w:val="26"/>
+              </w:rPr>
+              <w:t>Résultat attendu</w:t>
+            </w:r>
+          </w:p>
+        </w:tc>
+        <w:tc>
+          <w:tcPr>
+            <w:tcW w:w="4531" w:type="dxa"/>
+          </w:tcPr>
+          <w:p>
+            <w:pPr>
+              <w:jc w:val="center"/>
+              <w:rPr>
+                <w:b/>
+                <w:bCs/>
+                <w:sz w:val="26"/>
+                <w:szCs w:val="26"/>
+              </w:rPr>
+            </w:pPr>
+            <w:r>
+              <w:rPr>
+                <w:b/>
+                <w:bCs/>
+                <w:sz w:val="26"/>
+                <w:szCs w:val="26"/>
+              </w:rPr>
+              <w:t>Résultat Obtenu</w:t>
+            </w:r>
+          </w:p>
+        </w:tc>
+      </w:tr>
+      <w:tr>
+        <w:tc>
+          <w:tcPr>
+            <w:tcW w:w="4531" w:type="dxa"/>
+          </w:tcPr>
+          <w:p>
+            <w:pPr>
+              <w:jc w:val="center"/>
+            </w:pPr>
+            <w:r>
+              <w:t>Statut du server 200</w:t>
+            </w:r>
+          </w:p>
+        </w:tc>
+        <w:tc>
+          <w:tcPr>
+            <w:tcW w:w="4531" w:type="dxa"/>
+          </w:tcPr>
+          <w:p>
+            <w:pPr>
+              <w:jc w:val="center"/>
+            </w:pPr>
+            <w:r>
+              <w:rPr>
+                <w:highlight w:val="green"/>
+              </w:rPr>
+              <w:t>Statu</w:t>
+            </w:r>
+            <w:r>
+              <w:rPr>
+                <w:highlight w:val="green"/>
+              </w:rPr>
+              <w:t>t</w:t>
+            </w:r>
+            <w:r>
+              <w:rPr>
+                <w:highlight w:val="green"/>
+              </w:rPr>
+              <w:t xml:space="preserve"> du server 200</w:t>
+            </w:r>
+          </w:p>
+        </w:tc>
+      </w:tr>
+      <w:tr>
+        <w:tc>
+          <w:tcPr>
+            <w:tcW w:w="4531" w:type="dxa"/>
+          </w:tcPr>
+          <w:p>
+            <w:pPr>
+              <w:jc w:val="center"/>
+            </w:pPr>
+            <w:proofErr w:type="gramStart"/>
+            <w:r>
+              <w:t>Email</w:t>
+            </w:r>
+            <w:proofErr w:type="gramEnd"/>
+            <w:r>
+              <w:t xml:space="preserve"> dans le body de la réponse du server</w:t>
+            </w:r>
+          </w:p>
+        </w:tc>
+        <w:tc>
+          <w:tcPr>
+            <w:tcW w:w="4531" w:type="dxa"/>
+          </w:tcPr>
+          <w:p>
+            <w:pPr>
+              <w:jc w:val="center"/>
+            </w:pPr>
+            <w:proofErr w:type="gramStart"/>
+            <w:r>
+              <w:rPr>
+                <w:highlight w:val="green"/>
+              </w:rPr>
+              <w:t>Email</w:t>
+            </w:r>
+            <w:proofErr w:type="gramEnd"/>
+            <w:r>
+              <w:rPr>
+                <w:highlight w:val="green"/>
+              </w:rPr>
+              <w:t xml:space="preserve"> dans le body de la réponse du server</w:t>
+            </w:r>
+          </w:p>
+        </w:tc>
+      </w:tr>
+      <w:tr>
+        <w:tc>
+          <w:tcPr>
+            <w:tcW w:w="4531" w:type="dxa"/>
+          </w:tcPr>
+          <w:p>
+            <w:pPr>
+              <w:jc w:val="center"/>
+            </w:pPr>
+            <w:r>
+              <w:t xml:space="preserve">Présence d’un body dans la réponse du server </w:t>
+            </w:r>
+          </w:p>
+        </w:tc>
+        <w:tc>
+          <w:tcPr>
+            <w:tcW w:w="4531" w:type="dxa"/>
+          </w:tcPr>
+          <w:p>
+            <w:pPr>
+              <w:jc w:val="center"/>
+            </w:pPr>
+            <w:r>
+              <w:rPr>
+                <w:highlight w:val="green"/>
+              </w:rPr>
+              <w:t>Présence d’un body dans la réponse du server</w:t>
+            </w:r>
+          </w:p>
+        </w:tc>
+      </w:tr>
+      <w:tr>
+        <w:tc>
+          <w:tcPr>
+            <w:tcW w:w="4531" w:type="dxa"/>
+          </w:tcPr>
+          <w:p>
+            <w:pPr>
+              <w:jc w:val="center"/>
+            </w:pPr>
+            <w:r>
+              <w:t>Présence de cookies dans le header de la réponse du server</w:t>
+            </w:r>
+          </w:p>
+        </w:tc>
+        <w:tc>
+          <w:tcPr>
+            <w:tcW w:w="4531" w:type="dxa"/>
+          </w:tcPr>
+          <w:p>
+            <w:pPr>
+              <w:jc w:val="center"/>
+            </w:pPr>
+            <w:r>
+              <w:rPr>
+                <w:highlight w:val="green"/>
+              </w:rPr>
+              <w:t>Présence de cookies dans le header de la réponse du server</w:t>
+            </w:r>
+          </w:p>
+        </w:tc>
+      </w:tr>
+    </w:tbl>
+    <w:p>
+      <w:pPr>
+        <w:ind w:left="360"/>
+        <w:rPr>
+          <w:b/>
+          <w:bCs/>
+          <w:i/>
+          <w:iCs/>
+          <w:sz w:val="26"/>
+          <w:szCs w:val="26"/>
+          <w:u w:val="single"/>
+        </w:rPr>
+      </w:pPr>
+    </w:p>
+    <w:p>
+      <w:pPr>
+        <w:ind w:left="360"/>
+        <w:rPr>
+          <w:b/>
+          <w:bCs/>
+          <w:i/>
+          <w:iCs/>
+          <w:sz w:val="26"/>
+          <w:szCs w:val="26"/>
+          <w:u w:val="single"/>
+        </w:rPr>
+      </w:pPr>
+      <w:r>
+        <w:rPr>
+          <w:b/>
+          <w:bCs/>
+          <w:i/>
+          <w:iCs/>
+          <w:sz w:val="26"/>
+          <w:szCs w:val="26"/>
+          <w:u w:val="single"/>
+        </w:rPr>
+        <w:t xml:space="preserve">Résultats </w:t>
+      </w:r>
+      <w:r>
+        <w:rPr>
+          <w:b/>
+          <w:bCs/>
+          <w:i/>
+          <w:iCs/>
+          <w:sz w:val="26"/>
+          <w:szCs w:val="26"/>
+          <w:u w:val="single"/>
+        </w:rPr>
+        <w:t>Authentification</w:t>
+      </w:r>
+      <w:r>
+        <w:rPr>
+          <w:b/>
+          <w:bCs/>
+          <w:i/>
+          <w:iCs/>
+          <w:sz w:val="26"/>
+          <w:szCs w:val="26"/>
+          <w:u w:val="single"/>
+        </w:rPr>
+        <w:t xml:space="preserve"> avec données </w:t>
+      </w:r>
+      <w:r>
+        <w:rPr>
+          <w:b/>
+          <w:bCs/>
+          <w:i/>
+          <w:iCs/>
+          <w:sz w:val="26"/>
+          <w:szCs w:val="26"/>
+          <w:u w:val="single"/>
+        </w:rPr>
+        <w:t>in</w:t>
+      </w:r>
+      <w:r>
+        <w:rPr>
+          <w:b/>
+          <w:bCs/>
+          <w:i/>
+          <w:iCs/>
+          <w:sz w:val="26"/>
+          <w:szCs w:val="26"/>
+          <w:u w:val="single"/>
+        </w:rPr>
+        <w:t>valide</w:t>
+      </w:r>
+    </w:p>
+    <w:tbl>
+      <w:tblPr>
+        <w:tblStyle w:val="Grilledutableau"/>
+        <w:tblW w:w="0" w:type="auto"/>
+        <w:tblInd w:w="360" w:type="dxa"/>
+        <w:tblLook w:val="04A0" w:firstRow="1" w:lastRow="0" w:firstColumn="1" w:lastColumn="0" w:noHBand="0" w:noVBand="1"/>
+      </w:tblPr>
+      <w:tblGrid>
+        <w:gridCol w:w="4351"/>
+        <w:gridCol w:w="4351"/>
+      </w:tblGrid>
+      <w:tr>
+        <w:tc>
+          <w:tcPr>
+            <w:tcW w:w="4531" w:type="dxa"/>
+          </w:tcPr>
+          <w:p>
+            <w:pPr>
+              <w:jc w:val="center"/>
+              <w:rPr>
+                <w:sz w:val="26"/>
+                <w:szCs w:val="26"/>
+              </w:rPr>
+            </w:pPr>
+            <w:r>
+              <w:rPr>
+                <w:b/>
+                <w:bCs/>
+                <w:sz w:val="26"/>
+                <w:szCs w:val="26"/>
+              </w:rPr>
+              <w:t>Résultat attendu</w:t>
+            </w:r>
+          </w:p>
+        </w:tc>
+        <w:tc>
+          <w:tcPr>
+            <w:tcW w:w="4531" w:type="dxa"/>
+          </w:tcPr>
+          <w:p>
+            <w:pPr>
+              <w:jc w:val="center"/>
+              <w:rPr>
+                <w:sz w:val="26"/>
+                <w:szCs w:val="26"/>
+              </w:rPr>
+            </w:pPr>
+            <w:r>
+              <w:rPr>
+                <w:b/>
+                <w:bCs/>
+                <w:sz w:val="26"/>
+                <w:szCs w:val="26"/>
+              </w:rPr>
+              <w:t>Résultat Obtenu</w:t>
+            </w:r>
+          </w:p>
+        </w:tc>
+      </w:tr>
+      <w:tr>
+        <w:tc>
+          <w:tcPr>
+            <w:tcW w:w="4531" w:type="dxa"/>
+          </w:tcPr>
+          <w:p>
+            <w:pPr>
+              <w:jc w:val="center"/>
+            </w:pPr>
+            <w:r>
+              <w:t>Statut du server 400</w:t>
+            </w:r>
+          </w:p>
+        </w:tc>
+        <w:tc>
+          <w:tcPr>
+            <w:tcW w:w="4531" w:type="dxa"/>
+          </w:tcPr>
+          <w:p>
+            <w:pPr>
+              <w:jc w:val="center"/>
+              <w:rPr>
+                <w:highlight w:val="green"/>
+              </w:rPr>
+            </w:pPr>
+            <w:r>
+              <w:rPr>
+                <w:highlight w:val="green"/>
+              </w:rPr>
+              <w:t>Statut du server 400</w:t>
+            </w:r>
+          </w:p>
+        </w:tc>
+      </w:tr>
+      <w:tr>
+        <w:tc>
+          <w:tcPr>
+            <w:tcW w:w="4531" w:type="dxa"/>
+          </w:tcPr>
+          <w:p>
+            <w:pPr>
+              <w:jc w:val="center"/>
+            </w:pPr>
+            <w:r>
+              <w:t>Message « Utilisateur non trouvé » dans le body de la réponse du server</w:t>
+            </w:r>
+          </w:p>
+        </w:tc>
+        <w:tc>
+          <w:tcPr>
+            <w:tcW w:w="4531" w:type="dxa"/>
+          </w:tcPr>
+          <w:p>
+            <w:pPr>
+              <w:jc w:val="center"/>
+            </w:pPr>
+            <w:r>
+              <w:rPr>
+                <w:highlight w:val="green"/>
+              </w:rPr>
+              <w:t>Message « Utilisateur non trouvé » dans le body de la réponse du server</w:t>
+            </w:r>
+          </w:p>
+        </w:tc>
+      </w:tr>
+    </w:tbl>
+    <w:p>
+      <w:pPr>
+        <w:pStyle w:val="Titre3"/>
+        <w:numPr>
+          <w:ilvl w:val="2"/>
+          <w:numId w:val="1"/>
+        </w:numPr>
+      </w:pPr>
+      <w:r>
+        <w:t>Test Login</w:t>
+      </w:r>
+    </w:p>
+    <w:p>
+      <w:pPr>
+        <w:ind w:left="360"/>
+      </w:pPr>
+      <w:r>
+        <w:t xml:space="preserve">Ces tests ont pour but de vérifié le système de création de compte </w:t>
+      </w:r>
+      <w:r>
+        <w:t xml:space="preserve">de l’application, ils passeront en revue la </w:t>
+      </w:r>
+      <w:r>
+        <w:t xml:space="preserve">création d’un utilisateur avec des donnée valide ainsi que la création d’un utilisateur sans </w:t>
+      </w:r>
+      <w:proofErr w:type="gramStart"/>
+      <w:r>
+        <w:t>Email</w:t>
+      </w:r>
+      <w:proofErr w:type="gramEnd"/>
+      <w:r>
+        <w:t xml:space="preserve">. </w:t>
+      </w:r>
+    </w:p>
+    <w:p>
+      <w:pPr>
+        <w:ind w:left="360"/>
+        <w:rPr>
+          <w:b/>
+          <w:bCs/>
+          <w:i/>
+          <w:iCs/>
+          <w:sz w:val="26"/>
+          <w:szCs w:val="26"/>
+          <w:u w:val="single"/>
+        </w:rPr>
+      </w:pPr>
+      <w:r>
+        <w:rPr>
+          <w:b/>
+          <w:bCs/>
+          <w:i/>
+          <w:iCs/>
+          <w:sz w:val="26"/>
+          <w:szCs w:val="26"/>
+          <w:u w:val="single"/>
+        </w:rPr>
+        <w:t>Modules Requis</w:t>
+      </w:r>
+    </w:p>
+    <w:p>
+      <w:pPr>
+        <w:ind w:left="360"/>
+      </w:pPr>
+      <w:r>
+        <w:t>Voici la liste des module/importation requise pour ces tests :</w:t>
+      </w:r>
+    </w:p>
+    <w:p>
+      <w:pPr>
+        <w:pStyle w:val="Paragraphedeliste"/>
+        <w:numPr>
+          <w:ilvl w:val="0"/>
+          <w:numId w:val="17"/>
+        </w:numPr>
+      </w:pPr>
+      <w:proofErr w:type="spellStart"/>
+      <w:r>
+        <w:t>SuperTest</w:t>
+      </w:r>
+      <w:proofErr w:type="spellEnd"/>
+    </w:p>
+    <w:p>
+      <w:pPr>
+        <w:pStyle w:val="Paragraphedeliste"/>
+        <w:numPr>
+          <w:ilvl w:val="0"/>
+          <w:numId w:val="17"/>
+        </w:numPr>
+      </w:pPr>
+      <w:r>
+        <w:t>Express</w:t>
+      </w:r>
+    </w:p>
+    <w:p>
+      <w:pPr>
+        <w:pStyle w:val="Paragraphedeliste"/>
+        <w:numPr>
+          <w:ilvl w:val="0"/>
+          <w:numId w:val="17"/>
+        </w:numPr>
+      </w:pPr>
+      <w:r>
+        <w:t>Le fichier index.js du dossier routes</w:t>
+      </w:r>
+    </w:p>
+    <w:p/>
+    <w:p/>
+    <w:p/>
+    <w:p/>
+    <w:p/>
+    <w:p/>
+    <w:p>
+      <w:pPr>
+        <w:ind w:left="360"/>
+        <w:rPr>
+          <w:b/>
+          <w:bCs/>
+          <w:i/>
+          <w:iCs/>
+          <w:sz w:val="26"/>
+          <w:szCs w:val="26"/>
+          <w:u w:val="single"/>
+        </w:rPr>
+      </w:pPr>
+      <w:r>
+        <w:rPr>
+          <w:b/>
+          <w:bCs/>
+          <w:i/>
+          <w:iCs/>
+          <w:sz w:val="26"/>
+          <w:szCs w:val="26"/>
+          <w:u w:val="single"/>
+        </w:rPr>
+        <w:lastRenderedPageBreak/>
+        <w:t>Création d’un compte avec des données valides</w:t>
+      </w:r>
+    </w:p>
+    <w:p>
+      <w:pPr>
+        <w:ind w:left="360"/>
+      </w:pPr>
+      <w:r>
+        <w:t xml:space="preserve">La seule étape de ce consiste à envoyer une requête avec le nom, </w:t>
+      </w:r>
+      <w:proofErr w:type="gramStart"/>
+      <w:r>
+        <w:t>l’Email</w:t>
+      </w:r>
+      <w:proofErr w:type="gramEnd"/>
+      <w:r>
+        <w:t xml:space="preserve"> et le mot de passe dans le corps de la requête afin de créer un nouvel utilisateur.</w:t>
+      </w:r>
+    </w:p>
+    <w:p>
+      <w:pPr>
+        <w:ind w:left="360"/>
+      </w:pPr>
+      <w:r>
+        <w:drawing>
+          <wp:inline distT="0" distB="0" distL="0" distR="0" wp14:anchorId="2580D86C" wp14:editId="5AFB6AE5">
+            <wp:extent cx="5068007" cy="2905530"/>
+            <wp:effectExtent l="0" t="0" r="0" b="9525"/>
+            <wp:docPr id="16" name="Image 16"/>
+            <wp:cNvGraphicFramePr>
+              <a:graphicFrameLocks xmlns:a="http://schemas.openxmlformats.org/drawingml/2006/main" noChangeAspect="1"/>
+            </wp:cNvGraphicFramePr>
+            <a:graphic xmlns:a="http://schemas.openxmlformats.org/drawingml/2006/main">
+              <a:graphicData uri="http://schemas.openxmlformats.org/drawingml/2006/picture">
+                <pic:pic xmlns:pic="http://schemas.openxmlformats.org/drawingml/2006/picture">
+                  <pic:nvPicPr>
+                    <pic:cNvPr id="1" name=""/>
+                    <pic:cNvPicPr/>
+                  </pic:nvPicPr>
+                  <pic:blipFill>
+                    <a:blip r:embed="rId18"/>
+                    <a:stretch>
+                      <a:fillRect/>
+                    </a:stretch>
+                  </pic:blipFill>
+                  <pic:spPr>
+                    <a:xfrm>
+                      <a:off x="0" y="0"/>
+                      <a:ext cx="5068007" cy="2905530"/>
+                    </a:xfrm>
+                    <a:prstGeom prst="rect">
+                      <a:avLst/>
+                    </a:prstGeom>
+                  </pic:spPr>
+                </pic:pic>
+              </a:graphicData>
+            </a:graphic>
+          </wp:inline>
+        </w:drawing>
+      </w:r>
+    </w:p>
+    <w:p>
+      <w:pPr>
+        <w:ind w:left="360"/>
+      </w:pPr>
+    </w:p>
+    <w:p>
+      <w:pPr>
+        <w:ind w:left="360"/>
+        <w:rPr>
+          <w:b/>
+          <w:bCs/>
+          <w:i/>
+          <w:iCs/>
+          <w:sz w:val="26"/>
+          <w:szCs w:val="26"/>
+          <w:u w:val="single"/>
+        </w:rPr>
+      </w:pPr>
+      <w:r>
+        <w:rPr>
+          <w:b/>
+          <w:bCs/>
+          <w:i/>
+          <w:iCs/>
+          <w:sz w:val="26"/>
+          <w:szCs w:val="26"/>
+          <w:u w:val="single"/>
+        </w:rPr>
+        <w:t xml:space="preserve">Création d’un compte avec des données </w:t>
+      </w:r>
+      <w:r>
+        <w:rPr>
+          <w:b/>
+          <w:bCs/>
+          <w:i/>
+          <w:iCs/>
+          <w:sz w:val="26"/>
+          <w:szCs w:val="26"/>
+          <w:u w:val="single"/>
+        </w:rPr>
+        <w:t>in</w:t>
+      </w:r>
+      <w:r>
+        <w:rPr>
+          <w:b/>
+          <w:bCs/>
+          <w:i/>
+          <w:iCs/>
+          <w:sz w:val="26"/>
+          <w:szCs w:val="26"/>
+          <w:u w:val="single"/>
+        </w:rPr>
+        <w:t>valides</w:t>
+      </w:r>
+    </w:p>
+    <w:p>
+      <w:pPr>
+        <w:ind w:left="360"/>
+      </w:pPr>
+      <w:r>
+        <w:t xml:space="preserve">Ce test tente de créer un nouvel utilisateur mais sans fournir </w:t>
+      </w:r>
+      <w:proofErr w:type="gramStart"/>
+      <w:r>
+        <w:t>d’email</w:t>
+      </w:r>
+      <w:proofErr w:type="gramEnd"/>
+      <w:r>
+        <w:t xml:space="preserve"> afin de provoquer une erreur type 400.</w:t>
+      </w:r>
+    </w:p>
+    <w:p>
+      <w:pPr>
+        <w:ind w:left="360"/>
+      </w:pPr>
+      <w:r>
+        <w:drawing>
+          <wp:inline distT="0" distB="0" distL="0" distR="0" wp14:anchorId="59520E20" wp14:editId="3BF4BB9D">
+            <wp:extent cx="5496692" cy="2048161"/>
+            <wp:effectExtent l="0" t="0" r="0" b="9525"/>
+            <wp:docPr id="17" name="Image 17"/>
+            <wp:cNvGraphicFramePr>
+              <a:graphicFrameLocks xmlns:a="http://schemas.openxmlformats.org/drawingml/2006/main" noChangeAspect="1"/>
+            </wp:cNvGraphicFramePr>
+            <a:graphic xmlns:a="http://schemas.openxmlformats.org/drawingml/2006/main">
+              <a:graphicData uri="http://schemas.openxmlformats.org/drawingml/2006/picture">
+                <pic:pic xmlns:pic="http://schemas.openxmlformats.org/drawingml/2006/picture">
+                  <pic:nvPicPr>
+                    <pic:cNvPr id="1" name=""/>
+                    <pic:cNvPicPr/>
+                  </pic:nvPicPr>
+                  <pic:blipFill>
+                    <a:blip r:embed="rId19"/>
+                    <a:stretch>
+                      <a:fillRect/>
+                    </a:stretch>
+                  </pic:blipFill>
+                  <pic:spPr>
+                    <a:xfrm>
+                      <a:off x="0" y="0"/>
+                      <a:ext cx="5496692" cy="2048161"/>
+                    </a:xfrm>
+                    <a:prstGeom prst="rect">
+                      <a:avLst/>
+                    </a:prstGeom>
+                  </pic:spPr>
+                </pic:pic>
+              </a:graphicData>
+            </a:graphic>
+          </wp:inline>
+        </w:drawing>
+      </w:r>
+    </w:p>
+    <w:p>
+      <w:pPr>
+        <w:ind w:left="360"/>
+      </w:pPr>
+    </w:p>
+    <w:p>
+      <w:pPr>
+        <w:ind w:left="360"/>
+        <w:rPr>
+          <w:b/>
+          <w:bCs/>
+          <w:i/>
+          <w:iCs/>
+          <w:sz w:val="26"/>
+          <w:szCs w:val="26"/>
+          <w:u w:val="single"/>
+        </w:rPr>
+      </w:pPr>
+      <w:r>
+        <w:rPr>
+          <w:b/>
+          <w:bCs/>
+          <w:i/>
+          <w:iCs/>
+          <w:sz w:val="26"/>
+          <w:szCs w:val="26"/>
+          <w:u w:val="single"/>
+        </w:rPr>
+        <w:t>Résultat Création de compte avec données valides</w:t>
+      </w:r>
+    </w:p>
+    <w:tbl>
+      <w:tblPr>
+        <w:tblStyle w:val="Grilledutableau"/>
+        <w:tblW w:w="0" w:type="auto"/>
+        <w:tblInd w:w="360" w:type="dxa"/>
+        <w:tblLook w:val="04A0" w:firstRow="1" w:lastRow="0" w:firstColumn="1" w:lastColumn="0" w:noHBand="0" w:noVBand="1"/>
+      </w:tblPr>
+      <w:tblGrid>
+        <w:gridCol w:w="4351"/>
+        <w:gridCol w:w="4351"/>
+      </w:tblGrid>
+      <w:tr>
+        <w:tc>
+          <w:tcPr>
+            <w:tcW w:w="4351" w:type="dxa"/>
+          </w:tcPr>
+          <w:p>
+            <w:pPr>
+              <w:jc w:val="center"/>
+              <w:rPr>
+                <w:b/>
+                <w:bCs/>
+                <w:sz w:val="26"/>
+                <w:szCs w:val="26"/>
+              </w:rPr>
+            </w:pPr>
+            <w:r>
+              <w:rPr>
+                <w:b/>
+                <w:bCs/>
+                <w:sz w:val="26"/>
+                <w:szCs w:val="26"/>
+              </w:rPr>
+              <w:t>Résultat attendu</w:t>
+            </w:r>
+          </w:p>
+        </w:tc>
+        <w:tc>
+          <w:tcPr>
+            <w:tcW w:w="4351" w:type="dxa"/>
+          </w:tcPr>
+          <w:p>
+            <w:pPr>
+              <w:jc w:val="center"/>
+              <w:rPr>
+                <w:b/>
+                <w:bCs/>
+                <w:sz w:val="26"/>
+                <w:szCs w:val="26"/>
+              </w:rPr>
+            </w:pPr>
+            <w:r>
+              <w:rPr>
+                <w:b/>
+                <w:bCs/>
+                <w:sz w:val="26"/>
+                <w:szCs w:val="26"/>
+              </w:rPr>
+              <w:t>Résultat Obtenu</w:t>
+            </w:r>
+          </w:p>
+        </w:tc>
+      </w:tr>
+      <w:tr>
+        <w:tc>
+          <w:tcPr>
+            <w:tcW w:w="4351" w:type="dxa"/>
+          </w:tcPr>
+          <w:p>
+            <w:pPr>
+              <w:jc w:val="center"/>
+            </w:pPr>
+            <w:r>
+              <w:t>Statut de la réponse 200</w:t>
+            </w:r>
+          </w:p>
+        </w:tc>
+        <w:tc>
+          <w:tcPr>
+            <w:tcW w:w="4351" w:type="dxa"/>
+          </w:tcPr>
+          <w:p>
+            <w:pPr>
+              <w:jc w:val="center"/>
+            </w:pPr>
+            <w:r>
+              <w:rPr>
+                <w:highlight w:val="green"/>
+              </w:rPr>
+              <w:t>Statut de la réponse 200</w:t>
+            </w:r>
+          </w:p>
+        </w:tc>
+      </w:tr>
+      <w:tr>
+        <w:tc>
+          <w:tcPr>
+            <w:tcW w:w="4351" w:type="dxa"/>
+          </w:tcPr>
+          <w:p>
+            <w:pPr>
+              <w:jc w:val="center"/>
+            </w:pPr>
+            <w:r>
+              <w:t xml:space="preserve">Renvoie le nom et </w:t>
+            </w:r>
+            <w:proofErr w:type="gramStart"/>
+            <w:r>
+              <w:t>l’email</w:t>
+            </w:r>
+            <w:proofErr w:type="gramEnd"/>
+            <w:r>
+              <w:t xml:space="preserve"> de l’utilisateur créé dans le body de la réponse</w:t>
+            </w:r>
+          </w:p>
+        </w:tc>
+        <w:tc>
+          <w:tcPr>
+            <w:tcW w:w="4351" w:type="dxa"/>
+          </w:tcPr>
+          <w:p>
+            <w:pPr>
+              <w:jc w:val="center"/>
+            </w:pPr>
+            <w:r>
+              <w:rPr>
+                <w:highlight w:val="green"/>
+              </w:rPr>
+              <w:t xml:space="preserve">Renvoie le nom et </w:t>
+            </w:r>
+            <w:proofErr w:type="gramStart"/>
+            <w:r>
+              <w:rPr>
+                <w:highlight w:val="green"/>
+              </w:rPr>
+              <w:t>l’email</w:t>
+            </w:r>
+            <w:proofErr w:type="gramEnd"/>
+            <w:r>
+              <w:rPr>
+                <w:highlight w:val="green"/>
+              </w:rPr>
+              <w:t xml:space="preserve"> de l’utilisateur créé dans le body de la réponse</w:t>
+            </w:r>
+          </w:p>
+        </w:tc>
+      </w:tr>
+    </w:tbl>
+    <w:p>
+      <w:pPr>
+        <w:ind w:left="360"/>
+      </w:pPr>
+    </w:p>
+    <w:p>
+      <w:pPr>
+        <w:ind w:left="360"/>
+      </w:pPr>
+    </w:p>
+    <w:p>
+      <w:pPr>
+        <w:ind w:left="360"/>
+        <w:rPr>
+          <w:b/>
+          <w:bCs/>
+          <w:i/>
+          <w:iCs/>
+          <w:sz w:val="26"/>
+          <w:szCs w:val="26"/>
+          <w:u w:val="single"/>
+        </w:rPr>
+      </w:pPr>
+      <w:r>
+        <w:rPr>
+          <w:b/>
+          <w:bCs/>
+          <w:i/>
+          <w:iCs/>
+          <w:sz w:val="26"/>
+          <w:szCs w:val="26"/>
+          <w:u w:val="single"/>
+        </w:rPr>
+        <w:lastRenderedPageBreak/>
+        <w:t xml:space="preserve">Résultat Création de compte avec données </w:t>
+      </w:r>
+      <w:r>
+        <w:rPr>
+          <w:b/>
+          <w:bCs/>
+          <w:i/>
+          <w:iCs/>
+          <w:sz w:val="26"/>
+          <w:szCs w:val="26"/>
+          <w:u w:val="single"/>
+        </w:rPr>
+        <w:t>in</w:t>
+      </w:r>
+      <w:r>
+        <w:rPr>
+          <w:b/>
+          <w:bCs/>
+          <w:i/>
+          <w:iCs/>
+          <w:sz w:val="26"/>
+          <w:szCs w:val="26"/>
+          <w:u w:val="single"/>
+        </w:rPr>
+        <w:t>valide</w:t>
+      </w:r>
+      <w:r>
+        <w:rPr>
+          <w:b/>
+          <w:bCs/>
+          <w:i/>
+          <w:iCs/>
+          <w:sz w:val="26"/>
+          <w:szCs w:val="26"/>
+          <w:u w:val="single"/>
+        </w:rPr>
+        <w:t>s</w:t>
+      </w:r>
+    </w:p>
+    <w:tbl>
+      <w:tblPr>
+        <w:tblStyle w:val="Grilledutableau"/>
+        <w:tblW w:w="0" w:type="auto"/>
+        <w:tblInd w:w="360" w:type="dxa"/>
+        <w:tblLook w:val="04A0" w:firstRow="1" w:lastRow="0" w:firstColumn="1" w:lastColumn="0" w:noHBand="0" w:noVBand="1"/>
+      </w:tblPr>
+      <w:tblGrid>
+        <w:gridCol w:w="4351"/>
+        <w:gridCol w:w="4351"/>
+      </w:tblGrid>
+      <w:tr>
+        <w:tc>
+          <w:tcPr>
+            <w:tcW w:w="4351" w:type="dxa"/>
+          </w:tcPr>
+          <w:p>
+            <w:pPr>
+              <w:jc w:val="center"/>
+              <w:rPr>
+                <w:b/>
+                <w:bCs/>
+                <w:sz w:val="26"/>
+                <w:szCs w:val="26"/>
+              </w:rPr>
+            </w:pPr>
+            <w:r>
+              <w:rPr>
+                <w:b/>
+                <w:bCs/>
+                <w:sz w:val="26"/>
+                <w:szCs w:val="26"/>
+              </w:rPr>
+              <w:t>Résultat attendu</w:t>
+            </w:r>
+          </w:p>
+        </w:tc>
+        <w:tc>
+          <w:tcPr>
+            <w:tcW w:w="4351" w:type="dxa"/>
+          </w:tcPr>
+          <w:p>
+            <w:pPr>
+              <w:jc w:val="center"/>
+              <w:rPr>
+                <w:b/>
+                <w:bCs/>
+                <w:sz w:val="26"/>
+                <w:szCs w:val="26"/>
+              </w:rPr>
+            </w:pPr>
+            <w:r>
+              <w:rPr>
+                <w:b/>
+                <w:bCs/>
+                <w:sz w:val="26"/>
+                <w:szCs w:val="26"/>
+              </w:rPr>
+              <w:t>Résultat Obtenu</w:t>
+            </w:r>
+          </w:p>
+        </w:tc>
+      </w:tr>
+      <w:tr>
+        <w:tc>
+          <w:tcPr>
+            <w:tcW w:w="4351" w:type="dxa"/>
+          </w:tcPr>
+          <w:p>
+            <w:pPr>
+              <w:jc w:val="center"/>
+            </w:pPr>
+            <w:r>
+              <w:t xml:space="preserve">Statut de la réponse </w:t>
+            </w:r>
+            <w:r>
+              <w:t>400</w:t>
+            </w:r>
+          </w:p>
+        </w:tc>
+        <w:tc>
+          <w:tcPr>
+            <w:tcW w:w="4351" w:type="dxa"/>
+          </w:tcPr>
+          <w:p>
+            <w:pPr>
+              <w:jc w:val="center"/>
+            </w:pPr>
+            <w:r>
+              <w:rPr>
+                <w:color w:val="FFFFFF" w:themeColor="background1"/>
+                <w:highlight w:val="red"/>
+              </w:rPr>
+              <w:t xml:space="preserve">Renvoie d’une erreur de base de </w:t>
+            </w:r>
+            <w:r>
+              <w:rPr>
+                <w:color w:val="FFFFFF" w:themeColor="background1"/>
+                <w:highlight w:val="red"/>
+              </w:rPr>
+              <w:t>données</w:t>
+            </w:r>
+            <w:r>
+              <w:rPr>
+                <w:color w:val="FFFFFF" w:themeColor="background1"/>
+                <w:highlight w:val="red"/>
+              </w:rPr>
+              <w:t xml:space="preserve"> car le code ne gère pas le manque </w:t>
+            </w:r>
+            <w:proofErr w:type="gramStart"/>
+            <w:r>
+              <w:rPr>
+                <w:color w:val="FFFFFF" w:themeColor="background1"/>
+                <w:highlight w:val="red"/>
+              </w:rPr>
+              <w:t>d’email</w:t>
+            </w:r>
+            <w:proofErr w:type="gramEnd"/>
+            <w:r>
+              <w:rPr>
+                <w:color w:val="FFFFFF" w:themeColor="background1"/>
+                <w:highlight w:val="red"/>
+              </w:rPr>
+              <w:t xml:space="preserve"> lors de la création </w:t>
+            </w:r>
+            <w:r>
+              <w:rPr>
+                <w:color w:val="FFFFFF" w:themeColor="background1"/>
+                <w:highlight w:val="red"/>
+              </w:rPr>
+              <w:t>d’un utilisateur</w:t>
+            </w:r>
+            <w:r>
+              <w:rPr>
+                <w:highlight w:val="red"/>
+              </w:rPr>
+              <w:t>.</w:t>
+            </w:r>
+          </w:p>
+        </w:tc>
+      </w:tr>
+    </w:tbl>
+    <w:p>
+      <w:pPr>
+        <w:ind w:left="360"/>
+        <w:rPr>
+          <w:b/>
+          <w:bCs/>
+          <w:i/>
+          <w:iCs/>
+          <w:sz w:val="26"/>
+          <w:szCs w:val="26"/>
+          <w:u w:val="single"/>
+        </w:rPr>
+      </w:pPr>
+    </w:p>
+    <w:p>
+      <w:pPr>
+        <w:ind w:left="360"/>
+        <w:rPr>
+          <w:b/>
+          <w:bCs/>
+          <w:i/>
+          <w:iCs/>
+          <w:sz w:val="26"/>
+          <w:szCs w:val="26"/>
+          <w:u w:val="single"/>
+        </w:rPr>
+      </w:pPr>
+      <w:r>
+        <w:rPr>
+          <w:b/>
+          <w:bCs/>
+          <w:i/>
+          <w:iCs/>
+          <w:sz w:val="26"/>
+          <w:szCs w:val="26"/>
+          <w:u w:val="single"/>
+        </w:rPr>
+        <w:t>Solution proposée</w:t>
+      </w:r>
+    </w:p>
+    <w:p>
+      <w:pPr>
+        <w:ind w:left="360"/>
+      </w:pPr>
+      <w:r>
+        <w:t>La solution serait de vérifier si tous les champs demandés sont rentrés avant de créer l’utilisateur comme ceci.</w:t>
+      </w:r>
+    </w:p>
+    <w:p>
+      <w:pPr>
+        <w:ind w:left="360"/>
+      </w:pPr>
+      <w:r>
+        <w:drawing>
+          <wp:inline distT="0" distB="0" distL="0" distR="0" wp14:anchorId="72F25967" wp14:editId="565CB82E">
+            <wp:extent cx="4563112" cy="743054"/>
+            <wp:effectExtent l="0" t="0" r="0" b="0"/>
+            <wp:docPr id="18" name="Image 18"/>
+            <wp:cNvGraphicFramePr>
+              <a:graphicFrameLocks xmlns:a="http://schemas.openxmlformats.org/drawingml/2006/main" noChangeAspect="1"/>
+            </wp:cNvGraphicFramePr>
+            <a:graphic xmlns:a="http://schemas.openxmlformats.org/drawingml/2006/main">
+              <a:graphicData uri="http://schemas.openxmlformats.org/drawingml/2006/picture">
+                <pic:pic xmlns:pic="http://schemas.openxmlformats.org/drawingml/2006/picture">
+                  <pic:nvPicPr>
+                    <pic:cNvPr id="1" name=""/>
+                    <pic:cNvPicPr/>
+                  </pic:nvPicPr>
+                  <pic:blipFill>
+                    <a:blip r:embed="rId20"/>
+                    <a:stretch>
+                      <a:fillRect/>
+                    </a:stretch>
+                  </pic:blipFill>
+                  <pic:spPr>
+                    <a:xfrm>
+                      <a:off x="0" y="0"/>
+                      <a:ext cx="4563112" cy="743054"/>
+                    </a:xfrm>
+                    <a:prstGeom prst="rect">
+                      <a:avLst/>
+                    </a:prstGeom>
+                  </pic:spPr>
+                </pic:pic>
+              </a:graphicData>
+            </a:graphic>
+          </wp:inline>
+        </w:drawing>
+      </w:r>
+    </w:p>
+    <w:p>
+      <w:pPr>
+        <w:ind w:left="360"/>
+      </w:pPr>
+      <w:r>
+        <w:t>Une fois ce code ajouter à la route entière.</w:t>
+      </w:r>
+    </w:p>
+    <w:p>
+      <w:pPr>
+        <w:ind w:left="360"/>
+      </w:pPr>
+      <w:r>
+        <w:drawing>
+          <wp:inline distT="0" distB="0" distL="0" distR="0" wp14:anchorId="3AC716C2" wp14:editId="02C0E659">
+            <wp:extent cx="4677428" cy="4182059"/>
+            <wp:effectExtent l="0" t="0" r="8890" b="9525"/>
+            <wp:docPr id="19" name="Image 19"/>
+            <wp:cNvGraphicFramePr>
+              <a:graphicFrameLocks xmlns:a="http://schemas.openxmlformats.org/drawingml/2006/main" noChangeAspect="1"/>
+            </wp:cNvGraphicFramePr>
+            <a:graphic xmlns:a="http://schemas.openxmlformats.org/drawingml/2006/main">
+              <a:graphicData uri="http://schemas.openxmlformats.org/drawingml/2006/picture">
+                <pic:pic xmlns:pic="http://schemas.openxmlformats.org/drawingml/2006/picture">
+                  <pic:nvPicPr>
+                    <pic:cNvPr id="1" name=""/>
+                    <pic:cNvPicPr/>
+                  </pic:nvPicPr>
+                  <pic:blipFill>
+                    <a:blip r:embed="rId21"/>
+                    <a:stretch>
+                      <a:fillRect/>
+                    </a:stretch>
+                  </pic:blipFill>
+                  <pic:spPr>
+                    <a:xfrm>
+                      <a:off x="0" y="0"/>
+                      <a:ext cx="4677428" cy="4182059"/>
+                    </a:xfrm>
+                    <a:prstGeom prst="rect">
+                      <a:avLst/>
+                    </a:prstGeom>
+                  </pic:spPr>
+                </pic:pic>
+              </a:graphicData>
+            </a:graphic>
+          </wp:inline>
+        </w:drawing>
+      </w:r>
+    </w:p>
+    <w:p>
+      <w:pPr>
+        <w:ind w:left="360"/>
+      </w:pPr>
+      <w:r>
+        <w:t>Le code renvoie bien une erreur 400 si un des champs est manquant.</w:t>
+      </w:r>
+    </w:p>
+    <w:p>
+      <w:pPr>
+        <w:ind w:left="360"/>
+      </w:pPr>
+    </w:p>
+    <w:p>
+      <w:pPr>
+        <w:ind w:left="360"/>
+      </w:pPr>
+    </w:p>
+    <w:p>
+      <w:pPr>
+        <w:ind w:left="360"/>
+      </w:pPr>
+    </w:p>
+    <w:p>
+      <w:pPr>
+        <w:pStyle w:val="Titre3"/>
+        <w:numPr>
+          <w:ilvl w:val="2"/>
+          <w:numId w:val="1"/>
+        </w:numPr>
+      </w:pPr>
+      <w:r>
+        <w:lastRenderedPageBreak/>
+        <w:t>Gestion de l’utilisateur</w:t>
+      </w:r>
+    </w:p>
+    <w:p>
+      <w:pPr>
+        <w:ind w:left="360"/>
+      </w:pPr>
+      <w:r>
+        <w:t>Ces tests vérifient le bon fonctionnement des fonctionnalités lié à la gestion d’un utilisateur de l’application, la gestion des utilisateurs prend en compte :</w:t>
+      </w:r>
+    </w:p>
+    <w:p>
+      <w:pPr>
+        <w:pStyle w:val="Paragraphedeliste"/>
+        <w:numPr>
+          <w:ilvl w:val="0"/>
+          <w:numId w:val="17"/>
+        </w:numPr>
+      </w:pPr>
+      <w:r>
+        <w:t>Suppression d’un utilisateur</w:t>
+      </w:r>
+    </w:p>
+    <w:p>
+      <w:pPr>
+        <w:pStyle w:val="Paragraphedeliste"/>
+        <w:numPr>
+          <w:ilvl w:val="0"/>
+          <w:numId w:val="17"/>
+        </w:numPr>
+      </w:pPr>
+      <w:r>
+        <w:t>Mise à jour du nom de l’utilisateur</w:t>
+      </w:r>
+    </w:p>
+    <w:p>
+      <w:pPr>
+        <w:pStyle w:val="Paragraphedeliste"/>
+        <w:numPr>
+          <w:ilvl w:val="0"/>
+          <w:numId w:val="17"/>
+        </w:numPr>
+      </w:pPr>
+      <w:r>
+        <w:t>Mise à jour de l’adresse de l’utilisateur</w:t>
+      </w:r>
+    </w:p>
+    <w:p>
+      <w:pPr>
+        <w:pStyle w:val="Paragraphedeliste"/>
+        <w:numPr>
+          <w:ilvl w:val="0"/>
+          <w:numId w:val="17"/>
+        </w:numPr>
+      </w:pPr>
+      <w:r>
+        <w:t>Mise à jour du NPA</w:t>
+      </w:r>
+    </w:p>
+    <w:p>
+      <w:pPr>
+        <w:pStyle w:val="Paragraphedeliste"/>
+        <w:numPr>
+          <w:ilvl w:val="0"/>
+          <w:numId w:val="17"/>
+        </w:numPr>
+      </w:pPr>
+      <w:r>
+        <w:t xml:space="preserve">Mise à jour du lieu </w:t>
+      </w:r>
+    </w:p>
+    <w:p>
+      <w:pPr>
+        <w:ind w:left="360"/>
+      </w:pPr>
+      <w:r>
+        <w:t xml:space="preserve">Les tests vérifieront donc tous ces points ainsi que la mise à jour de plusieurs </w:t>
+      </w:r>
+      <w:r>
+        <w:t xml:space="preserve">champs en même temps et la tentative de modification sans </w:t>
+      </w:r>
+      <w:proofErr w:type="spellStart"/>
+      <w:r>
+        <w:t>token</w:t>
+      </w:r>
+      <w:proofErr w:type="spellEnd"/>
+      <w:r>
+        <w:t xml:space="preserve"> dans les cookies de la requête.</w:t>
+      </w:r>
+    </w:p>
+    <w:p>
+      <w:pPr>
+        <w:ind w:left="360"/>
+        <w:rPr>
+          <w:b/>
+          <w:bCs/>
+          <w:i/>
+          <w:iCs/>
+          <w:sz w:val="26"/>
+          <w:szCs w:val="26"/>
+          <w:u w:val="single"/>
+        </w:rPr>
+      </w:pPr>
+      <w:r>
+        <w:rPr>
+          <w:b/>
+          <w:bCs/>
+          <w:i/>
+          <w:iCs/>
+          <w:sz w:val="26"/>
+          <w:szCs w:val="26"/>
+          <w:u w:val="single"/>
+        </w:rPr>
+        <w:t>Module requis</w:t>
+      </w:r>
+    </w:p>
+    <w:p>
+      <w:pPr>
+        <w:ind w:left="360"/>
+      </w:pPr>
+      <w:r>
+        <w:t>Les modules suivants seront requis afin de mettre en place les tests de gestion de l’utilisateur :</w:t>
+      </w:r>
+    </w:p>
+    <w:p>
+      <w:pPr>
+        <w:pStyle w:val="Paragraphedeliste"/>
+        <w:numPr>
+          <w:ilvl w:val="0"/>
+          <w:numId w:val="17"/>
+        </w:numPr>
+      </w:pPr>
+      <w:proofErr w:type="spellStart"/>
+      <w:r>
+        <w:t>SuperTest</w:t>
+      </w:r>
+      <w:proofErr w:type="spellEnd"/>
+    </w:p>
+    <w:p>
+      <w:pPr>
+        <w:pStyle w:val="Paragraphedeliste"/>
+        <w:numPr>
+          <w:ilvl w:val="0"/>
+          <w:numId w:val="17"/>
+        </w:numPr>
+      </w:pPr>
+      <w:r>
+        <w:t>Express</w:t>
+      </w:r>
+    </w:p>
+    <w:p>
+      <w:pPr>
+        <w:pStyle w:val="Paragraphedeliste"/>
+        <w:numPr>
+          <w:ilvl w:val="0"/>
+          <w:numId w:val="17"/>
+        </w:numPr>
+      </w:pPr>
+      <w:r>
+        <w:t>Index.js</w:t>
+      </w:r>
+    </w:p>
+    <w:p>
+      <w:pPr>
+        <w:pStyle w:val="Paragraphedeliste"/>
+        <w:numPr>
+          <w:ilvl w:val="0"/>
+          <w:numId w:val="17"/>
+        </w:numPr>
+      </w:pPr>
+      <w:proofErr w:type="spellStart"/>
+      <w:r>
+        <w:t>User.model</w:t>
+      </w:r>
+      <w:proofErr w:type="spellEnd"/>
+    </w:p>
+    <w:p>
+      <w:pPr>
+        <w:pStyle w:val="Paragraphedeliste"/>
+        <w:numPr>
+          <w:ilvl w:val="0"/>
+          <w:numId w:val="17"/>
+        </w:numPr>
+      </w:pPr>
+      <w:proofErr w:type="spellStart"/>
+      <w:r>
+        <w:t>JsonWebToken</w:t>
+      </w:r>
+      <w:proofErr w:type="spellEnd"/>
+    </w:p>
+    <w:p>
+      <w:pPr>
+        <w:pStyle w:val="Paragraphedeliste"/>
+        <w:numPr>
+          <w:ilvl w:val="0"/>
+          <w:numId w:val="17"/>
+        </w:numPr>
+      </w:pPr>
+      <w:r>
+        <w:t>La clef privée du projet</w:t>
+      </w:r>
+    </w:p>
+    <w:p>
+      <w:pPr>
+        <w:pStyle w:val="Paragraphedeliste"/>
+        <w:numPr>
+          <w:ilvl w:val="0"/>
+          <w:numId w:val="17"/>
+        </w:numPr>
+      </w:pPr>
+      <w:r>
+        <w:t>Cookie-</w:t>
+      </w:r>
+      <w:proofErr w:type="spellStart"/>
+      <w:r>
+        <w:t>parser</w:t>
+      </w:r>
+      <w:proofErr w:type="spellEnd"/>
+    </w:p>
+    <w:p>
+      <w:pPr>
+        <w:pStyle w:val="Paragraphedeliste"/>
+        <w:numPr>
+          <w:ilvl w:val="0"/>
+          <w:numId w:val="17"/>
+        </w:numPr>
+      </w:pPr>
+      <w:proofErr w:type="spellStart"/>
+      <w:r>
+        <w:t>Bcrypt</w:t>
+      </w:r>
+      <w:proofErr w:type="spellEnd"/>
+    </w:p>
+    <w:p>
+      <w:pPr>
+        <w:ind w:left="360"/>
+        <w:rPr>
+          <w:b/>
+          <w:bCs/>
+          <w:i/>
+          <w:iCs/>
+          <w:sz w:val="26"/>
+          <w:szCs w:val="26"/>
+          <w:u w:val="single"/>
+        </w:rPr>
+      </w:pPr>
+      <w:r>
+        <w:rPr>
+          <w:b/>
+          <w:bCs/>
+          <w:i/>
+          <w:iCs/>
+          <w:sz w:val="26"/>
+          <w:szCs w:val="26"/>
+          <w:u w:val="single"/>
+        </w:rPr>
+        <w:t>Suppression d’un utilisateur</w:t>
+      </w:r>
+    </w:p>
+    <w:p>
+      <w:pPr>
+        <w:ind w:left="360"/>
+      </w:pPr>
+      <w:r>
+        <w:t>Ce test vérifie la suppression d’un utilisateur, pour se faire il est divisé en trois étapes :</w:t>
+      </w:r>
+    </w:p>
+    <w:p>
+      <w:pPr>
+        <w:pStyle w:val="Paragraphedeliste"/>
+        <w:numPr>
+          <w:ilvl w:val="0"/>
+          <w:numId w:val="17"/>
+        </w:numPr>
+      </w:pPr>
+      <w:r>
+        <w:t xml:space="preserve">Création d’un utilisateur avec le </w:t>
+      </w:r>
+      <w:proofErr w:type="spellStart"/>
+      <w:r>
+        <w:t>UserModel</w:t>
+      </w:r>
+      <w:proofErr w:type="spellEnd"/>
+    </w:p>
+    <w:p>
+      <w:pPr>
+        <w:pStyle w:val="Paragraphedeliste"/>
+      </w:pPr>
+      <w:r>
+        <w:drawing>
+          <wp:inline distT="0" distB="0" distL="0" distR="0" wp14:anchorId="669CDECB" wp14:editId="2B1BEDD6">
+            <wp:extent cx="3496163" cy="695422"/>
+            <wp:effectExtent l="0" t="0" r="9525" b="9525"/>
+            <wp:docPr id="20" name="Image 20"/>
+            <wp:cNvGraphicFramePr>
+              <a:graphicFrameLocks xmlns:a="http://schemas.openxmlformats.org/drawingml/2006/main" noChangeAspect="1"/>
+            </wp:cNvGraphicFramePr>
+            <a:graphic xmlns:a="http://schemas.openxmlformats.org/drawingml/2006/main">
+              <a:graphicData uri="http://schemas.openxmlformats.org/drawingml/2006/picture">
+                <pic:pic xmlns:pic="http://schemas.openxmlformats.org/drawingml/2006/picture">
+                  <pic:nvPicPr>
+                    <pic:cNvPr id="1" name=""/>
+                    <pic:cNvPicPr/>
+                  </pic:nvPicPr>
+                  <pic:blipFill>
+                    <a:blip r:embed="rId22"/>
+                    <a:stretch>
+                      <a:fillRect/>
+                    </a:stretch>
+                  </pic:blipFill>
+                  <pic:spPr>
+                    <a:xfrm>
+                      <a:off x="0" y="0"/>
+                      <a:ext cx="3496163" cy="695422"/>
+                    </a:xfrm>
+                    <a:prstGeom prst="rect">
+                      <a:avLst/>
+                    </a:prstGeom>
+                  </pic:spPr>
+                </pic:pic>
+              </a:graphicData>
+            </a:graphic>
+          </wp:inline>
+        </w:drawing>
+      </w:r>
+    </w:p>
+    <w:p>
+      <w:pPr>
+        <w:pStyle w:val="Paragraphedeliste"/>
+        <w:numPr>
+          <w:ilvl w:val="0"/>
+          <w:numId w:val="17"/>
+        </w:numPr>
+      </w:pPr>
+      <w:r>
+        <w:t xml:space="preserve">Signature d’un </w:t>
+      </w:r>
+      <w:proofErr w:type="spellStart"/>
+      <w:r>
+        <w:t>token</w:t>
+      </w:r>
+      <w:proofErr w:type="spellEnd"/>
+      <w:r>
+        <w:t xml:space="preserve"> grâce à la clef privée</w:t>
+      </w:r>
+    </w:p>
+    <w:p>
+      <w:pPr>
+        <w:pStyle w:val="Paragraphedeliste"/>
+      </w:pPr>
+      <w:r>
+        <w:drawing>
+          <wp:inline distT="0" distB="0" distL="0" distR="0" wp14:anchorId="27B3C10E" wp14:editId="3602110D">
+            <wp:extent cx="3096057" cy="857370"/>
+            <wp:effectExtent l="0" t="0" r="0" b="0"/>
+            <wp:docPr id="21" name="Image 21"/>
+            <wp:cNvGraphicFramePr>
+              <a:graphicFrameLocks xmlns:a="http://schemas.openxmlformats.org/drawingml/2006/main" noChangeAspect="1"/>
+            </wp:cNvGraphicFramePr>
+            <a:graphic xmlns:a="http://schemas.openxmlformats.org/drawingml/2006/main">
+              <a:graphicData uri="http://schemas.openxmlformats.org/drawingml/2006/picture">
+                <pic:pic xmlns:pic="http://schemas.openxmlformats.org/drawingml/2006/picture">
+                  <pic:nvPicPr>
+                    <pic:cNvPr id="1" name=""/>
+                    <pic:cNvPicPr/>
+                  </pic:nvPicPr>
+                  <pic:blipFill>
+                    <a:blip r:embed="rId23"/>
+                    <a:stretch>
+                      <a:fillRect/>
+                    </a:stretch>
+                  </pic:blipFill>
+                  <pic:spPr>
+                    <a:xfrm>
+                      <a:off x="0" y="0"/>
+                      <a:ext cx="3096057" cy="857370"/>
+                    </a:xfrm>
+                    <a:prstGeom prst="rect">
+                      <a:avLst/>
+                    </a:prstGeom>
+                  </pic:spPr>
+                </pic:pic>
+              </a:graphicData>
+            </a:graphic>
+          </wp:inline>
+        </w:drawing>
+      </w:r>
+    </w:p>
+    <w:p>
+      <w:pPr>
+        <w:pStyle w:val="Paragraphedeliste"/>
+        <w:numPr>
+          <w:ilvl w:val="0"/>
+          <w:numId w:val="17"/>
+        </w:numPr>
+      </w:pPr>
+      <w:r>
+        <w:t>Envoie de la requête de suppression et vérification de la réponse du server</w:t>
+      </w:r>
+    </w:p>
+    <w:p>
+      <w:pPr>
+        <w:pStyle w:val="Paragraphedeliste"/>
+      </w:pPr>
+      <w:r>
+        <w:drawing>
+          <wp:inline distT="0" distB="0" distL="0" distR="0" wp14:anchorId="5ED2E745" wp14:editId="5BFF2100">
+            <wp:extent cx="2857899" cy="990738"/>
+            <wp:effectExtent l="0" t="0" r="0" b="0"/>
+            <wp:docPr id="22" name="Image 22"/>
+            <wp:cNvGraphicFramePr>
+              <a:graphicFrameLocks xmlns:a="http://schemas.openxmlformats.org/drawingml/2006/main" noChangeAspect="1"/>
+            </wp:cNvGraphicFramePr>
+            <a:graphic xmlns:a="http://schemas.openxmlformats.org/drawingml/2006/main">
+              <a:graphicData uri="http://schemas.openxmlformats.org/drawingml/2006/picture">
+                <pic:pic xmlns:pic="http://schemas.openxmlformats.org/drawingml/2006/picture">
+                  <pic:nvPicPr>
+                    <pic:cNvPr id="1" name=""/>
+                    <pic:cNvPicPr/>
+                  </pic:nvPicPr>
+                  <pic:blipFill>
+                    <a:blip r:embed="rId24"/>
+                    <a:stretch>
+                      <a:fillRect/>
+                    </a:stretch>
+                  </pic:blipFill>
+                  <pic:spPr>
+                    <a:xfrm>
+                      <a:off x="0" y="0"/>
+                      <a:ext cx="2857899" cy="990738"/>
+                    </a:xfrm>
+                    <a:prstGeom prst="rect">
+                      <a:avLst/>
+                    </a:prstGeom>
+                  </pic:spPr>
+                </pic:pic>
+              </a:graphicData>
+            </a:graphic>
+          </wp:inline>
+        </w:drawing>
+      </w:r>
+    </w:p>
+    <w:p>
+      <w:pPr>
+        <w:ind w:left="360"/>
+        <w:rPr>
+          <w:b/>
+          <w:bCs/>
+          <w:i/>
+          <w:iCs/>
+          <w:sz w:val="26"/>
+          <w:szCs w:val="26"/>
+          <w:u w:val="single"/>
+        </w:rPr>
+      </w:pPr>
+    </w:p>
+    <w:p>
+      <w:pPr>
+        <w:ind w:left="360"/>
+        <w:rPr>
+          <w:b/>
+          <w:bCs/>
+          <w:i/>
+          <w:iCs/>
+          <w:sz w:val="26"/>
+          <w:szCs w:val="26"/>
+          <w:u w:val="single"/>
+        </w:rPr>
+      </w:pPr>
+    </w:p>
+    <w:p>
+      <w:pPr>
+        <w:ind w:left="360"/>
+        <w:rPr>
+          <w:b/>
+          <w:bCs/>
+          <w:i/>
+          <w:iCs/>
+          <w:sz w:val="26"/>
+          <w:szCs w:val="26"/>
+          <w:u w:val="single"/>
+        </w:rPr>
+      </w:pPr>
+      <w:r>
+        <w:rPr>
+          <w:b/>
+          <w:bCs/>
+          <w:i/>
+          <w:iCs/>
+          <w:sz w:val="26"/>
+          <w:szCs w:val="26"/>
+          <w:u w:val="single"/>
+        </w:rPr>
+        <w:lastRenderedPageBreak/>
+        <w:t>Prérequis Modification Utilisateur</w:t>
+      </w:r>
+    </w:p>
+    <w:p>
+      <w:pPr>
+        <w:ind w:left="360"/>
+      </w:pPr>
+      <w:r>
+        <w:t>Avant de pouvoir mettre en place les différents tests il est important de s’assurer qu’un utilisateur est créé, pour se faire il est nécessaire d’utiliser la fonction « </w:t>
+      </w:r>
+      <w:proofErr w:type="spellStart"/>
+      <w:r>
+        <w:t>beforeAll</w:t>
+      </w:r>
+      <w:proofErr w:type="spellEnd"/>
+      <w:r>
+        <w:t> » qui sera exécuté avant tous les tests de modification.</w:t>
+      </w:r>
+    </w:p>
+    <w:p>
+      <w:pPr>
+        <w:ind w:left="360"/>
+      </w:pPr>
+      <w:r>
+        <w:drawing>
+          <wp:inline distT="0" distB="0" distL="0" distR="0" wp14:anchorId="70726E0B" wp14:editId="70F49D8B">
+            <wp:extent cx="4344006" cy="3648584"/>
+            <wp:effectExtent l="0" t="0" r="0" b="9525"/>
+            <wp:docPr id="23" name="Image 23"/>
+            <wp:cNvGraphicFramePr>
+              <a:graphicFrameLocks xmlns:a="http://schemas.openxmlformats.org/drawingml/2006/main" noChangeAspect="1"/>
+            </wp:cNvGraphicFramePr>
+            <a:graphic xmlns:a="http://schemas.openxmlformats.org/drawingml/2006/main">
+              <a:graphicData uri="http://schemas.openxmlformats.org/drawingml/2006/picture">
+                <pic:pic xmlns:pic="http://schemas.openxmlformats.org/drawingml/2006/picture">
+                  <pic:nvPicPr>
+                    <pic:cNvPr id="1" name=""/>
+                    <pic:cNvPicPr/>
+                  </pic:nvPicPr>
+                  <pic:blipFill>
+                    <a:blip r:embed="rId25"/>
+                    <a:stretch>
+                      <a:fillRect/>
+                    </a:stretch>
+                  </pic:blipFill>
+                  <pic:spPr>
+                    <a:xfrm>
+                      <a:off x="0" y="0"/>
+                      <a:ext cx="4344006" cy="3648584"/>
+                    </a:xfrm>
+                    <a:prstGeom prst="rect">
+                      <a:avLst/>
+                    </a:prstGeom>
+                  </pic:spPr>
+                </pic:pic>
+              </a:graphicData>
+            </a:graphic>
+          </wp:inline>
+        </w:drawing>
+      </w:r>
+    </w:p>
+    <w:p>
+      <w:pPr>
+        <w:ind w:left="360"/>
+      </w:pPr>
+      <w:r>
+        <w:rPr>
+          <w:b/>
+          <w:bCs/>
+          <w:i/>
+          <w:iCs/>
+          <w:sz w:val="26"/>
+          <w:szCs w:val="26"/>
+          <w:u w:val="single"/>
+        </w:rPr>
+        <w:t>Mise à jour du nom d’utilisateur</w:t>
+      </w:r>
+    </w:p>
+    <w:p>
+      <w:pPr>
+        <w:ind w:left="360"/>
+      </w:pPr>
+      <w:r>
+        <w:t>Ce test consiste en une simple requête vers la route « Edit » avec en corps la valeur du nouveau nom de l’utilisateur.</w:t>
+      </w:r>
+    </w:p>
+    <w:p>
+      <w:pPr>
+        <w:ind w:left="360"/>
+      </w:pPr>
+      <w:r>
+        <w:drawing>
+          <wp:inline distT="0" distB="0" distL="0" distR="0" wp14:anchorId="38415587" wp14:editId="3D7ADE48">
+            <wp:extent cx="4887007" cy="1695687"/>
+            <wp:effectExtent l="0" t="0" r="0" b="0"/>
+            <wp:docPr id="24" name="Image 24"/>
+            <wp:cNvGraphicFramePr>
+              <a:graphicFrameLocks xmlns:a="http://schemas.openxmlformats.org/drawingml/2006/main" noChangeAspect="1"/>
+            </wp:cNvGraphicFramePr>
+            <a:graphic xmlns:a="http://schemas.openxmlformats.org/drawingml/2006/main">
+              <a:graphicData uri="http://schemas.openxmlformats.org/drawingml/2006/picture">
+                <pic:pic xmlns:pic="http://schemas.openxmlformats.org/drawingml/2006/picture">
+                  <pic:nvPicPr>
+                    <pic:cNvPr id="1" name=""/>
+                    <pic:cNvPicPr/>
+                  </pic:nvPicPr>
+                  <pic:blipFill>
+                    <a:blip r:embed="rId26"/>
+                    <a:stretch>
+                      <a:fillRect/>
+                    </a:stretch>
+                  </pic:blipFill>
+                  <pic:spPr>
+                    <a:xfrm>
+                      <a:off x="0" y="0"/>
+                      <a:ext cx="4887007" cy="1695687"/>
+                    </a:xfrm>
+                    <a:prstGeom prst="rect">
+                      <a:avLst/>
+                    </a:prstGeom>
+                  </pic:spPr>
+                </pic:pic>
+              </a:graphicData>
+            </a:graphic>
+          </wp:inline>
+        </w:drawing>
+      </w:r>
+    </w:p>
+    <w:p>
+      <w:pPr>
+        <w:ind w:left="360"/>
+      </w:pPr>
+    </w:p>
+    <w:p>
+      <w:pPr>
+        <w:ind w:left="360"/>
+      </w:pPr>
+    </w:p>
+    <w:p>
+      <w:pPr>
+        <w:ind w:left="360"/>
+      </w:pPr>
+    </w:p>
+    <w:p>
+      <w:pPr>
+        <w:ind w:left="360"/>
+      </w:pPr>
+    </w:p>
+    <w:p>
+      <w:pPr>
+        <w:ind w:left="360"/>
+      </w:pPr>
+    </w:p>
+    <w:p>
+      <w:pPr>
+        <w:ind w:left="360"/>
+        <w:rPr>
+          <w:b/>
+          <w:bCs/>
+          <w:i/>
+          <w:iCs/>
+          <w:sz w:val="26"/>
+          <w:szCs w:val="26"/>
+          <w:u w:val="single"/>
+        </w:rPr>
+      </w:pPr>
+      <w:r>
+        <w:rPr>
+          <w:b/>
+          <w:bCs/>
+          <w:i/>
+          <w:iCs/>
+          <w:sz w:val="26"/>
+          <w:szCs w:val="26"/>
+          <w:u w:val="single"/>
+        </w:rPr>
+        <w:lastRenderedPageBreak/>
+        <w:t>Mise à jour d</w:t>
+      </w:r>
+      <w:r>
+        <w:rPr>
+          <w:b/>
+          <w:bCs/>
+          <w:i/>
+          <w:iCs/>
+          <w:sz w:val="26"/>
+          <w:szCs w:val="26"/>
+          <w:u w:val="single"/>
+        </w:rPr>
+        <w:t xml:space="preserve">e l’adresse </w:t>
+      </w:r>
+      <w:r>
+        <w:rPr>
+          <w:b/>
+          <w:bCs/>
+          <w:i/>
+          <w:iCs/>
+          <w:sz w:val="26"/>
+          <w:szCs w:val="26"/>
+          <w:u w:val="single"/>
+        </w:rPr>
+        <w:t>d</w:t>
+      </w:r>
+      <w:r>
+        <w:rPr>
+          <w:b/>
+          <w:bCs/>
+          <w:i/>
+          <w:iCs/>
+          <w:sz w:val="26"/>
+          <w:szCs w:val="26"/>
+          <w:u w:val="single"/>
+        </w:rPr>
+        <w:t>e l’</w:t>
+      </w:r>
+      <w:r>
+        <w:rPr>
+          <w:b/>
+          <w:bCs/>
+          <w:i/>
+          <w:iCs/>
+          <w:sz w:val="26"/>
+          <w:szCs w:val="26"/>
+          <w:u w:val="single"/>
+        </w:rPr>
+        <w:t>utilisateur</w:t>
+      </w:r>
+    </w:p>
+    <w:p>
+      <w:pPr>
+        <w:ind w:left="360"/>
+      </w:pPr>
+      <w:r>
+        <w:t>Ce test consiste en une simple requête vers la route « Edit » avec en corps la valeur</w:t>
+      </w:r>
+      <w:r>
+        <w:t xml:space="preserve"> de la nouvelle adresse</w:t>
+      </w:r>
+      <w:r>
+        <w:t xml:space="preserve"> de l’utilisateur.</w:t>
+      </w:r>
+    </w:p>
+    <w:p>
+      <w:pPr>
+        <w:ind w:left="360"/>
+      </w:pPr>
+      <w:r>
+        <w:drawing>
+          <wp:inline distT="0" distB="0" distL="0" distR="0" wp14:anchorId="32159459" wp14:editId="00E8EB2F">
+            <wp:extent cx="5010849" cy="1676634"/>
+            <wp:effectExtent l="0" t="0" r="0" b="0"/>
+            <wp:docPr id="25" name="Image 25"/>
+            <wp:cNvGraphicFramePr>
+              <a:graphicFrameLocks xmlns:a="http://schemas.openxmlformats.org/drawingml/2006/main" noChangeAspect="1"/>
+            </wp:cNvGraphicFramePr>
+            <a:graphic xmlns:a="http://schemas.openxmlformats.org/drawingml/2006/main">
+              <a:graphicData uri="http://schemas.openxmlformats.org/drawingml/2006/picture">
+                <pic:pic xmlns:pic="http://schemas.openxmlformats.org/drawingml/2006/picture">
+                  <pic:nvPicPr>
+                    <pic:cNvPr id="1" name=""/>
+                    <pic:cNvPicPr/>
+                  </pic:nvPicPr>
+                  <pic:blipFill>
+                    <a:blip r:embed="rId27"/>
+                    <a:stretch>
+                      <a:fillRect/>
+                    </a:stretch>
+                  </pic:blipFill>
+                  <pic:spPr>
+                    <a:xfrm>
+                      <a:off x="0" y="0"/>
+                      <a:ext cx="5010849" cy="1676634"/>
+                    </a:xfrm>
+                    <a:prstGeom prst="rect">
+                      <a:avLst/>
+                    </a:prstGeom>
+                  </pic:spPr>
+                </pic:pic>
+              </a:graphicData>
+            </a:graphic>
+          </wp:inline>
+        </w:drawing>
+      </w:r>
+    </w:p>
+    <w:p>
+      <w:pPr>
+        <w:ind w:left="360"/>
+      </w:pPr>
+    </w:p>
+    <w:p/>
+    <w:p>
+      <w:pPr>
+        <w:ind w:left="360"/>
+      </w:pPr>
+    </w:p>
+    <w:p>
+      <w:pPr>
+        <w:ind w:left="360"/>
+      </w:pPr>
+    </w:p>
+    <w:p/>
     <w:sectPr>
-      <w:headerReference w:type="default" r:id="rId12"/>
-      <w:headerReference w:type="first" r:id="rId13"/>
+      <w:headerReference w:type="default" r:id="rId28"/>
+      <w:headerReference w:type="first" r:id="rId29"/>
       <w:pgSz w:w="11906" w:h="16838"/>
       <w:pgMar w:top="1417" w:right="1417" w:bottom="1417" w:left="1417" w:header="709" w:footer="708" w:gutter="0"/>
       <w:pgNumType w:start="0"/>
@@ -4138,6 +7043,127 @@
     </w:lvl>
   </w:abstractNum>
   <w:abstractNum w:abstractNumId="12" w15:restartNumberingAfterBreak="0">
+    <w:nsid w:val="69664C5E"/>
+    <w:multiLevelType w:val="multilevel"/>
+    <w:tmpl w:val="0BEE03FA"/>
+    <w:lvl w:ilvl="0">
+      <w:start w:val="1"/>
+      <w:numFmt w:val="decimal"/>
+      <w:lvlText w:val="%1."/>
+      <w:lvlJc w:val="left"/>
+      <w:pPr>
+        <w:ind w:left="720" w:hanging="360"/>
+      </w:pPr>
+      <w:rPr>
+        <w:rFonts w:asciiTheme="minorHAnsi" w:eastAsiaTheme="minorHAnsi" w:hAnsiTheme="minorHAnsi" w:cstheme="minorBidi"/>
+      </w:rPr>
+    </w:lvl>
+    <w:lvl w:ilvl="1">
+      <w:start w:val="1"/>
+      <w:numFmt w:val="decimal"/>
+      <w:isLgl/>
+      <w:lvlText w:val="%1.%2"/>
+      <w:lvlJc w:val="left"/>
+      <w:pPr>
+        <w:ind w:left="750" w:hanging="390"/>
+      </w:pPr>
+      <w:rPr>
+        <w:rFonts w:hint="default"/>
+      </w:rPr>
+    </w:lvl>
+    <w:lvl w:ilvl="2">
+      <w:start w:val="1"/>
+      <w:numFmt w:val="decimal"/>
+      <w:isLgl/>
+      <w:lvlText w:val="%1.%2.%3"/>
+      <w:lvlJc w:val="left"/>
+      <w:pPr>
+        <w:ind w:left="1080" w:hanging="720"/>
+      </w:pPr>
+      <w:rPr>
+        <w:rFonts w:hint="default"/>
+      </w:rPr>
+    </w:lvl>
+    <w:lvl w:ilvl="3">
+      <w:start w:val="1"/>
+      <w:numFmt w:val="decimal"/>
+      <w:isLgl/>
+      <w:lvlText w:val="%1.%2.%3.%4"/>
+      <w:lvlJc w:val="left"/>
+      <w:pPr>
+        <w:ind w:left="1080" w:hanging="720"/>
+      </w:pPr>
+      <w:rPr>
+        <w:rFonts w:hint="default"/>
+      </w:rPr>
+    </w:lvl>
+    <w:lvl w:ilvl="4">
+      <w:start w:val="1"/>
+      <w:numFmt w:val="decimal"/>
+      <w:isLgl/>
+      <w:lvlText w:val="%1.%2.%3.%4.%5"/>
+      <w:lvlJc w:val="left"/>
+      <w:pPr>
+        <w:ind w:left="1440" w:hanging="1080"/>
+      </w:pPr>
+      <w:rPr>
+        <w:rFonts w:hint="default"/>
+      </w:rPr>
+    </w:lvl>
+    <w:lvl w:ilvl="5">
+      <w:start w:val="1"/>
+      <w:numFmt w:val="decimal"/>
+      <w:isLgl/>
+      <w:lvlText w:val="%1.%2.%3.%4.%5.%6"/>
+      <w:lvlJc w:val="left"/>
+      <w:pPr>
+        <w:ind w:left="1440" w:hanging="1080"/>
+      </w:pPr>
+      <w:rPr>
+        <w:rFonts w:hint="default"/>
+      </w:rPr>
+    </w:lvl>
+    <w:lvl w:ilvl="6">
+      <w:start w:val="1"/>
+      <w:numFmt w:val="decimal"/>
+      <w:isLgl/>
+      <w:lvlText w:val="%1.%2.%3.%4.%5.%6.%7"/>
+      <w:lvlJc w:val="left"/>
+      <w:pPr>
+        <w:ind w:left="1800" w:hanging="1440"/>
+      </w:pPr>
+      <w:rPr>
+        <w:rFonts w:hint="default"/>
+      </w:rPr>
+    </w:lvl>
+    <w:lvl w:ilvl="7">
+      <w:start w:val="1"/>
+      <w:numFmt w:val="decimal"/>
+      <w:isLgl/>
+      <w:lvlText w:val="%1.%2.%3.%4.%5.%6.%7.%8"/>
+      <w:lvlJc w:val="left"/>
+      <w:pPr>
+        <w:ind w:left="1800" w:hanging="1440"/>
+      </w:pPr>
+      <w:rPr>
+        <w:rFonts w:hint="default"/>
+      </w:rPr>
+    </w:lvl>
+    <w:lvl w:ilvl="8">
+      <w:start w:val="1"/>
+      <w:numFmt w:val="decimal"/>
+      <w:isLgl/>
+      <w:lvlText w:val="%1.%2.%3.%4.%5.%6.%7.%8.%9"/>
+      <w:lvlJc w:val="left"/>
+      <w:pPr>
+        <w:ind w:left="1800" w:hanging="1440"/>
+      </w:pPr>
+      <w:rPr>
+        <w:rFonts w:hint="default"/>
+      </w:rPr>
+    </w:lvl>
+  </w:abstractNum>
+  <w:abstractNum w:abstractNumId="13" w15:restartNumberingAfterBreak="0">
     <w:nsid w:val="6B3F167A"/>
     <w:multiLevelType w:val="multilevel"/>
     <w:tmpl w:val="C39A5F60"/>
@@ -4258,7 +7284,7 @@
       </w:rPr>
     </w:lvl>
   </w:abstractNum>
-  <w:abstractNum w:abstractNumId="13" w15:restartNumberingAfterBreak="0">
+  <w:abstractNum w:abstractNumId="14" w15:restartNumberingAfterBreak="0">
     <w:nsid w:val="70BF0E87"/>
     <w:multiLevelType w:val="multilevel"/>
     <w:tmpl w:val="0BEE03FA"/>
@@ -4379,7 +7405,7 @@
       </w:rPr>
     </w:lvl>
   </w:abstractNum>
-  <w:abstractNum w:abstractNumId="14" w15:restartNumberingAfterBreak="0">
+  <w:abstractNum w:abstractNumId="15" w15:restartNumberingAfterBreak="0">
     <w:nsid w:val="76CD79AE"/>
     <w:multiLevelType w:val="hybridMultilevel"/>
     <w:tmpl w:val="2E72289E"/>
@@ -4492,7 +7518,7 @@
       </w:rPr>
     </w:lvl>
   </w:abstractNum>
-  <w:abstractNum w:abstractNumId="15" w15:restartNumberingAfterBreak="0">
+  <w:abstractNum w:abstractNumId="16" w15:restartNumberingAfterBreak="0">
     <w:nsid w:val="7CB45ADD"/>
     <w:multiLevelType w:val="hybridMultilevel"/>
     <w:tmpl w:val="F7DAF148"/>
@@ -4581,7 +7607,7 @@
       </w:pPr>
     </w:lvl>
   </w:abstractNum>
-  <w:abstractNum w:abstractNumId="16" w15:restartNumberingAfterBreak="0">
+  <w:abstractNum w:abstractNumId="17" w15:restartNumberingAfterBreak="0">
     <w:nsid w:val="7D161309"/>
     <w:multiLevelType w:val="hybridMultilevel"/>
     <w:tmpl w:val="2C46CF0C"/>
@@ -4671,16 +7697,16 @@
     </w:lvl>
   </w:abstractNum>
   <w:num w:numId="1" w16cid:durableId="886915133">
-    <w:abstractNumId w:val="13"/>
+    <w:abstractNumId w:val="14"/>
   </w:num>
   <w:num w:numId="2" w16cid:durableId="260184172">
-    <w:abstractNumId w:val="16"/>
+    <w:abstractNumId w:val="17"/>
   </w:num>
   <w:num w:numId="3" w16cid:durableId="1738160831">
     <w:abstractNumId w:val="1"/>
   </w:num>
   <w:num w:numId="4" w16cid:durableId="2002734290">
-    <w:abstractNumId w:val="12"/>
+    <w:abstractNumId w:val="13"/>
   </w:num>
   <w:num w:numId="5" w16cid:durableId="1966042056">
     <w:abstractNumId w:val="10"/>
@@ -4707,7 +7733,7 @@
     <w:abstractNumId w:val="4"/>
   </w:num>
   <w:num w:numId="13" w16cid:durableId="728310756">
-    <w:abstractNumId w:val="15"/>
+    <w:abstractNumId w:val="16"/>
   </w:num>
   <w:num w:numId="14" w16cid:durableId="1184242767">
     <w:abstractNumId w:val="6"/>
@@ -4719,7 +7745,10 @@
     <w:abstractNumId w:val="2"/>
   </w:num>
   <w:num w:numId="17" w16cid:durableId="1322198190">
-    <w:abstractNumId w:val="14"/>
+    <w:abstractNumId w:val="15"/>
+  </w:num>
+  <w:num w:numId="18" w16cid:durableId="1765344956">
+    <w:abstractNumId w:val="12"/>
   </w:num>
 </w:numbering>
 </file>
@@ -5168,6 +8197,28 @@
       <w:szCs w:val="26"/>
     </w:rPr>
   </w:style>
+  <w:style w:type="paragraph" w:styleId="Titre3">
+    <w:name w:val="heading 3"/>
+    <w:basedOn w:val="Normal"/>
+    <w:next w:val="Normal"/>
+    <w:link w:val="Titre3Car"/>
+    <w:uiPriority w:val="9"/>
+    <w:unhideWhenUsed/>
+    <w:qFormat/>
+    <w:rsid w:val="00EF3CC5"/>
+    <w:pPr>
+      <w:keepNext/>
+      <w:keepLines/>
+      <w:spacing w:before="40" w:after="0"/>
+      <w:outlineLvl w:val="2"/>
+    </w:pPr>
+    <w:rPr>
+      <w:rFonts w:asciiTheme="majorHAnsi" w:eastAsiaTheme="majorEastAsia" w:hAnsiTheme="majorHAnsi" w:cstheme="majorBidi"/>
+      <w:color w:val="1F3763" w:themeColor="accent1" w:themeShade="7F"/>
+      <w:sz w:val="24"/>
+      <w:szCs w:val="24"/>
+    </w:rPr>
+  </w:style>
   <w:style w:type="character" w:default="1" w:styleId="Policepardfaut">
     <w:name w:val="Default Paragraph Font"/>
     <w:uiPriority w:val="1"/>
@@ -5406,6 +8457,38 @@
       <w:sz w:val="18"/>
       <w:szCs w:val="18"/>
     </w:rPr>
+  </w:style>
+  <w:style w:type="character" w:customStyle="1" w:styleId="Titre3Car">
+    <w:name w:val="Titre 3 Car"/>
+    <w:basedOn w:val="Policepardfaut"/>
+    <w:link w:val="Titre3"/>
+    <w:uiPriority w:val="9"/>
+    <w:rsid w:val="00EF3CC5"/>
+    <w:rPr>
+      <w:rFonts w:asciiTheme="majorHAnsi" w:eastAsiaTheme="majorEastAsia" w:hAnsiTheme="majorHAnsi" w:cstheme="majorBidi"/>
+      <w:color w:val="1F3763" w:themeColor="accent1" w:themeShade="7F"/>
+      <w:sz w:val="24"/>
+      <w:szCs w:val="24"/>
+    </w:rPr>
+  </w:style>
+  <w:style w:type="table" w:styleId="Grilledutableau">
+    <w:name w:val="Table Grid"/>
+    <w:basedOn w:val="TableauNormal"/>
+    <w:uiPriority w:val="39"/>
+    <w:rsid w:val="00BB1B8F"/>
+    <w:pPr>
+      <w:spacing w:after="0" w:line="240" w:lineRule="auto"/>
+    </w:pPr>
+    <w:tblPr>
+      <w:tblBorders>
+        <w:top w:val="single" w:sz="4" w:space="0" w:color="auto"/>
+        <w:left w:val="single" w:sz="4" w:space="0" w:color="auto"/>
+        <w:bottom w:val="single" w:sz="4" w:space="0" w:color="auto"/>
+        <w:right w:val="single" w:sz="4" w:space="0" w:color="auto"/>
+        <w:insideH w:val="single" w:sz="4" w:space="0" w:color="auto"/>
+        <w:insideV w:val="single" w:sz="4" w:space="0" w:color="auto"/>
+      </w:tblBorders>
+    </w:tblPr>
   </w:style>
 </w:styles>
 </file>

</xml_diff>